<commit_message>
New read/write functionality for Administration entities
</commit_message>
<xml_diff>
--- a/Documents/Enterprise Setup Guide.docx
+++ b/Documents/Enterprise Setup Guide.docx
@@ -612,13 +612,7 @@
     <w:p>
       <w:r>
         <w:lastRenderedPageBreak/>
-        <w:t xml:space="preserve">Scroll to the bottom and find the </w:t>
-      </w:r>
-      <w:r>
-        <w:t>IP ALL</w:t>
-      </w:r>
-      <w:r>
-        <w:t xml:space="preserve"> section, then enter 1433 into the TCP Port field</w:t>
+        <w:t>Scroll to the bottom and find the IP ALL section, then enter 1433 into the TCP Port field</w:t>
       </w:r>
     </w:p>
     <w:p>
@@ -646,6 +640,41 @@
       <w:r>
         <w:t>Note: instance=SQLEXPRESS should be omitted or amended depending on your instance name</w:t>
       </w:r>
+    </w:p>
+    <w:p/>
+    <w:p>
+      <w:pPr>
+        <w:pStyle w:val="Heading2"/>
+      </w:pPr>
+      <w:r>
+        <w:t>IntelliJ REST Testing</w:t>
+      </w:r>
+    </w:p>
+    <w:p>
+      <w:r>
+        <w:t>In IntelliJ, open File-&gt;Settings and go to the Plugins page</w:t>
+      </w:r>
+    </w:p>
+    <w:p>
+      <w:r>
+        <w:t>Go to find the REST Client plugin and turn it on</w:t>
+      </w:r>
+    </w:p>
+    <w:p>
+      <w:r>
+        <w:t>Ok and restart IntelliJ</w:t>
+      </w:r>
+    </w:p>
+    <w:p/>
+    <w:p>
+      <w:hyperlink r:id="rId9" w:history="1">
+        <w:r>
+          <w:rPr>
+            <w:rStyle w:val="Hyperlink"/>
+          </w:rPr>
+          <w:t>https://www.jetbrains.com/idea/help/testing-restful-web-services.html</w:t>
+        </w:r>
+      </w:hyperlink>
       <w:bookmarkStart w:id="0" w:name="_GoBack"/>
       <w:bookmarkEnd w:id="0"/>
     </w:p>

</xml_diff>

<commit_message>
Changed DB connevitity approach
</commit_message>
<xml_diff>
--- a/Documents/Enterprise Setup Guide.docx
+++ b/Documents/Enterprise Setup Guide.docx
@@ -1,6 +1,6 @@
 
 <file path=word/document.xml><?xml version="1.0" encoding="utf-8"?>
-<w:document xmlns:wpc="http://schemas.microsoft.com/office/word/2010/wordprocessingCanvas" xmlns:cx="http://schemas.microsoft.com/office/drawing/2014/chartex" xmlns:cx1="http://schemas.microsoft.com/office/drawing/2015/9/8/chartex" xmlns:mc="http://schemas.openxmlformats.org/markup-compatibility/2006" xmlns:o="urn:schemas-microsoft-com:office:office" xmlns:r="http://schemas.openxmlformats.org/officeDocument/2006/relationships" xmlns:m="http://schemas.openxmlformats.org/officeDocument/2006/math" xmlns:v="urn:schemas-microsoft-com:vml" xmlns:wp14="http://schemas.microsoft.com/office/word/2010/wordprocessingDrawing" xmlns:wp="http://schemas.openxmlformats.org/drawingml/2006/wordprocessingDrawing" xmlns:w10="urn:schemas-microsoft-com:office:word" xmlns:w="http://schemas.openxmlformats.org/wordprocessingml/2006/main" xmlns:w14="http://schemas.microsoft.com/office/word/2010/wordml" xmlns:w15="http://schemas.microsoft.com/office/word/2012/wordml" xmlns:w16se="http://schemas.microsoft.com/office/word/2015/wordml/symex" xmlns:wpg="http://schemas.microsoft.com/office/word/2010/wordprocessingGroup" xmlns:wpi="http://schemas.microsoft.com/office/word/2010/wordprocessingInk" xmlns:wne="http://schemas.microsoft.com/office/word/2006/wordml" xmlns:wps="http://schemas.microsoft.com/office/word/2010/wordprocessingShape" mc:Ignorable="w14 w15 w16se wp14">
+<w:document xmlns:wpc="http://schemas.microsoft.com/office/word/2010/wordprocessingCanvas" xmlns:cx="http://schemas.microsoft.com/office/drawing/2014/chartex" xmlns:cx1="http://schemas.microsoft.com/office/drawing/2015/9/8/chartex" xmlns:cx2="http://schemas.microsoft.com/office/drawing/2015/10/21/chartex" xmlns:mc="http://schemas.openxmlformats.org/markup-compatibility/2006" xmlns:o="urn:schemas-microsoft-com:office:office" xmlns:r="http://schemas.openxmlformats.org/officeDocument/2006/relationships" xmlns:m="http://schemas.openxmlformats.org/officeDocument/2006/math" xmlns:v="urn:schemas-microsoft-com:vml" xmlns:wp14="http://schemas.microsoft.com/office/word/2010/wordprocessingDrawing" xmlns:wp="http://schemas.openxmlformats.org/drawingml/2006/wordprocessingDrawing" xmlns:w10="urn:schemas-microsoft-com:office:word" xmlns:w="http://schemas.openxmlformats.org/wordprocessingml/2006/main" xmlns:w14="http://schemas.microsoft.com/office/word/2010/wordml" xmlns:w15="http://schemas.microsoft.com/office/word/2012/wordml" xmlns:w16se="http://schemas.microsoft.com/office/word/2015/wordml/symex" xmlns:wpg="http://schemas.microsoft.com/office/word/2010/wordprocessingGroup" xmlns:wpi="http://schemas.microsoft.com/office/word/2010/wordprocessingInk" xmlns:wne="http://schemas.microsoft.com/office/word/2006/wordml" xmlns:wps="http://schemas.microsoft.com/office/word/2010/wordprocessingShape" mc:Ignorable="w14 w15 w16se wp14">
   <w:body>
     <w:p>
       <w:pPr>
@@ -347,10 +347,22 @@
     </w:p>
     <w:p/>
     <w:p>
+      <w:r>
+        <w:t>Install apache</w:t>
+      </w:r>
+    </w:p>
+    <w:p>
+      <w:bookmarkStart w:id="0" w:name="_GoBack"/>
+      <w:bookmarkEnd w:id="0"/>
+    </w:p>
+    <w:p/>
+    <w:p/>
+    <w:p>
       <w:pPr>
         <w:pStyle w:val="Heading2"/>
       </w:pPr>
       <w:r>
+        <w:lastRenderedPageBreak/>
         <w:t>Install IntelliJ</w:t>
       </w:r>
     </w:p>
@@ -386,7 +398,6 @@
         </w:numPr>
       </w:pPr>
       <w:r>
-        <w:lastRenderedPageBreak/>
         <w:t>Version control -&gt; Git</w:t>
       </w:r>
     </w:p>
@@ -426,30 +437,86 @@
         <w:t>Tomcat</w:t>
       </w:r>
     </w:p>
+    <w:p>
+      <w:r>
+        <w:t>When prompted to create, open or import a project, select to “Check out from Version Control”, and use the GitHub option to clone the Enterprise repo on GitHub. Once this has completed, answer NO when asked if you want to create a project from the source.</w:t>
+      </w:r>
+    </w:p>
+    <w:p>
+      <w:r>
+        <w:t xml:space="preserve">Then select Import Project. Select to </w:t>
+      </w:r>
+      <w:proofErr w:type="spellStart"/>
+      <w:r>
+        <w:t>src</w:t>
+      </w:r>
+      <w:proofErr w:type="spellEnd"/>
+      <w:r>
+        <w:t>/enterprise-web/</w:t>
+      </w:r>
+      <w:proofErr w:type="spellStart"/>
+      <w:r>
+        <w:t>src</w:t>
+      </w:r>
+      <w:proofErr w:type="spellEnd"/>
+      <w:r>
+        <w:t>/pom.xml. Go through the pages without changing anything.</w:t>
+      </w:r>
+    </w:p>
+    <w:p>
+      <w:pPr>
+        <w:pStyle w:val="Heading3"/>
+      </w:pPr>
+      <w:r>
+        <w:t>Create Artefact</w:t>
+      </w:r>
+    </w:p>
+    <w:p>
+      <w:r>
+        <w:t xml:space="preserve">Open File-&gt;Project Structure, and select </w:t>
+      </w:r>
+      <w:proofErr w:type="spellStart"/>
+      <w:r>
+        <w:t>Artifacts</w:t>
+      </w:r>
+      <w:proofErr w:type="spellEnd"/>
+      <w:r>
+        <w:t xml:space="preserve">. Add a new Web Application: Exploded artefact. Right-click on enterprise-web and select Put into Output Root, to move everything to the left-hand side. Right-click on &lt;output root&gt; on the left and select Add Copy Of-&gt;Directory Content then select </w:t>
+      </w:r>
+      <w:proofErr w:type="spellStart"/>
+      <w:r>
+        <w:t>src</w:t>
+      </w:r>
+      <w:proofErr w:type="spellEnd"/>
+      <w:r>
+        <w:t>/enterprise-web/</w:t>
+      </w:r>
+      <w:proofErr w:type="spellStart"/>
+      <w:r>
+        <w:t>src</w:t>
+      </w:r>
+      <w:proofErr w:type="spellEnd"/>
+      <w:r>
+        <w:t>/main/web</w:t>
+      </w:r>
+    </w:p>
+    <w:p>
+      <w:pPr>
+        <w:pStyle w:val="Heading3"/>
+      </w:pPr>
+      <w:r>
+        <w:t>Create Run Configuration</w:t>
+      </w:r>
+    </w:p>
+    <w:p>
+      <w:r>
+        <w:t>Open Run-&gt;Edit Configurations. Click +, then Tomcat Server-&gt;Local</w:t>
+      </w:r>
+      <w:r>
+        <w:t xml:space="preserve"> to create the configuration. Select the Deployment tab then click + and select the Artefact you just created. Click ok.</w:t>
+      </w:r>
+    </w:p>
     <w:p/>
-    <w:p>
-      <w:r>
-        <w:t>When prompted to create a new project, import a project etc., selected “</w:t>
-      </w:r>
-      <w:r>
-        <w:t xml:space="preserve">Import Existing project”, then select the pom.xml file </w:t>
-      </w:r>
-    </w:p>
-    <w:p>
-      <w:r>
-        <w:t>Create artefact</w:t>
-      </w:r>
-    </w:p>
-    <w:p>
-      <w:r>
-        <w:t>Install apache</w:t>
-      </w:r>
-    </w:p>
-    <w:p>
-      <w:r>
-        <w:t>Set up Tomcat run configuration</w:t>
-      </w:r>
-    </w:p>
     <w:p/>
     <w:p/>
     <w:p>
@@ -561,6 +628,7 @@
         <w:pStyle w:val="Heading2"/>
       </w:pPr>
       <w:r>
+        <w:lastRenderedPageBreak/>
         <w:t>Connecting to Local SQL Server</w:t>
       </w:r>
     </w:p>
@@ -611,7 +679,6 @@
     </w:p>
     <w:p>
       <w:r>
-        <w:lastRenderedPageBreak/>
         <w:t>Scroll to the bottom and find the IP ALL section, then enter 1433 into the TCP Port field</w:t>
       </w:r>
     </w:p>
@@ -675,8 +742,6 @@
           <w:t>https://www.jetbrains.com/idea/help/testing-restful-web-services.html</w:t>
         </w:r>
       </w:hyperlink>
-      <w:bookmarkStart w:id="0" w:name="_GoBack"/>
-      <w:bookmarkEnd w:id="0"/>
     </w:p>
     <w:p/>
     <w:sectPr>
@@ -690,7 +755,7 @@
 </file>
 
 <file path=word/numbering.xml><?xml version="1.0" encoding="utf-8"?>
-<w:numbering xmlns:wpc="http://schemas.microsoft.com/office/word/2010/wordprocessingCanvas" xmlns:cx="http://schemas.microsoft.com/office/drawing/2014/chartex" xmlns:cx1="http://schemas.microsoft.com/office/drawing/2015/9/8/chartex" xmlns:mc="http://schemas.openxmlformats.org/markup-compatibility/2006" xmlns:o="urn:schemas-microsoft-com:office:office" xmlns:r="http://schemas.openxmlformats.org/officeDocument/2006/relationships" xmlns:m="http://schemas.openxmlformats.org/officeDocument/2006/math" xmlns:v="urn:schemas-microsoft-com:vml" xmlns:wp14="http://schemas.microsoft.com/office/word/2010/wordprocessingDrawing" xmlns:wp="http://schemas.openxmlformats.org/drawingml/2006/wordprocessingDrawing" xmlns:w10="urn:schemas-microsoft-com:office:word" xmlns:w="http://schemas.openxmlformats.org/wordprocessingml/2006/main" xmlns:w14="http://schemas.microsoft.com/office/word/2010/wordml" xmlns:w15="http://schemas.microsoft.com/office/word/2012/wordml" xmlns:w16se="http://schemas.microsoft.com/office/word/2015/wordml/symex" xmlns:wpg="http://schemas.microsoft.com/office/word/2010/wordprocessingGroup" xmlns:wpi="http://schemas.microsoft.com/office/word/2010/wordprocessingInk" xmlns:wne="http://schemas.microsoft.com/office/word/2006/wordml" xmlns:wps="http://schemas.microsoft.com/office/word/2010/wordprocessingShape" mc:Ignorable="w14 w15 w16se wp14">
+<w:numbering xmlns:wpc="http://schemas.microsoft.com/office/word/2010/wordprocessingCanvas" xmlns:cx="http://schemas.microsoft.com/office/drawing/2014/chartex" xmlns:cx1="http://schemas.microsoft.com/office/drawing/2015/9/8/chartex" xmlns:cx2="http://schemas.microsoft.com/office/drawing/2015/10/21/chartex" xmlns:mc="http://schemas.openxmlformats.org/markup-compatibility/2006" xmlns:o="urn:schemas-microsoft-com:office:office" xmlns:r="http://schemas.openxmlformats.org/officeDocument/2006/relationships" xmlns:m="http://schemas.openxmlformats.org/officeDocument/2006/math" xmlns:v="urn:schemas-microsoft-com:vml" xmlns:wp14="http://schemas.microsoft.com/office/word/2010/wordprocessingDrawing" xmlns:wp="http://schemas.openxmlformats.org/drawingml/2006/wordprocessingDrawing" xmlns:w10="urn:schemas-microsoft-com:office:word" xmlns:w="http://schemas.openxmlformats.org/wordprocessingml/2006/main" xmlns:w14="http://schemas.microsoft.com/office/word/2010/wordml" xmlns:w15="http://schemas.microsoft.com/office/word/2012/wordml" xmlns:w16se="http://schemas.microsoft.com/office/word/2015/wordml/symex" xmlns:wpg="http://schemas.microsoft.com/office/word/2010/wordprocessingGroup" xmlns:wpi="http://schemas.microsoft.com/office/word/2010/wordprocessingInk" xmlns:wne="http://schemas.microsoft.com/office/word/2006/wordml" xmlns:wps="http://schemas.microsoft.com/office/word/2010/wordprocessingShape" mc:Ignorable="w14 w15 w16se wp14">
   <w:abstractNum w:abstractNumId="0" w15:restartNumberingAfterBreak="0">
     <w:nsid w:val="2DB07596"/>
     <w:multiLevelType w:val="hybridMultilevel"/>
@@ -827,7 +892,7 @@
       </w:pPr>
     </w:pPrDefault>
   </w:docDefaults>
-  <w:latentStyles w:defLockedState="0" w:defUIPriority="99" w:defSemiHidden="0" w:defUnhideWhenUsed="0" w:defQFormat="0" w:count="371">
+  <w:latentStyles w:defLockedState="0" w:defUIPriority="99" w:defSemiHidden="0" w:defUnhideWhenUsed="0" w:defQFormat="0" w:count="372">
     <w:lsdException w:name="Normal" w:uiPriority="0" w:qFormat="1"/>
     <w:lsdException w:name="heading 1" w:uiPriority="9" w:qFormat="1"/>
     <w:lsdException w:name="heading 2" w:semiHidden="1" w:uiPriority="9" w:unhideWhenUsed="1" w:qFormat="1"/>
@@ -933,7 +998,6 @@
     <w:lsdException w:name="HTML Sample" w:semiHidden="1" w:unhideWhenUsed="1"/>
     <w:lsdException w:name="HTML Typewriter" w:semiHidden="1" w:unhideWhenUsed="1"/>
     <w:lsdException w:name="HTML Variable" w:semiHidden="1" w:unhideWhenUsed="1"/>
-    <w:lsdException w:name="Normal Table" w:semiHidden="1" w:unhideWhenUsed="1"/>
     <w:lsdException w:name="annotation subject" w:semiHidden="1" w:unhideWhenUsed="1"/>
     <w:lsdException w:name="No List" w:semiHidden="1" w:unhideWhenUsed="1"/>
     <w:lsdException w:name="Outline List 1" w:semiHidden="1" w:unhideWhenUsed="1"/>
@@ -980,10 +1044,8 @@
     <w:lsdException w:name="Table Subtle 2" w:semiHidden="1" w:unhideWhenUsed="1"/>
     <w:lsdException w:name="Table Web 1" w:semiHidden="1" w:unhideWhenUsed="1"/>
     <w:lsdException w:name="Table Web 2" w:semiHidden="1" w:unhideWhenUsed="1"/>
-    <w:lsdException w:name="Table Web 3" w:semiHidden="1" w:unhideWhenUsed="1"/>
     <w:lsdException w:name="Balloon Text" w:semiHidden="1" w:unhideWhenUsed="1"/>
     <w:lsdException w:name="Table Grid" w:uiPriority="39"/>
-    <w:lsdException w:name="Table Theme" w:semiHidden="1" w:unhideWhenUsed="1"/>
     <w:lsdException w:name="Placeholder Text" w:semiHidden="1"/>
     <w:lsdException w:name="No Spacing" w:uiPriority="1" w:qFormat="1"/>
     <w:lsdException w:name="Light Shading" w:uiPriority="60"/>
@@ -1199,6 +1261,7 @@
     <w:lsdException w:name="List Table 5 Dark Accent 6" w:uiPriority="50"/>
     <w:lsdException w:name="List Table 6 Colorful Accent 6" w:uiPriority="51"/>
     <w:lsdException w:name="List Table 7 Colorful Accent 6" w:uiPriority="52"/>
+    <w:lsdException w:name="Mention" w:semiHidden="1" w:unhideWhenUsed="1"/>
   </w:latentStyles>
   <w:style w:type="paragraph" w:default="1" w:styleId="Normal">
     <w:name w:val="Normal"/>
@@ -1245,6 +1308,28 @@
       <w:color w:val="2E74B5" w:themeColor="accent1" w:themeShade="BF"/>
       <w:sz w:val="26"/>
       <w:szCs w:val="26"/>
+    </w:rPr>
+  </w:style>
+  <w:style w:type="paragraph" w:styleId="Heading3">
+    <w:name w:val="heading 3"/>
+    <w:basedOn w:val="Normal"/>
+    <w:next w:val="Normal"/>
+    <w:link w:val="Heading3Char"/>
+    <w:uiPriority w:val="9"/>
+    <w:unhideWhenUsed/>
+    <w:qFormat/>
+    <w:rsid w:val="00604C7B"/>
+    <w:pPr>
+      <w:keepNext/>
+      <w:keepLines/>
+      <w:spacing w:before="40" w:after="0"/>
+      <w:outlineLvl w:val="2"/>
+    </w:pPr>
+    <w:rPr>
+      <w:rFonts w:asciiTheme="majorHAnsi" w:eastAsiaTheme="majorEastAsia" w:hAnsiTheme="majorHAnsi" w:cstheme="majorBidi"/>
+      <w:color w:val="1F4D78" w:themeColor="accent1" w:themeShade="7F"/>
+      <w:sz w:val="24"/>
+      <w:szCs w:val="24"/>
     </w:rPr>
   </w:style>
   <w:style w:type="character" w:default="1" w:styleId="DefaultParagraphFont">
@@ -1416,6 +1501,19 @@
         <w:shd w:val="clear" w:color="auto" w:fill="DEEAF6" w:themeFill="accent1" w:themeFillTint="33"/>
       </w:tcPr>
     </w:tblStylePr>
+  </w:style>
+  <w:style w:type="character" w:customStyle="1" w:styleId="Heading3Char">
+    <w:name w:val="Heading 3 Char"/>
+    <w:basedOn w:val="DefaultParagraphFont"/>
+    <w:link w:val="Heading3"/>
+    <w:uiPriority w:val="9"/>
+    <w:rsid w:val="00604C7B"/>
+    <w:rPr>
+      <w:rFonts w:asciiTheme="majorHAnsi" w:eastAsiaTheme="majorEastAsia" w:hAnsiTheme="majorHAnsi" w:cstheme="majorBidi"/>
+      <w:color w:val="1F4D78" w:themeColor="accent1" w:themeShade="7F"/>
+      <w:sz w:val="24"/>
+      <w:szCs w:val="24"/>
+    </w:rPr>
   </w:style>
 </w:styles>
 </file>

</xml_diff>

<commit_message>
Adding enittymap and querydocument java files Updating enterprise setup guide to include typescript
</commit_message>
<xml_diff>
--- a/Documents/Enterprise Setup Guide.docx
+++ b/Documents/Enterprise Setup Guide.docx
@@ -1,6 +1,6 @@
 
 <file path=word/document.xml><?xml version="1.0" encoding="utf-8"?>
-<w:document xmlns:wpc="http://schemas.microsoft.com/office/word/2010/wordprocessingCanvas" xmlns:cx="http://schemas.microsoft.com/office/drawing/2014/chartex" xmlns:cx1="http://schemas.microsoft.com/office/drawing/2015/9/8/chartex" xmlns:cx2="http://schemas.microsoft.com/office/drawing/2015/10/21/chartex" xmlns:mc="http://schemas.openxmlformats.org/markup-compatibility/2006" xmlns:o="urn:schemas-microsoft-com:office:office" xmlns:r="http://schemas.openxmlformats.org/officeDocument/2006/relationships" xmlns:m="http://schemas.openxmlformats.org/officeDocument/2006/math" xmlns:v="urn:schemas-microsoft-com:vml" xmlns:wp14="http://schemas.microsoft.com/office/word/2010/wordprocessingDrawing" xmlns:wp="http://schemas.openxmlformats.org/drawingml/2006/wordprocessingDrawing" xmlns:w10="urn:schemas-microsoft-com:office:word" xmlns:w="http://schemas.openxmlformats.org/wordprocessingml/2006/main" xmlns:w14="http://schemas.microsoft.com/office/word/2010/wordml" xmlns:w15="http://schemas.microsoft.com/office/word/2012/wordml" xmlns:w16se="http://schemas.microsoft.com/office/word/2015/wordml/symex" xmlns:wpg="http://schemas.microsoft.com/office/word/2010/wordprocessingGroup" xmlns:wpi="http://schemas.microsoft.com/office/word/2010/wordprocessingInk" xmlns:wne="http://schemas.microsoft.com/office/word/2006/wordml" xmlns:wps="http://schemas.microsoft.com/office/word/2010/wordprocessingShape" mc:Ignorable="w14 w15 w16se wp14">
+<w:document xmlns:wpc="http://schemas.microsoft.com/office/word/2010/wordprocessingCanvas" xmlns:mc="http://schemas.openxmlformats.org/markup-compatibility/2006" xmlns:o="urn:schemas-microsoft-com:office:office" xmlns:r="http://schemas.openxmlformats.org/officeDocument/2006/relationships" xmlns:m="http://schemas.openxmlformats.org/officeDocument/2006/math" xmlns:v="urn:schemas-microsoft-com:vml" xmlns:wp14="http://schemas.microsoft.com/office/word/2010/wordprocessingDrawing" xmlns:wp="http://schemas.openxmlformats.org/drawingml/2006/wordprocessingDrawing" xmlns:w10="urn:schemas-microsoft-com:office:word" xmlns:w="http://schemas.openxmlformats.org/wordprocessingml/2006/main" xmlns:w14="http://schemas.microsoft.com/office/word/2010/wordml" xmlns:w15="http://schemas.microsoft.com/office/word/2012/wordml" xmlns:wpg="http://schemas.microsoft.com/office/word/2010/wordprocessingGroup" xmlns:wpi="http://schemas.microsoft.com/office/word/2010/wordprocessingInk" xmlns:wne="http://schemas.microsoft.com/office/word/2006/wordml" xmlns:wps="http://schemas.microsoft.com/office/word/2010/wordprocessingShape" mc:Ignorable="w14 w15 wp14">
   <w:body>
     <w:p>
       <w:pPr>
@@ -141,7 +141,15 @@
         <w:pStyle w:val="Heading2"/>
       </w:pPr>
       <w:r>
-        <w:t>Setting Up Apache</w:t>
+        <w:t xml:space="preserve">Setting </w:t>
+      </w:r>
+      <w:proofErr w:type="gramStart"/>
+      <w:r>
+        <w:t>Up</w:t>
+      </w:r>
+      <w:proofErr w:type="gramEnd"/>
+      <w:r>
+        <w:t xml:space="preserve"> Apache</w:t>
       </w:r>
     </w:p>
     <w:p>
@@ -183,13 +191,15 @@
         <w:pStyle w:val="Heading2"/>
       </w:pPr>
       <w:r>
-        <w:t>Bower</w:t>
-      </w:r>
-    </w:p>
-    <w:p>
-      <w:r>
-        <w:t>Bower requires Git and Node.js to be installed</w:t>
-      </w:r>
+        <w:t>Prerequisites</w:t>
+      </w:r>
+    </w:p>
+    <w:p>
+      <w:proofErr w:type="spellStart"/>
+      <w:r>
+        <w:t>NodeJS</w:t>
+      </w:r>
+      <w:proofErr w:type="spellEnd"/>
     </w:p>
     <w:p>
       <w:hyperlink r:id="rId5" w:history="1">
@@ -202,6 +212,11 @@
       </w:hyperlink>
     </w:p>
     <w:p>
+      <w:r>
+        <w:t>Git</w:t>
+      </w:r>
+    </w:p>
+    <w:p>
       <w:hyperlink r:id="rId6" w:history="1">
         <w:r>
           <w:rPr>
@@ -213,6 +228,11 @@
     </w:p>
     <w:p>
       <w:r>
+        <w:t>Bower</w:t>
+      </w:r>
+    </w:p>
+    <w:p>
+      <w:r>
         <w:t xml:space="preserve">Once these are installed, use </w:t>
       </w:r>
       <w:proofErr w:type="spellStart"/>
@@ -235,18 +255,55 @@
         <w:t>”</w:t>
       </w:r>
     </w:p>
+    <w:p>
+      <w:r>
+        <w:t>Typescript</w:t>
+      </w:r>
+    </w:p>
+    <w:p>
+      <w:r>
+        <w:t xml:space="preserve">Once </w:t>
+      </w:r>
+      <w:proofErr w:type="spellStart"/>
+      <w:r>
+        <w:t>nodejs</w:t>
+      </w:r>
+      <w:proofErr w:type="spellEnd"/>
+      <w:r>
+        <w:t xml:space="preserve"> is installed, use </w:t>
+      </w:r>
+      <w:proofErr w:type="spellStart"/>
+      <w:r>
+        <w:t>cmd</w:t>
+      </w:r>
+      <w:proofErr w:type="spellEnd"/>
+      <w:r>
+        <w:t xml:space="preserve"> to run command “</w:t>
+      </w:r>
+      <w:proofErr w:type="spellStart"/>
+      <w:r>
+        <w:t>npm</w:t>
+      </w:r>
+      <w:proofErr w:type="spellEnd"/>
+      <w:r>
+        <w:t xml:space="preserve"> install -g typescript</w:t>
+      </w:r>
+      <w:r>
+        <w:t>”</w:t>
+      </w:r>
+    </w:p>
+    <w:p>
+      <w:r>
+        <w:t>Typescript configuration in IntelliJ v14 shown below</w:t>
+      </w:r>
+    </w:p>
     <w:p/>
     <w:p>
-      <w:r>
-        <w:t xml:space="preserve">Once bower is installed, run bower to download all the </w:t>
-      </w:r>
-      <w:proofErr w:type="spellStart"/>
-      <w:r>
-        <w:t>js</w:t>
-      </w:r>
-      <w:proofErr w:type="spellEnd"/>
-      <w:r>
-        <w:t xml:space="preserve"> libraries;</w:t>
+      <w:pPr>
+        <w:pStyle w:val="Heading2"/>
+      </w:pPr>
+      <w:r>
+        <w:t>Libraries</w:t>
       </w:r>
     </w:p>
     <w:p>
@@ -287,12 +344,10 @@
         <w:t xml:space="preserve"> (look for </w:t>
       </w:r>
       <w:proofErr w:type="spellStart"/>
-      <w:proofErr w:type="gramStart"/>
       <w:r>
         <w:t>bower.json</w:t>
       </w:r>
       <w:proofErr w:type="spellEnd"/>
-      <w:proofErr w:type="gramEnd"/>
       <w:r>
         <w:t xml:space="preserve"> file)</w:t>
       </w:r>
@@ -302,67 +357,33 @@
         <w:t>Run “bower install”</w:t>
       </w:r>
     </w:p>
+    <w:p>
+      <w:r>
+        <w:t>Run “</w:t>
+      </w:r>
+      <w:proofErr w:type="spellStart"/>
+      <w:r>
+        <w:t>tsd</w:t>
+      </w:r>
+      <w:proofErr w:type="spellEnd"/>
+      <w:r>
+        <w:t xml:space="preserve"> install”</w:t>
+      </w:r>
+    </w:p>
     <w:p/>
     <w:p>
-      <w:pPr>
-        <w:pStyle w:val="Heading2"/>
-      </w:pPr>
-      <w:proofErr w:type="spellStart"/>
-      <w:r>
-        <w:t>TypeScript</w:t>
-      </w:r>
-      <w:proofErr w:type="spellEnd"/>
-    </w:p>
-    <w:p>
-      <w:r>
-        <w:t xml:space="preserve">Once </w:t>
-      </w:r>
-      <w:proofErr w:type="spellStart"/>
-      <w:r>
-        <w:t>nodejs</w:t>
-      </w:r>
-      <w:proofErr w:type="spellEnd"/>
-      <w:r>
-        <w:t xml:space="preserve"> is installed, use </w:t>
-      </w:r>
-      <w:proofErr w:type="spellStart"/>
-      <w:r>
-        <w:t>cmd</w:t>
-      </w:r>
-      <w:proofErr w:type="spellEnd"/>
-      <w:r>
-        <w:t xml:space="preserve"> to run command “</w:t>
-      </w:r>
-      <w:proofErr w:type="spellStart"/>
-      <w:r>
-        <w:t>npm</w:t>
-      </w:r>
-      <w:proofErr w:type="spellEnd"/>
-      <w:r>
-        <w:t xml:space="preserve"> install -g typescript</w:t>
-      </w:r>
-      <w:r>
-        <w:t>”</w:t>
-      </w:r>
-    </w:p>
-    <w:p/>
-    <w:p>
       <w:r>
         <w:t>Install apache</w:t>
       </w:r>
-    </w:p>
-    <w:p>
-      <w:bookmarkStart w:id="0" w:name="_GoBack"/>
-      <w:bookmarkEnd w:id="0"/>
     </w:p>
     <w:p/>
     <w:p/>
+    <w:p/>
     <w:p>
       <w:pPr>
         <w:pStyle w:val="Heading2"/>
       </w:pPr>
       <w:r>
-        <w:lastRenderedPageBreak/>
         <w:t>Install IntelliJ</w:t>
       </w:r>
     </w:p>
@@ -481,7 +502,15 @@
       </w:r>
       <w:proofErr w:type="spellEnd"/>
       <w:r>
-        <w:t xml:space="preserve">. Add a new Web Application: Exploded artefact. Right-click on enterprise-web and select Put into Output Root, to move everything to the left-hand side. Right-click on &lt;output root&gt; on the left and select Add Copy Of-&gt;Directory Content then select </w:t>
+        <w:t xml:space="preserve">. Add a new Web Application: Exploded artefact. Right-click on enterprise-web and select Put into Output Root, to move everything to the left-hand side. Right-click on &lt;output root&gt; on the left and select Add Copy </w:t>
+      </w:r>
+      <w:proofErr w:type="gramStart"/>
+      <w:r>
+        <w:t>Of</w:t>
+      </w:r>
+      <w:proofErr w:type="gramEnd"/>
+      <w:r>
+        <w:t xml:space="preserve">-&gt;Directory Content then select </w:t>
       </w:r>
       <w:proofErr w:type="spellStart"/>
       <w:r>
@@ -583,19 +612,33 @@
         <w:rPr>
           <w:strike/>
         </w:rPr>
-        <w:t>Click Next through all the remaining steps</w:t>
-      </w:r>
-    </w:p>
-    <w:p>
-      <w:pPr>
+        <w:t xml:space="preserve">Click </w:t>
+      </w:r>
+      <w:proofErr w:type="gramStart"/>
+      <w:r>
         <w:rPr>
           <w:strike/>
         </w:rPr>
-      </w:pPr>
+        <w:t>Next</w:t>
+      </w:r>
+      <w:proofErr w:type="gramEnd"/>
       <w:r>
         <w:rPr>
           <w:strike/>
         </w:rPr>
+        <w:t xml:space="preserve"> through all the remaining steps</w:t>
+      </w:r>
+    </w:p>
+    <w:p>
+      <w:pPr>
+        <w:rPr>
+          <w:strike/>
+        </w:rPr>
+      </w:pPr>
+      <w:r>
+        <w:rPr>
+          <w:strike/>
+        </w:rPr>
         <w:t xml:space="preserve">Once in IntelliJ, you’ll need to open the Module for the server-side code. Click File -&gt; New -&gt; Module from existing sources… then select </w:t>
       </w:r>
       <w:proofErr w:type="spellStart"/>
@@ -621,120 +664,298 @@
       </w:r>
       <w:proofErr w:type="spellEnd"/>
     </w:p>
+    <w:p>
+      <w:pPr>
+        <w:pStyle w:val="Heading2"/>
+      </w:pPr>
+      <w:r>
+        <w:lastRenderedPageBreak/>
+        <w:t>IntelliJ v14 Typescript configuration</w:t>
+      </w:r>
+    </w:p>
+    <w:p>
+      <w:r>
+        <w:t>Ve</w:t>
+      </w:r>
+      <w:r>
+        <w:t xml:space="preserve">rsion 14 </w:t>
+      </w:r>
+      <w:r>
+        <w:t xml:space="preserve">of IntelliJ </w:t>
+      </w:r>
+      <w:r>
+        <w:t>uses Typescript 1.4</w:t>
+      </w:r>
+      <w:r>
+        <w:t xml:space="preserve"> which doesn’t </w:t>
+      </w:r>
+      <w:r>
+        <w:rPr>
+          <w:color w:val="000000"/>
+        </w:rPr>
+        <w:t xml:space="preserve">allow </w:t>
+      </w:r>
+      <w:proofErr w:type="spellStart"/>
+      <w:r>
+        <w:rPr>
+          <w:color w:val="000000"/>
+        </w:rPr>
+        <w:t>tsconfig.json</w:t>
+      </w:r>
+      <w:proofErr w:type="spellEnd"/>
+      <w:r>
+        <w:rPr>
+          <w:color w:val="000000"/>
+        </w:rPr>
+        <w:t xml:space="preserve"> files to be read.</w:t>
+      </w:r>
+      <w:r>
+        <w:rPr>
+          <w:color w:val="000000"/>
+        </w:rPr>
+        <w:t xml:space="preserve">  U</w:t>
+      </w:r>
+      <w:r>
+        <w:t xml:space="preserve">nder Settings \ Languages &amp; Frameworks \ </w:t>
+      </w:r>
+      <w:proofErr w:type="spellStart"/>
+      <w:r>
+        <w:t>TypeScript</w:t>
+      </w:r>
+      <w:proofErr w:type="spellEnd"/>
+      <w:r>
+        <w:t>.  Change the complier version’ custom path to:</w:t>
+      </w:r>
+    </w:p>
+    <w:p>
+      <w:r>
+        <w:t>C:\Users\</w:t>
+      </w:r>
+      <w:r>
+        <w:t xml:space="preserve"> </w:t>
+      </w:r>
+      <w:r>
+        <w:rPr>
+          <w:i/>
+        </w:rPr>
+        <w:t>XXX</w:t>
+      </w:r>
+      <w:r>
+        <w:rPr>
+          <w:i/>
+        </w:rPr>
+        <w:t xml:space="preserve"> </w:t>
+      </w:r>
+      <w:r>
+        <w:t>\</w:t>
+      </w:r>
+      <w:proofErr w:type="spellStart"/>
+      <w:r>
+        <w:t>AppData</w:t>
+      </w:r>
+      <w:proofErr w:type="spellEnd"/>
+      <w:r>
+        <w:t>\Roaming\</w:t>
+      </w:r>
+      <w:proofErr w:type="spellStart"/>
+      <w:r>
+        <w:t>npm</w:t>
+      </w:r>
+      <w:proofErr w:type="spellEnd"/>
+      <w:r>
+        <w:t>\</w:t>
+      </w:r>
+      <w:proofErr w:type="spellStart"/>
+      <w:r>
+        <w:t>node_modules</w:t>
+      </w:r>
+      <w:proofErr w:type="spellEnd"/>
+      <w:r>
+        <w:t>\typescript\lib</w:t>
+      </w:r>
+    </w:p>
+    <w:p>
+      <w:r>
+        <w:t>Go to:</w:t>
+      </w:r>
+    </w:p>
+    <w:p>
+      <w:r>
+        <w:t>C:\Program Files (x86)\</w:t>
+      </w:r>
+      <w:proofErr w:type="spellStart"/>
+      <w:r>
+        <w:t>JetBrains</w:t>
+      </w:r>
+      <w:proofErr w:type="spellEnd"/>
+      <w:r>
+        <w:t>\IntelliJ IDEA 14.1.4\plugins\</w:t>
+      </w:r>
+      <w:proofErr w:type="spellStart"/>
+      <w:r>
+        <w:t>JavaScriptLanguage</w:t>
+      </w:r>
+      <w:proofErr w:type="spellEnd"/>
+    </w:p>
+    <w:p>
+      <w:r>
+        <w:t xml:space="preserve">And backup the </w:t>
+      </w:r>
+      <w:proofErr w:type="spellStart"/>
+      <w:r>
+        <w:t>typescriptcompiler</w:t>
+      </w:r>
+      <w:proofErr w:type="spellEnd"/>
+      <w:r>
+        <w:t xml:space="preserve"> folder then replace it with Rich Collier’s hacked version attached below:</w:t>
+      </w:r>
+      <w:bookmarkStart w:id="0" w:name="_GoBack"/>
+      <w:bookmarkEnd w:id="0"/>
+    </w:p>
+    <w:p>
+      <w:r>
+        <w:object w:dxaOrig="1543" w:dyaOrig="991">
+          <v:shapetype id="_x0000_t75" coordsize="21600,21600" o:spt="75" o:preferrelative="t" path="m@4@5l@4@11@9@11@9@5xe" filled="f" stroked="f">
+            <v:stroke joinstyle="miter"/>
+            <v:formulas>
+              <v:f eqn="if lineDrawn pixelLineWidth 0"/>
+              <v:f eqn="sum @0 1 0"/>
+              <v:f eqn="sum 0 0 @1"/>
+              <v:f eqn="prod @2 1 2"/>
+              <v:f eqn="prod @3 21600 pixelWidth"/>
+              <v:f eqn="prod @3 21600 pixelHeight"/>
+              <v:f eqn="sum @0 0 1"/>
+              <v:f eqn="prod @6 1 2"/>
+              <v:f eqn="prod @7 21600 pixelWidth"/>
+              <v:f eqn="sum @8 21600 0"/>
+              <v:f eqn="prod @7 21600 pixelHeight"/>
+              <v:f eqn="sum @10 21600 0"/>
+            </v:formulas>
+            <v:path o:extrusionok="f" gradientshapeok="t" o:connecttype="rect"/>
+            <o:lock v:ext="edit" aspectratio="t"/>
+          </v:shapetype>
+          <v:shape id="_x0000_i1025" type="#_x0000_t75" style="width:77.25pt;height:49.5pt" o:ole="">
+            <v:imagedata r:id="rId9" o:title=""/>
+          </v:shape>
+          <o:OLEObject Type="Embed" ProgID="Package" ShapeID="_x0000_i1025" DrawAspect="Icon" ObjectID="_1518944877" r:id="rId10"/>
+        </w:object>
+      </w:r>
+    </w:p>
+    <w:p>
+      <w:pPr>
+        <w:pStyle w:val="Heading2"/>
+      </w:pPr>
+      <w:r>
+        <w:t>Connecting to Local SQL Server</w:t>
+      </w:r>
+    </w:p>
+    <w:p>
+      <w:r>
+        <w:t>Install SQL Server (or SQL Server EXPRESS)</w:t>
+      </w:r>
+    </w:p>
+    <w:p>
+      <w:r>
+        <w:t>Note whether you opted to install with an instance name or not (SQL EXPRESS defaults to having the instance name SQLEXPRESS)</w:t>
+      </w:r>
+    </w:p>
+    <w:p>
+      <w:r>
+        <w:t>Ensure both the SQL Server and SQL Server Browser services are running</w:t>
+      </w:r>
+    </w:p>
+    <w:p>
+      <w:r>
+        <w:t>Open SQL Server Configuration Manager</w:t>
+      </w:r>
+    </w:p>
+    <w:p>
+      <w:r>
+        <w:t>Expand SQL Server Network Configuration -&gt; Protocols for SQLEXPRESS (or similar)</w:t>
+      </w:r>
+    </w:p>
+    <w:p>
+      <w:r>
+        <w:t>You should see TCP/IP shown on the right</w:t>
+      </w:r>
+    </w:p>
+    <w:p>
+      <w:r>
+        <w:t>Right-click and change to Enabled</w:t>
+      </w:r>
+    </w:p>
+    <w:p>
+      <w:r>
+        <w:t>Right-click and select Properties</w:t>
+      </w:r>
+    </w:p>
+    <w:p>
+      <w:r>
+        <w:t>Select IP Addresses tab</w:t>
+      </w:r>
+    </w:p>
+    <w:p>
+      <w:r>
+        <w:t>Scroll to the bottom and find the IP ALL section, then enter 1433 into the TCP Port field</w:t>
+      </w:r>
+    </w:p>
+    <w:p>
+      <w:r>
+        <w:t>Ok dialog and close Configuration Manager</w:t>
+      </w:r>
+    </w:p>
     <w:p/>
+    <w:p>
+      <w:r>
+        <w:t>Change connection string in Configuration class to be:</w:t>
+      </w:r>
+    </w:p>
+    <w:p>
+      <w:r>
+        <w:t>jdbc:jtds:sqlserver://127.0.0.1:1433/Endeavour_Enterprise;instance=SQLEXPRESS;Network Library=dbmslpcn</w:t>
+      </w:r>
+      <w:proofErr w:type="gramStart"/>
+      <w:r>
+        <w:t>;user</w:t>
+      </w:r>
+      <w:proofErr w:type="gramEnd"/>
+      <w:r>
+        <w:t>=Endeavour_Enterprise_ApplicationUser;password=TheQuickBrownFox1234%^&amp;*</w:t>
+      </w:r>
+    </w:p>
+    <w:p>
+      <w:r>
+        <w:t>Note: instance=SQLEXPRESS should be omitted or amended depending on your instance name</w:t>
+      </w:r>
+    </w:p>
     <w:p/>
     <w:p>
       <w:pPr>
         <w:pStyle w:val="Heading2"/>
       </w:pPr>
       <w:r>
+        <w:t>IntelliJ REST Testing</w:t>
+      </w:r>
+    </w:p>
+    <w:p>
+      <w:r>
+        <w:t>In IntelliJ, open File-&gt;Settings and go to the Plugins page</w:t>
+      </w:r>
+    </w:p>
+    <w:p>
+      <w:r>
+        <w:t>Go to find the REST Client plugin and turn it on</w:t>
+      </w:r>
+    </w:p>
+    <w:p>
+      <w:r>
         <w:lastRenderedPageBreak/>
-        <w:t>Connecting to Local SQL Server</w:t>
-      </w:r>
-    </w:p>
-    <w:p>
-      <w:r>
-        <w:t>Install SQL Server (or SQL Server EXPRESS)</w:t>
-      </w:r>
-    </w:p>
-    <w:p>
-      <w:r>
-        <w:t>Note whether you opted to install with an instance name or not (SQL EXPRESS defaults to having the instance name SQLEXPRESS)</w:t>
-      </w:r>
-    </w:p>
-    <w:p>
-      <w:r>
-        <w:t>Ensure both the SQL Server and SQL Server Browser services are running</w:t>
-      </w:r>
-    </w:p>
-    <w:p>
-      <w:r>
-        <w:t>Open SQL Server Configuration Manager</w:t>
-      </w:r>
-    </w:p>
-    <w:p>
-      <w:r>
-        <w:t>Expand SQL Server Network Configuration -&gt; Protocols for SQLEXPRESS (or similar)</w:t>
-      </w:r>
-    </w:p>
-    <w:p>
-      <w:r>
-        <w:t>You should see TCP/IP shown on the right</w:t>
-      </w:r>
-    </w:p>
-    <w:p>
-      <w:r>
-        <w:t>Right-click and change to Enabled</w:t>
-      </w:r>
-    </w:p>
-    <w:p>
-      <w:r>
-        <w:t>Right-click and select Properties</w:t>
-      </w:r>
-    </w:p>
-    <w:p>
-      <w:r>
-        <w:t>Select IP Addresses tab</w:t>
-      </w:r>
-    </w:p>
-    <w:p>
-      <w:r>
-        <w:t>Scroll to the bottom and find the IP ALL section, then enter 1433 into the TCP Port field</w:t>
-      </w:r>
-    </w:p>
-    <w:p>
-      <w:r>
-        <w:t>Ok dialog and close Configuration Manager</w:t>
+        <w:t>Ok and restart IntelliJ</w:t>
       </w:r>
     </w:p>
     <w:p/>
     <w:p>
-      <w:r>
-        <w:t>Change connection string in Configuration class to be:</w:t>
-      </w:r>
-    </w:p>
-    <w:p>
-      <w:proofErr w:type="gramStart"/>
-      <w:r>
-        <w:t>jdbc:jtds</w:t>
-      </w:r>
-      <w:proofErr w:type="gramEnd"/>
-      <w:r>
-        <w:t>:sqlserver://127.0.0.1:1433/Endeavour_Enterprise;instance=SQLEXPRESS;Network Library=dbmslpcn;user=Endeavour_Enterprise_ApplicationUser;password=TheQuickBrownFox1234%^&amp;*</w:t>
-      </w:r>
-    </w:p>
-    <w:p>
-      <w:r>
-        <w:t>Note: instance=SQLEXPRESS should be omitted or amended depending on your instance name</w:t>
-      </w:r>
-    </w:p>
-    <w:p/>
-    <w:p>
-      <w:pPr>
-        <w:pStyle w:val="Heading2"/>
-      </w:pPr>
-      <w:r>
-        <w:t>IntelliJ REST Testing</w:t>
-      </w:r>
-    </w:p>
-    <w:p>
-      <w:r>
-        <w:t>In IntelliJ, open File-&gt;Settings and go to the Plugins page</w:t>
-      </w:r>
-    </w:p>
-    <w:p>
-      <w:r>
-        <w:t>Go to find the REST Client plugin and turn it on</w:t>
-      </w:r>
-    </w:p>
-    <w:p>
-      <w:r>
-        <w:t>Ok and restart IntelliJ</w:t>
-      </w:r>
-    </w:p>
-    <w:p/>
-    <w:p>
-      <w:hyperlink r:id="rId9" w:history="1">
+      <w:hyperlink r:id="rId11" w:history="1">
         <w:r>
           <w:rPr>
             <w:rStyle w:val="Hyperlink"/>
@@ -755,7 +976,7 @@
 </file>
 
 <file path=word/numbering.xml><?xml version="1.0" encoding="utf-8"?>
-<w:numbering xmlns:wpc="http://schemas.microsoft.com/office/word/2010/wordprocessingCanvas" xmlns:cx="http://schemas.microsoft.com/office/drawing/2014/chartex" xmlns:cx1="http://schemas.microsoft.com/office/drawing/2015/9/8/chartex" xmlns:cx2="http://schemas.microsoft.com/office/drawing/2015/10/21/chartex" xmlns:mc="http://schemas.openxmlformats.org/markup-compatibility/2006" xmlns:o="urn:schemas-microsoft-com:office:office" xmlns:r="http://schemas.openxmlformats.org/officeDocument/2006/relationships" xmlns:m="http://schemas.openxmlformats.org/officeDocument/2006/math" xmlns:v="urn:schemas-microsoft-com:vml" xmlns:wp14="http://schemas.microsoft.com/office/word/2010/wordprocessingDrawing" xmlns:wp="http://schemas.openxmlformats.org/drawingml/2006/wordprocessingDrawing" xmlns:w10="urn:schemas-microsoft-com:office:word" xmlns:w="http://schemas.openxmlformats.org/wordprocessingml/2006/main" xmlns:w14="http://schemas.microsoft.com/office/word/2010/wordml" xmlns:w15="http://schemas.microsoft.com/office/word/2012/wordml" xmlns:w16se="http://schemas.microsoft.com/office/word/2015/wordml/symex" xmlns:wpg="http://schemas.microsoft.com/office/word/2010/wordprocessingGroup" xmlns:wpi="http://schemas.microsoft.com/office/word/2010/wordprocessingInk" xmlns:wne="http://schemas.microsoft.com/office/word/2006/wordml" xmlns:wps="http://schemas.microsoft.com/office/word/2010/wordprocessingShape" mc:Ignorable="w14 w15 w16se wp14">
+<w:numbering xmlns:wpc="http://schemas.microsoft.com/office/word/2010/wordprocessingCanvas" xmlns:mc="http://schemas.openxmlformats.org/markup-compatibility/2006" xmlns:o="urn:schemas-microsoft-com:office:office" xmlns:r="http://schemas.openxmlformats.org/officeDocument/2006/relationships" xmlns:m="http://schemas.openxmlformats.org/officeDocument/2006/math" xmlns:v="urn:schemas-microsoft-com:vml" xmlns:wp14="http://schemas.microsoft.com/office/word/2010/wordprocessingDrawing" xmlns:wp="http://schemas.openxmlformats.org/drawingml/2006/wordprocessingDrawing" xmlns:w10="urn:schemas-microsoft-com:office:word" xmlns:w="http://schemas.openxmlformats.org/wordprocessingml/2006/main" xmlns:w14="http://schemas.microsoft.com/office/word/2010/wordml" xmlns:w15="http://schemas.microsoft.com/office/word/2012/wordml" xmlns:wpg="http://schemas.microsoft.com/office/word/2010/wordprocessingGroup" xmlns:wpi="http://schemas.microsoft.com/office/word/2010/wordprocessingInk" xmlns:wne="http://schemas.microsoft.com/office/word/2006/wordml" xmlns:wps="http://schemas.microsoft.com/office/word/2010/wordprocessingShape" mc:Ignorable="w14 w15 wp14">
   <w:abstractNum w:abstractNumId="0" w15:restartNumberingAfterBreak="0">
     <w:nsid w:val="2DB07596"/>
     <w:multiLevelType w:val="hybridMultilevel"/>
@@ -876,7 +1097,7 @@
 </file>
 
 <file path=word/styles.xml><?xml version="1.0" encoding="utf-8"?>
-<w:styles xmlns:mc="http://schemas.openxmlformats.org/markup-compatibility/2006" xmlns:r="http://schemas.openxmlformats.org/officeDocument/2006/relationships" xmlns:w="http://schemas.openxmlformats.org/wordprocessingml/2006/main" xmlns:w14="http://schemas.microsoft.com/office/word/2010/wordml" xmlns:w15="http://schemas.microsoft.com/office/word/2012/wordml" xmlns:w16se="http://schemas.microsoft.com/office/word/2015/wordml/symex" mc:Ignorable="w14 w15 w16se">
+<w:styles xmlns:mc="http://schemas.openxmlformats.org/markup-compatibility/2006" xmlns:r="http://schemas.openxmlformats.org/officeDocument/2006/relationships" xmlns:w="http://schemas.openxmlformats.org/wordprocessingml/2006/main" xmlns:w14="http://schemas.microsoft.com/office/word/2010/wordml" xmlns:w15="http://schemas.microsoft.com/office/word/2012/wordml" mc:Ignorable="w14 w15">
   <w:docDefaults>
     <w:rPrDefault>
       <w:rPr>
@@ -892,7 +1113,7 @@
       </w:pPr>
     </w:pPrDefault>
   </w:docDefaults>
-  <w:latentStyles w:defLockedState="0" w:defUIPriority="99" w:defSemiHidden="0" w:defUnhideWhenUsed="0" w:defQFormat="0" w:count="372">
+  <w:latentStyles w:defLockedState="0" w:defUIPriority="99" w:defSemiHidden="0" w:defUnhideWhenUsed="0" w:defQFormat="0" w:count="371">
     <w:lsdException w:name="Normal" w:uiPriority="0" w:qFormat="1"/>
     <w:lsdException w:name="heading 1" w:uiPriority="9" w:qFormat="1"/>
     <w:lsdException w:name="heading 2" w:semiHidden="1" w:uiPriority="9" w:unhideWhenUsed="1" w:qFormat="1"/>
@@ -998,6 +1219,7 @@
     <w:lsdException w:name="HTML Sample" w:semiHidden="1" w:unhideWhenUsed="1"/>
     <w:lsdException w:name="HTML Typewriter" w:semiHidden="1" w:unhideWhenUsed="1"/>
     <w:lsdException w:name="HTML Variable" w:semiHidden="1" w:unhideWhenUsed="1"/>
+    <w:lsdException w:name="Normal Table" w:semiHidden="1" w:unhideWhenUsed="1"/>
     <w:lsdException w:name="annotation subject" w:semiHidden="1" w:unhideWhenUsed="1"/>
     <w:lsdException w:name="No List" w:semiHidden="1" w:unhideWhenUsed="1"/>
     <w:lsdException w:name="Outline List 1" w:semiHidden="1" w:unhideWhenUsed="1"/>
@@ -1044,8 +1266,10 @@
     <w:lsdException w:name="Table Subtle 2" w:semiHidden="1" w:unhideWhenUsed="1"/>
     <w:lsdException w:name="Table Web 1" w:semiHidden="1" w:unhideWhenUsed="1"/>
     <w:lsdException w:name="Table Web 2" w:semiHidden="1" w:unhideWhenUsed="1"/>
+    <w:lsdException w:name="Table Web 3" w:semiHidden="1" w:unhideWhenUsed="1"/>
     <w:lsdException w:name="Balloon Text" w:semiHidden="1" w:unhideWhenUsed="1"/>
     <w:lsdException w:name="Table Grid" w:uiPriority="39"/>
+    <w:lsdException w:name="Table Theme" w:semiHidden="1" w:unhideWhenUsed="1"/>
     <w:lsdException w:name="Placeholder Text" w:semiHidden="1"/>
     <w:lsdException w:name="No Spacing" w:uiPriority="1" w:qFormat="1"/>
     <w:lsdException w:name="Light Shading" w:uiPriority="60"/>
@@ -1261,7 +1485,6 @@
     <w:lsdException w:name="List Table 5 Dark Accent 6" w:uiPriority="50"/>
     <w:lsdException w:name="List Table 6 Colorful Accent 6" w:uiPriority="51"/>
     <w:lsdException w:name="List Table 7 Colorful Accent 6" w:uiPriority="52"/>
-    <w:lsdException w:name="Mention" w:semiHidden="1" w:unhideWhenUsed="1"/>
   </w:latentStyles>
   <w:style w:type="paragraph" w:default="1" w:styleId="Normal">
     <w:name w:val="Normal"/>

</xml_diff>

<commit_message>
Added basic termlex support to core
</commit_message>
<xml_diff>
--- a/Documents/Enterprise Setup Guide.docx
+++ b/Documents/Enterprise Setup Guide.docx
@@ -15,113 +15,38 @@
         <w:t>Guide to setting up a PC (Windows 7) for development of the Enterprise product.</w:t>
       </w:r>
     </w:p>
+    <w:p/>
     <w:p>
       <w:pPr>
         <w:pStyle w:val="Heading2"/>
       </w:pPr>
       <w:r>
-        <w:t>Version History</w:t>
-      </w:r>
-    </w:p>
-    <w:tbl>
-      <w:tblPr>
-        <w:tblStyle w:val="GridTable4-Accent1"/>
-        <w:tblW w:w="0" w:type="auto"/>
-        <w:tblLook w:val="04A0" w:firstRow="1" w:lastRow="0" w:firstColumn="1" w:lastColumn="0" w:noHBand="0" w:noVBand="1"/>
-      </w:tblPr>
-      <w:tblGrid>
-        <w:gridCol w:w="1555"/>
-        <w:gridCol w:w="1134"/>
-        <w:gridCol w:w="6327"/>
-      </w:tblGrid>
-      <w:tr>
-        <w:trPr>
-          <w:cnfStyle w:val="100000000000" w:firstRow="1" w:lastRow="0" w:firstColumn="0" w:lastColumn="0" w:oddVBand="0" w:evenVBand="0" w:oddHBand="0" w:evenHBand="0" w:firstRowFirstColumn="0" w:firstRowLastColumn="0" w:lastRowFirstColumn="0" w:lastRowLastColumn="0"/>
-        </w:trPr>
-        <w:tc>
-          <w:tcPr>
-            <w:cnfStyle w:val="001000000000" w:firstRow="0" w:lastRow="0" w:firstColumn="1" w:lastColumn="0" w:oddVBand="0" w:evenVBand="0" w:oddHBand="0" w:evenHBand="0" w:firstRowFirstColumn="0" w:firstRowLastColumn="0" w:lastRowFirstColumn="0" w:lastRowLastColumn="0"/>
-            <w:tcW w:w="1555" w:type="dxa"/>
-          </w:tcPr>
-          <w:p>
-            <w:r>
-              <w:t>Date</w:t>
-            </w:r>
-          </w:p>
-        </w:tc>
-        <w:tc>
-          <w:tcPr>
-            <w:tcW w:w="1134" w:type="dxa"/>
-          </w:tcPr>
-          <w:p>
-            <w:pPr>
-              <w:cnfStyle w:val="100000000000" w:firstRow="1" w:lastRow="0" w:firstColumn="0" w:lastColumn="0" w:oddVBand="0" w:evenVBand="0" w:oddHBand="0" w:evenHBand="0" w:firstRowFirstColumn="0" w:firstRowLastColumn="0" w:lastRowFirstColumn="0" w:lastRowLastColumn="0"/>
-            </w:pPr>
-            <w:proofErr w:type="spellStart"/>
-            <w:r>
-              <w:t>Inits</w:t>
-            </w:r>
-            <w:proofErr w:type="spellEnd"/>
-          </w:p>
-        </w:tc>
-        <w:tc>
-          <w:tcPr>
-            <w:tcW w:w="6327" w:type="dxa"/>
-          </w:tcPr>
-          <w:p>
-            <w:pPr>
-              <w:cnfStyle w:val="100000000000" w:firstRow="1" w:lastRow="0" w:firstColumn="0" w:lastColumn="0" w:oddVBand="0" w:evenVBand="0" w:oddHBand="0" w:evenHBand="0" w:firstRowFirstColumn="0" w:firstRowLastColumn="0" w:lastRowFirstColumn="0" w:lastRowLastColumn="0"/>
-            </w:pPr>
-            <w:r>
-              <w:t>Change</w:t>
-            </w:r>
-          </w:p>
-        </w:tc>
-      </w:tr>
-      <w:tr>
-        <w:trPr>
-          <w:cnfStyle w:val="000000100000" w:firstRow="0" w:lastRow="0" w:firstColumn="0" w:lastColumn="0" w:oddVBand="0" w:evenVBand="0" w:oddHBand="1" w:evenHBand="0" w:firstRowFirstColumn="0" w:firstRowLastColumn="0" w:lastRowFirstColumn="0" w:lastRowLastColumn="0"/>
-        </w:trPr>
-        <w:tc>
-          <w:tcPr>
-            <w:cnfStyle w:val="001000000000" w:firstRow="0" w:lastRow="0" w:firstColumn="1" w:lastColumn="0" w:oddVBand="0" w:evenVBand="0" w:oddHBand="0" w:evenHBand="0" w:firstRowFirstColumn="0" w:firstRowLastColumn="0" w:lastRowFirstColumn="0" w:lastRowLastColumn="0"/>
-            <w:tcW w:w="1555" w:type="dxa"/>
-          </w:tcPr>
-          <w:p>
-            <w:r>
-              <w:t>2016-02-16</w:t>
-            </w:r>
-          </w:p>
-        </w:tc>
-        <w:tc>
-          <w:tcPr>
-            <w:tcW w:w="1134" w:type="dxa"/>
-          </w:tcPr>
-          <w:p>
-            <w:pPr>
-              <w:cnfStyle w:val="000000100000" w:firstRow="0" w:lastRow="0" w:firstColumn="0" w:lastColumn="0" w:oddVBand="0" w:evenVBand="0" w:oddHBand="1" w:evenHBand="0" w:firstRowFirstColumn="0" w:firstRowLastColumn="0" w:lastRowFirstColumn="0" w:lastRowLastColumn="0"/>
-            </w:pPr>
-            <w:r>
-              <w:t>DL</w:t>
-            </w:r>
-          </w:p>
-        </w:tc>
-        <w:tc>
-          <w:tcPr>
-            <w:tcW w:w="6327" w:type="dxa"/>
-          </w:tcPr>
-          <w:p>
-            <w:pPr>
-              <w:cnfStyle w:val="000000100000" w:firstRow="0" w:lastRow="0" w:firstColumn="0" w:lastColumn="0" w:oddVBand="0" w:evenVBand="0" w:oddHBand="1" w:evenHBand="0" w:firstRowFirstColumn="0" w:firstRowLastColumn="0" w:lastRowFirstColumn="0" w:lastRowLastColumn="0"/>
-            </w:pPr>
-            <w:r>
-              <w:t>Creation</w:t>
-            </w:r>
-          </w:p>
-        </w:tc>
-      </w:tr>
-    </w:tbl>
-    <w:p/>
+        <w:t>Git and Node.js</w:t>
+      </w:r>
+      <w:r>
+        <w:t xml:space="preserve"> </w:t>
+      </w:r>
+    </w:p>
+    <w:p>
+      <w:hyperlink r:id="rId5" w:history="1">
+        <w:r>
+          <w:rPr>
+            <w:rStyle w:val="Hyperlink"/>
+          </w:rPr>
+          <w:t>https://nodejs.org/en/</w:t>
+        </w:r>
+      </w:hyperlink>
+    </w:p>
+    <w:p>
+      <w:hyperlink r:id="rId6" w:history="1">
+        <w:r>
+          <w:rPr>
+            <w:rStyle w:val="Hyperlink"/>
+          </w:rPr>
+          <w:t>http://git-scm.com/</w:t>
+        </w:r>
+      </w:hyperlink>
+    </w:p>
     <w:p>
       <w:pPr>
         <w:rPr>
@@ -142,58 +67,6 @@
         <w:t>Download</w:t>
       </w:r>
     </w:p>
-    <w:p>
-      <w:r>
-        <w:t>Create SetEnv.bat</w:t>
-      </w:r>
-    </w:p>
-    <w:p>
-      <w:pPr>
-        <w:rPr>
-          <w:strike/>
-        </w:rPr>
-      </w:pPr>
-      <w:r>
-        <w:rPr>
-          <w:strike/>
-        </w:rPr>
-        <w:t xml:space="preserve">Create </w:t>
-      </w:r>
-      <w:proofErr w:type="spellStart"/>
-      <w:r>
-        <w:rPr>
-          <w:strike/>
-        </w:rPr>
-        <w:t>StartUp</w:t>
-      </w:r>
-      <w:proofErr w:type="spellEnd"/>
-      <w:r>
-        <w:rPr>
-          <w:strike/>
-        </w:rPr>
-        <w:t xml:space="preserve"> and Shutdown shortcuts</w:t>
-      </w:r>
-    </w:p>
-    <w:p>
-      <w:r>
-        <w:t>Test with Http://localhost:8080</w:t>
-      </w:r>
-    </w:p>
-    <w:p>
-      <w:pPr>
-        <w:rPr>
-          <w:strike/>
-        </w:rPr>
-      </w:pPr>
-      <w:r>
-        <w:rPr>
-          <w:strike/>
-        </w:rPr>
-        <w:t>Copy content to Apache ROOT folder</w:t>
-      </w:r>
-    </w:p>
-    <w:p/>
-    <w:p/>
     <w:p/>
     <w:p>
       <w:pPr>
@@ -207,7 +80,7 @@
       <w:r>
         <w:t xml:space="preserve">Download from </w:t>
       </w:r>
-      <w:hyperlink r:id="rId5" w:history="1">
+      <w:hyperlink r:id="rId7" w:history="1">
         <w:r>
           <w:rPr>
             <w:rStyle w:val="Hyperlink"/>
@@ -275,83 +148,20 @@
       </w:r>
     </w:p>
     <w:p>
-      <w:r>
-        <w:t>When prompted to create, open or import a project, select to “Check out from Version Control”, and use the GitHub option to clone the Enterprise repo on GitHub. Once this has completed, answer NO when asked if you want to create a project from the source.</w:t>
-      </w:r>
-    </w:p>
-    <w:p>
-      <w:r>
-        <w:t xml:space="preserve">Then select Import Project. Select to </w:t>
-      </w:r>
-      <w:proofErr w:type="spellStart"/>
-      <w:r>
-        <w:t>src</w:t>
-      </w:r>
-      <w:proofErr w:type="spellEnd"/>
-      <w:r>
-        <w:t>/enterprise-web/</w:t>
-      </w:r>
-      <w:proofErr w:type="spellStart"/>
-      <w:r>
-        <w:t>src</w:t>
-      </w:r>
-      <w:proofErr w:type="spellEnd"/>
-      <w:r>
-        <w:t>/pom.xml. Go through the pages without changing anything.</w:t>
-      </w:r>
-    </w:p>
-    <w:p>
-      <w:pPr>
-        <w:pStyle w:val="Heading3"/>
-      </w:pPr>
-      <w:r>
-        <w:t>Create Artefact</w:t>
-      </w:r>
-    </w:p>
-    <w:p>
-      <w:r>
-        <w:t xml:space="preserve">Open File-&gt;Project Structure, and select </w:t>
-      </w:r>
-      <w:proofErr w:type="spellStart"/>
-      <w:r>
-        <w:t>Artifacts</w:t>
-      </w:r>
-      <w:proofErr w:type="spellEnd"/>
-      <w:r>
-        <w:t xml:space="preserve">. Add a new Web Application: Exploded artefact. Right-click on enterprise-web and select Put into Output Root, to move everything to the left-hand side. Right-click on &lt;output root&gt; on the left and select Add Copy Of-&gt;Directory Content then select </w:t>
-      </w:r>
-      <w:proofErr w:type="spellStart"/>
-      <w:r>
-        <w:t>src</w:t>
-      </w:r>
-      <w:proofErr w:type="spellEnd"/>
-      <w:r>
-        <w:t>/enterprise-web/</w:t>
-      </w:r>
-      <w:proofErr w:type="spellStart"/>
-      <w:r>
-        <w:t>src</w:t>
-      </w:r>
-      <w:proofErr w:type="spellEnd"/>
-      <w:r>
-        <w:t>/main/web</w:t>
-      </w:r>
-    </w:p>
-    <w:p>
-      <w:pPr>
-        <w:pStyle w:val="Heading3"/>
-      </w:pPr>
-      <w:r>
-        <w:lastRenderedPageBreak/>
-        <w:t>Create Run Configuration</w:t>
-      </w:r>
-    </w:p>
-    <w:p>
-      <w:r>
-        <w:t>Open Run-&gt;Edit Configurations. Click +, then Tomcat Server-&gt;Local</w:t>
-      </w:r>
-      <w:r>
-        <w:t xml:space="preserve"> to create the configuration. Select the Deployment tab then click + and select the Artefact you just created. Click ok.</w:t>
+      <w:pPr>
+        <w:pStyle w:val="ListParagraph"/>
+        <w:numPr>
+          <w:ilvl w:val="0"/>
+          <w:numId w:val="1"/>
+        </w:numPr>
+      </w:pPr>
+      <w:r>
+        <w:t>&lt;&lt;&lt;need to list all required plugins&gt;&gt;&gt;</w:t>
+      </w:r>
+    </w:p>
+    <w:p>
+      <w:r>
+        <w:t>After installation, close IntelliJ</w:t>
       </w:r>
     </w:p>
     <w:p/>
@@ -360,6 +170,49 @@
         <w:pStyle w:val="Heading2"/>
       </w:pPr>
       <w:r>
+        <w:t>Download Repo</w:t>
+      </w:r>
+    </w:p>
+    <w:p>
+      <w:r>
+        <w:t xml:space="preserve">Open </w:t>
+      </w:r>
+      <w:proofErr w:type="spellStart"/>
+      <w:r>
+        <w:t>Cmd</w:t>
+      </w:r>
+      <w:proofErr w:type="spellEnd"/>
+      <w:r>
+        <w:t xml:space="preserve"> and navigate to wherever you want the Enterprise project to be.</w:t>
+      </w:r>
+    </w:p>
+    <w:p>
+      <w:r>
+        <w:t>Clone to remote repository from GitHub using the command:</w:t>
+      </w:r>
+    </w:p>
+    <w:p>
+      <w:pPr>
+        <w:ind w:left="720"/>
+      </w:pPr>
+      <w:r>
+        <w:t xml:space="preserve">git clone </w:t>
+      </w:r>
+      <w:r>
+        <w:t>https://github.com/endeavourhealth/Enterprise.git</w:t>
+      </w:r>
+    </w:p>
+    <w:p>
+      <w:r>
+        <w:t>This should clone the remote repo and put all the source etc. on your local machine.</w:t>
+      </w:r>
+    </w:p>
+    <w:p/>
+    <w:p>
+      <w:pPr>
+        <w:pStyle w:val="Heading2"/>
+      </w:pPr>
+      <w:r>
         <w:t>Bower</w:t>
       </w:r>
     </w:p>
@@ -369,7 +222,7 @@
       </w:r>
     </w:p>
     <w:p>
-      <w:hyperlink r:id="rId6" w:history="1">
+      <w:hyperlink r:id="rId8" w:history="1">
         <w:r>
           <w:rPr>
             <w:rStyle w:val="Hyperlink"/>
@@ -379,7 +232,7 @@
       </w:hyperlink>
     </w:p>
     <w:p>
-      <w:hyperlink r:id="rId7" w:history="1">
+      <w:hyperlink r:id="rId9" w:history="1">
         <w:r>
           <w:rPr>
             <w:rStyle w:val="Hyperlink"/>
@@ -415,6 +268,7 @@
     <w:p/>
     <w:p>
       <w:r>
+        <w:lastRenderedPageBreak/>
         <w:t xml:space="preserve">Once bower is installed, run bower to download all the </w:t>
       </w:r>
       <w:proofErr w:type="spellStart"/>
@@ -525,6 +379,99 @@
         <w:t>”</w:t>
       </w:r>
     </w:p>
+    <w:p>
+      <w:bookmarkStart w:id="0" w:name="_GoBack"/>
+      <w:bookmarkEnd w:id="0"/>
+    </w:p>
+    <w:p/>
+    <w:p>
+      <w:pPr>
+        <w:pStyle w:val="Heading2"/>
+      </w:pPr>
+      <w:r>
+        <w:t>Back to IntelliJ</w:t>
+      </w:r>
+    </w:p>
+    <w:p/>
+    <w:p>
+      <w:r>
+        <w:t>When prompted to create, open or import a project, select to “Check out from Version Control”, and use the GitHub option to clone the Enterprise repo on GitHub. Once this has completed, answer NO when asked if you want to create a project from the source.</w:t>
+      </w:r>
+    </w:p>
+    <w:p>
+      <w:r>
+        <w:t xml:space="preserve">Then select Import Project. Select to </w:t>
+      </w:r>
+      <w:proofErr w:type="spellStart"/>
+      <w:r>
+        <w:t>src</w:t>
+      </w:r>
+      <w:proofErr w:type="spellEnd"/>
+      <w:r>
+        <w:t>/enterprise-web/</w:t>
+      </w:r>
+      <w:proofErr w:type="spellStart"/>
+      <w:r>
+        <w:t>src</w:t>
+      </w:r>
+      <w:proofErr w:type="spellEnd"/>
+      <w:r>
+        <w:t>/pom.xml. Go through the pages without changing anything.</w:t>
+      </w:r>
+    </w:p>
+    <w:p>
+      <w:pPr>
+        <w:pStyle w:val="Heading3"/>
+      </w:pPr>
+      <w:r>
+        <w:t>Create Artefact</w:t>
+      </w:r>
+    </w:p>
+    <w:p>
+      <w:r>
+        <w:t xml:space="preserve">Open File-&gt;Project Structure, and select </w:t>
+      </w:r>
+      <w:proofErr w:type="spellStart"/>
+      <w:r>
+        <w:t>Artifacts</w:t>
+      </w:r>
+      <w:proofErr w:type="spellEnd"/>
+      <w:r>
+        <w:t xml:space="preserve">. Add a new Web Application: Exploded artefact. Right-click on enterprise-web and select Put into Output Root, to move everything to the left-hand side. Right-click on &lt;output root&gt; on the left and select Add Copy Of-&gt;Directory Content then select </w:t>
+      </w:r>
+      <w:proofErr w:type="spellStart"/>
+      <w:r>
+        <w:t>src</w:t>
+      </w:r>
+      <w:proofErr w:type="spellEnd"/>
+      <w:r>
+        <w:t>/enterprise-web/</w:t>
+      </w:r>
+      <w:proofErr w:type="spellStart"/>
+      <w:r>
+        <w:t>src</w:t>
+      </w:r>
+      <w:proofErr w:type="spellEnd"/>
+      <w:r>
+        <w:t>/main/web</w:t>
+      </w:r>
+    </w:p>
+    <w:p>
+      <w:pPr>
+        <w:pStyle w:val="Heading3"/>
+      </w:pPr>
+      <w:r>
+        <w:t>Create Run Configuration</w:t>
+      </w:r>
+    </w:p>
+    <w:p>
+      <w:r>
+        <w:t>Open Run-&gt;Edit Configurations. Click +, then Tomcat Server-&gt;Local to create the configuration. Select the Deployment tab then click + and select the Artefact you just created. Click ok.</w:t>
+      </w:r>
+    </w:p>
+    <w:p/>
+    <w:p/>
+    <w:p/>
     <w:p/>
     <w:p/>
     <w:p/>
@@ -567,7 +514,7 @@
         </w:rPr>
         <w:t xml:space="preserve">On the Clone Repository dialog, you should be able to see </w:t>
       </w:r>
-      <w:hyperlink r:id="rId8" w:history="1">
+      <w:hyperlink r:id="rId10" w:history="1">
         <w:r>
           <w:rPr>
             <w:rStyle w:val="Hyperlink"/>
@@ -580,7 +527,14 @@
         <w:rPr>
           <w:strike/>
         </w:rPr>
-        <w:t xml:space="preserve"> in the first combo box. Select this. Then set up the local folder to clone the repository to and click “Clone”. This should now clone the GitHub repository to your local machine.</w:t>
+        <w:t xml:space="preserve"> in the first combo box. Select this. Then set up </w:t>
+      </w:r>
+      <w:r>
+        <w:rPr>
+          <w:strike/>
+        </w:rPr>
+        <w:lastRenderedPageBreak/>
+        <w:t>the local folder to clone the repository to and click “Clone”. This should now clone the GitHub repository to your local machine.</w:t>
       </w:r>
     </w:p>
     <w:p>
@@ -648,7 +602,6 @@
     </w:p>
     <w:p>
       <w:r>
-        <w:lastRenderedPageBreak/>
         <w:t>Note whether you opted to install with an instance name or not (SQL EXPRESS defaults to having the instance name SQLEXPRESS)</w:t>
       </w:r>
     </w:p>
@@ -726,7 +679,6 @@
           <w:strike/>
         </w:rPr>
       </w:pPr>
-      <w:bookmarkStart w:id="0" w:name="_GoBack"/>
       <w:r>
         <w:rPr>
           <w:strike/>
@@ -786,7 +738,7 @@
           <w:strike/>
         </w:rPr>
       </w:pPr>
-      <w:hyperlink r:id="rId9" w:history="1">
+      <w:hyperlink r:id="rId11" w:history="1">
         <w:r>
           <w:rPr>
             <w:rStyle w:val="Hyperlink"/>
@@ -796,7 +748,6 @@
         </w:r>
       </w:hyperlink>
     </w:p>
-    <w:bookmarkEnd w:id="0"/>
     <w:p/>
     <w:sectPr>
       <w:pgSz w:w="11906" w:h="16838"/>

</xml_diff>

<commit_message>
Added description to folder content list
</commit_message>
<xml_diff>
--- a/Documents/Enterprise Setup Guide.docx
+++ b/Documents/Enterprise Setup Guide.docx
@@ -305,8 +305,6 @@
       </w:r>
     </w:p>
     <w:p>
-      <w:bookmarkStart w:id="0" w:name="_GoBack"/>
-      <w:bookmarkEnd w:id="0"/>
       <w:r>
         <w:t>Run “bower install”</w:t>
       </w:r>
@@ -488,7 +486,143 @@
         <w:t>Note: instance=SQLEXPRESS should be omitted or amended depending on your instance name</w:t>
       </w:r>
     </w:p>
-    <w:p/>
+    <w:p>
+      <w:pPr>
+        <w:pStyle w:val="Heading1"/>
+      </w:pPr>
+      <w:r>
+        <w:lastRenderedPageBreak/>
+        <w:t>Ubuntu</w:t>
+      </w:r>
+      <w:bookmarkStart w:id="0" w:name="_GoBack"/>
+      <w:bookmarkEnd w:id="0"/>
+    </w:p>
+    <w:p>
+      <w:pPr>
+        <w:pStyle w:val="Heading2"/>
+      </w:pPr>
+      <w:r>
+        <w:t>Installing Java 8</w:t>
+      </w:r>
+    </w:p>
+    <w:p>
+      <w:r>
+        <w:t>First, use this to test if Java is already installed:</w:t>
+      </w:r>
+    </w:p>
+    <w:p>
+      <w:pPr>
+        <w:ind w:left="720"/>
+        <w:rPr>
+          <w:rFonts w:ascii="Courier New" w:hAnsi="Courier New" w:cs="Courier New"/>
+        </w:rPr>
+      </w:pPr>
+      <w:r>
+        <w:rPr>
+          <w:rFonts w:ascii="Courier New" w:hAnsi="Courier New" w:cs="Courier New"/>
+        </w:rPr>
+        <w:t xml:space="preserve">Java -version </w:t>
+      </w:r>
+    </w:p>
+    <w:p>
+      <w:r>
+        <w:t>If not installed, run:</w:t>
+      </w:r>
+    </w:p>
+    <w:p>
+      <w:pPr>
+        <w:ind w:left="720"/>
+        <w:rPr>
+          <w:rFonts w:ascii="Courier New" w:hAnsi="Courier New" w:cs="Courier New"/>
+        </w:rPr>
+      </w:pPr>
+      <w:proofErr w:type="spellStart"/>
+      <w:r>
+        <w:rPr>
+          <w:rFonts w:ascii="Courier New" w:hAnsi="Courier New" w:cs="Courier New"/>
+        </w:rPr>
+        <w:t>Sudo</w:t>
+      </w:r>
+      <w:proofErr w:type="spellEnd"/>
+      <w:r>
+        <w:rPr>
+          <w:rFonts w:ascii="Courier New" w:hAnsi="Courier New" w:cs="Courier New"/>
+        </w:rPr>
+        <w:t xml:space="preserve"> apt-get update</w:t>
+      </w:r>
+    </w:p>
+    <w:p>
+      <w:pPr>
+        <w:ind w:left="720"/>
+        <w:rPr>
+          <w:rFonts w:ascii="Courier New" w:hAnsi="Courier New" w:cs="Courier New"/>
+        </w:rPr>
+      </w:pPr>
+      <w:proofErr w:type="spellStart"/>
+      <w:r>
+        <w:rPr>
+          <w:rFonts w:ascii="Courier New" w:hAnsi="Courier New" w:cs="Courier New"/>
+        </w:rPr>
+        <w:t>Sudo</w:t>
+      </w:r>
+      <w:proofErr w:type="spellEnd"/>
+      <w:r>
+        <w:rPr>
+          <w:rFonts w:ascii="Courier New" w:hAnsi="Courier New" w:cs="Courier New"/>
+        </w:rPr>
+        <w:t xml:space="preserve"> apt-add-repository </w:t>
+      </w:r>
+      <w:proofErr w:type="gramStart"/>
+      <w:r>
+        <w:rPr>
+          <w:rFonts w:ascii="Courier New" w:hAnsi="Courier New" w:cs="Courier New"/>
+        </w:rPr>
+        <w:t>ppa:webupd</w:t>
+      </w:r>
+      <w:proofErr w:type="gramEnd"/>
+      <w:r>
+        <w:rPr>
+          <w:rFonts w:ascii="Courier New" w:hAnsi="Courier New" w:cs="Courier New"/>
+        </w:rPr>
+        <w:t>8team/java</w:t>
+      </w:r>
+    </w:p>
+    <w:p>
+      <w:pPr>
+        <w:ind w:left="720"/>
+        <w:rPr>
+          <w:rFonts w:ascii="Courier New" w:hAnsi="Courier New" w:cs="Courier New"/>
+        </w:rPr>
+      </w:pPr>
+      <w:proofErr w:type="spellStart"/>
+      <w:r>
+        <w:rPr>
+          <w:rFonts w:ascii="Courier New" w:hAnsi="Courier New" w:cs="Courier New"/>
+        </w:rPr>
+        <w:t>Sudo</w:t>
+      </w:r>
+      <w:proofErr w:type="spellEnd"/>
+      <w:r>
+        <w:rPr>
+          <w:rFonts w:ascii="Courier New" w:hAnsi="Courier New" w:cs="Courier New"/>
+        </w:rPr>
+        <w:t xml:space="preserve"> apt-get install oracle-java8-installer</w:t>
+      </w:r>
+    </w:p>
+    <w:p>
+      <w:pPr>
+        <w:ind w:left="720"/>
+        <w:rPr>
+          <w:rFonts w:ascii="Courier New" w:hAnsi="Courier New" w:cs="Courier New"/>
+        </w:rPr>
+      </w:pPr>
+      <w:r>
+        <w:rPr>
+          <w:rFonts w:ascii="Courier New" w:hAnsi="Courier New" w:cs="Courier New"/>
+        </w:rPr>
+        <w:t>Java-version</w:t>
+      </w:r>
+    </w:p>
     <w:sectPr>
       <w:pgSz w:w="11906" w:h="16838"/>
       <w:pgMar w:top="1440" w:right="1440" w:bottom="1440" w:left="1440" w:header="708" w:footer="708" w:gutter="0"/>

</xml_diff>

<commit_message>
Added web server functions to get results
</commit_message>
<xml_diff>
--- a/Documents/Enterprise Setup Guide.docx
+++ b/Documents/Enterprise Setup Guide.docx
@@ -494,134 +494,344 @@
         <w:lastRenderedPageBreak/>
         <w:t>Ubuntu</w:t>
       </w:r>
+    </w:p>
+    <w:p>
+      <w:pPr>
+        <w:pStyle w:val="Heading2"/>
+      </w:pPr>
+      <w:r>
+        <w:t>SSH client</w:t>
+      </w:r>
+    </w:p>
+    <w:p>
+      <w:r>
+        <w:t xml:space="preserve">Download </w:t>
+      </w:r>
+      <w:proofErr w:type="spellStart"/>
+      <w:r>
+        <w:t>PuTTY</w:t>
+      </w:r>
+      <w:proofErr w:type="spellEnd"/>
+      <w:r>
+        <w:t xml:space="preserve"> from </w:t>
+      </w:r>
+      <w:r>
+        <w:t>http://www.chiark.greenend.org.uk/~sgtatham/putty/download.html</w:t>
+      </w:r>
+    </w:p>
+    <w:p>
+      <w:pPr>
+        <w:pStyle w:val="Heading2"/>
+      </w:pPr>
+      <w:r>
+        <w:t>Installing Java 8</w:t>
+      </w:r>
+    </w:p>
+    <w:p>
+      <w:r>
+        <w:t>First, use this to test if Java is already installed:</w:t>
+      </w:r>
+    </w:p>
+    <w:p>
+      <w:pPr>
+        <w:ind w:left="720"/>
+        <w:rPr>
+          <w:rFonts w:ascii="Courier New" w:hAnsi="Courier New" w:cs="Courier New"/>
+        </w:rPr>
+      </w:pPr>
+      <w:r>
+        <w:rPr>
+          <w:rFonts w:ascii="Courier New" w:hAnsi="Courier New" w:cs="Courier New"/>
+        </w:rPr>
+        <w:t xml:space="preserve">Java -version </w:t>
+      </w:r>
+    </w:p>
+    <w:p>
+      <w:r>
+        <w:t>If not installed, run:</w:t>
+      </w:r>
+    </w:p>
+    <w:p>
+      <w:pPr>
+        <w:ind w:left="720"/>
+        <w:rPr>
+          <w:rFonts w:ascii="Courier New" w:hAnsi="Courier New" w:cs="Courier New"/>
+        </w:rPr>
+      </w:pPr>
+      <w:proofErr w:type="spellStart"/>
+      <w:r>
+        <w:rPr>
+          <w:rFonts w:ascii="Courier New" w:hAnsi="Courier New" w:cs="Courier New"/>
+        </w:rPr>
+        <w:t>Sudo</w:t>
+      </w:r>
+      <w:proofErr w:type="spellEnd"/>
+      <w:r>
+        <w:rPr>
+          <w:rFonts w:ascii="Courier New" w:hAnsi="Courier New" w:cs="Courier New"/>
+        </w:rPr>
+        <w:t xml:space="preserve"> apt-get update</w:t>
+      </w:r>
+    </w:p>
+    <w:p>
+      <w:pPr>
+        <w:ind w:left="720"/>
+        <w:rPr>
+          <w:rFonts w:ascii="Courier New" w:hAnsi="Courier New" w:cs="Courier New"/>
+        </w:rPr>
+      </w:pPr>
+      <w:proofErr w:type="spellStart"/>
+      <w:r>
+        <w:rPr>
+          <w:rFonts w:ascii="Courier New" w:hAnsi="Courier New" w:cs="Courier New"/>
+        </w:rPr>
+        <w:t>Sudo</w:t>
+      </w:r>
+      <w:proofErr w:type="spellEnd"/>
+      <w:r>
+        <w:rPr>
+          <w:rFonts w:ascii="Courier New" w:hAnsi="Courier New" w:cs="Courier New"/>
+        </w:rPr>
+        <w:t xml:space="preserve"> apt-add-repository </w:t>
+      </w:r>
+      <w:proofErr w:type="gramStart"/>
+      <w:r>
+        <w:rPr>
+          <w:rFonts w:ascii="Courier New" w:hAnsi="Courier New" w:cs="Courier New"/>
+        </w:rPr>
+        <w:t>ppa:webupd</w:t>
+      </w:r>
+      <w:proofErr w:type="gramEnd"/>
+      <w:r>
+        <w:rPr>
+          <w:rFonts w:ascii="Courier New" w:hAnsi="Courier New" w:cs="Courier New"/>
+        </w:rPr>
+        <w:t>8team/java</w:t>
+      </w:r>
+    </w:p>
+    <w:p>
+      <w:pPr>
+        <w:ind w:left="720"/>
+        <w:rPr>
+          <w:rFonts w:ascii="Courier New" w:hAnsi="Courier New" w:cs="Courier New"/>
+        </w:rPr>
+      </w:pPr>
+      <w:proofErr w:type="spellStart"/>
+      <w:r>
+        <w:rPr>
+          <w:rFonts w:ascii="Courier New" w:hAnsi="Courier New" w:cs="Courier New"/>
+        </w:rPr>
+        <w:t>Sudo</w:t>
+      </w:r>
+      <w:proofErr w:type="spellEnd"/>
+      <w:r>
+        <w:rPr>
+          <w:rFonts w:ascii="Courier New" w:hAnsi="Courier New" w:cs="Courier New"/>
+        </w:rPr>
+        <w:t xml:space="preserve"> apt-get install oracle-java8-installer</w:t>
+      </w:r>
+    </w:p>
+    <w:p>
+      <w:pPr>
+        <w:ind w:left="720"/>
+        <w:rPr>
+          <w:rFonts w:ascii="Courier New" w:hAnsi="Courier New" w:cs="Courier New"/>
+        </w:rPr>
+      </w:pPr>
+      <w:r>
+        <w:rPr>
+          <w:rFonts w:ascii="Courier New" w:hAnsi="Courier New" w:cs="Courier New"/>
+        </w:rPr>
+        <w:t>Java-version</w:t>
+      </w:r>
+    </w:p>
+    <w:p>
+      <w:pPr>
+        <w:ind w:left="720"/>
+        <w:rPr>
+          <w:rFonts w:ascii="Courier New" w:hAnsi="Courier New" w:cs="Courier New"/>
+        </w:rPr>
+      </w:pPr>
+    </w:p>
+    <w:p>
+      <w:pPr>
+        <w:ind w:left="720"/>
+        <w:rPr>
+          <w:rFonts w:ascii="Courier New" w:hAnsi="Courier New" w:cs="Courier New"/>
+        </w:rPr>
+      </w:pPr>
+    </w:p>
+    <w:p>
+      <w:pPr>
+        <w:ind w:left="720"/>
+        <w:rPr>
+          <w:rFonts w:ascii="Courier New" w:hAnsi="Courier New" w:cs="Courier New"/>
+        </w:rPr>
+      </w:pPr>
+    </w:p>
+    <w:p>
+      <w:pPr>
+        <w:ind w:left="720"/>
+        <w:rPr>
+          <w:rFonts w:ascii="Courier New" w:hAnsi="Courier New" w:cs="Courier New"/>
+        </w:rPr>
+      </w:pPr>
+      <w:r>
+        <w:rPr>
+          <w:rFonts w:ascii="Courier New" w:hAnsi="Courier New" w:cs="Courier New"/>
+        </w:rPr>
+        <w:t xml:space="preserve">- for Oracle Java 8: </w:t>
+      </w:r>
+      <w:hyperlink r:id="rId8" w:history="1">
+        <w:r>
+          <w:rPr>
+            <w:rStyle w:val="Hyperlink"/>
+            <w:rFonts w:ascii="Courier New" w:hAnsi="Courier New" w:cs="Courier New"/>
+          </w:rPr>
+          <w:t>http://www.webupd8.org/2012/09/install-oracle-java-8-in-ubuntu-via-ppa.html</w:t>
+        </w:r>
+      </w:hyperlink>
+    </w:p>
+    <w:p>
+      <w:pPr>
+        <w:ind w:left="720"/>
+        <w:rPr>
+          <w:rFonts w:ascii="Courier New" w:hAnsi="Courier New" w:cs="Courier New"/>
+        </w:rPr>
+      </w:pPr>
+    </w:p>
+    <w:p>
+      <w:pPr>
+        <w:ind w:left="720"/>
+        <w:rPr>
+          <w:rFonts w:ascii="Courier New" w:hAnsi="Courier New" w:cs="Courier New"/>
+        </w:rPr>
+      </w:pPr>
+      <w:hyperlink r:id="rId9" w:history="1">
+        <w:r>
+          <w:rPr>
+            <w:rStyle w:val="Hyperlink"/>
+            <w:rFonts w:ascii="Courier New" w:hAnsi="Courier New" w:cs="Courier New"/>
+          </w:rPr>
+          <w:t>http://www.webupd8.org/2015/02/install-oracle-java-9-in-ubuntu-linux.html</w:t>
+        </w:r>
+      </w:hyperlink>
+    </w:p>
+    <w:p>
+      <w:pPr>
+        <w:ind w:left="720"/>
+        <w:rPr>
+          <w:rFonts w:ascii="Courier New" w:hAnsi="Courier New" w:cs="Courier New"/>
+        </w:rPr>
+      </w:pPr>
+    </w:p>
+    <w:p>
+      <w:pPr>
+        <w:ind w:left="720"/>
+        <w:rPr>
+          <w:rFonts w:ascii="Courier New" w:hAnsi="Courier New" w:cs="Courier New"/>
+        </w:rPr>
+      </w:pPr>
+      <w:r>
+        <w:rPr>
+          <w:noProof/>
+          <w:lang w:eastAsia="en-GB"/>
+        </w:rPr>
+        <w:drawing>
+          <wp:inline distT="0" distB="0" distL="0" distR="0" wp14:anchorId="0864C480" wp14:editId="48CD6BB7">
+            <wp:extent cx="5731510" cy="3600450"/>
+            <wp:effectExtent l="0" t="0" r="2540" b="0"/>
+            <wp:docPr id="1" name="Picture 1"/>
+            <wp:cNvGraphicFramePr>
+              <a:graphicFrameLocks xmlns:a="http://schemas.openxmlformats.org/drawingml/2006/main" noChangeAspect="1"/>
+            </wp:cNvGraphicFramePr>
+            <a:graphic xmlns:a="http://schemas.openxmlformats.org/drawingml/2006/main">
+              <a:graphicData uri="http://schemas.openxmlformats.org/drawingml/2006/picture">
+                <pic:pic xmlns:pic="http://schemas.openxmlformats.org/drawingml/2006/picture">
+                  <pic:nvPicPr>
+                    <pic:cNvPr id="1" name=""/>
+                    <pic:cNvPicPr/>
+                  </pic:nvPicPr>
+                  <pic:blipFill>
+                    <a:blip r:embed="rId10"/>
+                    <a:stretch>
+                      <a:fillRect/>
+                    </a:stretch>
+                  </pic:blipFill>
+                  <pic:spPr>
+                    <a:xfrm>
+                      <a:off x="0" y="0"/>
+                      <a:ext cx="5731510" cy="3600450"/>
+                    </a:xfrm>
+                    <a:prstGeom prst="rect">
+                      <a:avLst/>
+                    </a:prstGeom>
+                  </pic:spPr>
+                </pic:pic>
+              </a:graphicData>
+            </a:graphic>
+          </wp:inline>
+        </w:drawing>
+      </w:r>
+    </w:p>
+    <w:p>
+      <w:pPr>
+        <w:ind w:left="720"/>
+        <w:rPr>
+          <w:rFonts w:ascii="Courier New" w:hAnsi="Courier New" w:cs="Courier New"/>
+        </w:rPr>
+      </w:pPr>
+    </w:p>
+    <w:p>
+      <w:pPr>
+        <w:ind w:left="720"/>
+        <w:rPr>
+          <w:rFonts w:ascii="Courier New" w:hAnsi="Courier New" w:cs="Courier New"/>
+        </w:rPr>
+      </w:pPr>
+      <w:r>
+        <w:rPr>
+          <w:noProof/>
+          <w:lang w:eastAsia="en-GB"/>
+        </w:rPr>
+        <w:drawing>
+          <wp:inline distT="0" distB="0" distL="0" distR="0" wp14:anchorId="3F11C130" wp14:editId="64EA6572">
+            <wp:extent cx="5731510" cy="3600450"/>
+            <wp:effectExtent l="0" t="0" r="2540" b="0"/>
+            <wp:docPr id="3" name="Picture 3"/>
+            <wp:cNvGraphicFramePr>
+              <a:graphicFrameLocks xmlns:a="http://schemas.openxmlformats.org/drawingml/2006/main" noChangeAspect="1"/>
+            </wp:cNvGraphicFramePr>
+            <a:graphic xmlns:a="http://schemas.openxmlformats.org/drawingml/2006/main">
+              <a:graphicData uri="http://schemas.openxmlformats.org/drawingml/2006/picture">
+                <pic:pic xmlns:pic="http://schemas.openxmlformats.org/drawingml/2006/picture">
+                  <pic:nvPicPr>
+                    <pic:cNvPr id="1" name=""/>
+                    <pic:cNvPicPr/>
+                  </pic:nvPicPr>
+                  <pic:blipFill>
+                    <a:blip r:embed="rId11"/>
+                    <a:stretch>
+                      <a:fillRect/>
+                    </a:stretch>
+                  </pic:blipFill>
+                  <pic:spPr>
+                    <a:xfrm>
+                      <a:off x="0" y="0"/>
+                      <a:ext cx="5731510" cy="3600450"/>
+                    </a:xfrm>
+                    <a:prstGeom prst="rect">
+                      <a:avLst/>
+                    </a:prstGeom>
+                  </pic:spPr>
+                </pic:pic>
+              </a:graphicData>
+            </a:graphic>
+          </wp:inline>
+        </w:drawing>
+      </w:r>
       <w:bookmarkStart w:id="0" w:name="_GoBack"/>
       <w:bookmarkEnd w:id="0"/>
-    </w:p>
-    <w:p>
-      <w:pPr>
-        <w:pStyle w:val="Heading2"/>
-      </w:pPr>
-      <w:r>
-        <w:t>Installing Java 8</w:t>
-      </w:r>
-    </w:p>
-    <w:p>
-      <w:r>
-        <w:t>First, use this to test if Java is already installed:</w:t>
-      </w:r>
-    </w:p>
-    <w:p>
-      <w:pPr>
-        <w:ind w:left="720"/>
-        <w:rPr>
-          <w:rFonts w:ascii="Courier New" w:hAnsi="Courier New" w:cs="Courier New"/>
-        </w:rPr>
-      </w:pPr>
-      <w:r>
-        <w:rPr>
-          <w:rFonts w:ascii="Courier New" w:hAnsi="Courier New" w:cs="Courier New"/>
-        </w:rPr>
-        <w:t xml:space="preserve">Java -version </w:t>
-      </w:r>
-    </w:p>
-    <w:p>
-      <w:r>
-        <w:t>If not installed, run:</w:t>
-      </w:r>
-    </w:p>
-    <w:p>
-      <w:pPr>
-        <w:ind w:left="720"/>
-        <w:rPr>
-          <w:rFonts w:ascii="Courier New" w:hAnsi="Courier New" w:cs="Courier New"/>
-        </w:rPr>
-      </w:pPr>
-      <w:proofErr w:type="spellStart"/>
-      <w:r>
-        <w:rPr>
-          <w:rFonts w:ascii="Courier New" w:hAnsi="Courier New" w:cs="Courier New"/>
-        </w:rPr>
-        <w:t>Sudo</w:t>
-      </w:r>
-      <w:proofErr w:type="spellEnd"/>
-      <w:r>
-        <w:rPr>
-          <w:rFonts w:ascii="Courier New" w:hAnsi="Courier New" w:cs="Courier New"/>
-        </w:rPr>
-        <w:t xml:space="preserve"> apt-get update</w:t>
-      </w:r>
-    </w:p>
-    <w:p>
-      <w:pPr>
-        <w:ind w:left="720"/>
-        <w:rPr>
-          <w:rFonts w:ascii="Courier New" w:hAnsi="Courier New" w:cs="Courier New"/>
-        </w:rPr>
-      </w:pPr>
-      <w:proofErr w:type="spellStart"/>
-      <w:r>
-        <w:rPr>
-          <w:rFonts w:ascii="Courier New" w:hAnsi="Courier New" w:cs="Courier New"/>
-        </w:rPr>
-        <w:t>Sudo</w:t>
-      </w:r>
-      <w:proofErr w:type="spellEnd"/>
-      <w:r>
-        <w:rPr>
-          <w:rFonts w:ascii="Courier New" w:hAnsi="Courier New" w:cs="Courier New"/>
-        </w:rPr>
-        <w:t xml:space="preserve"> apt-add-repository </w:t>
-      </w:r>
-      <w:proofErr w:type="gramStart"/>
-      <w:r>
-        <w:rPr>
-          <w:rFonts w:ascii="Courier New" w:hAnsi="Courier New" w:cs="Courier New"/>
-        </w:rPr>
-        <w:t>ppa:webupd</w:t>
-      </w:r>
-      <w:proofErr w:type="gramEnd"/>
-      <w:r>
-        <w:rPr>
-          <w:rFonts w:ascii="Courier New" w:hAnsi="Courier New" w:cs="Courier New"/>
-        </w:rPr>
-        <w:t>8team/java</w:t>
-      </w:r>
-    </w:p>
-    <w:p>
-      <w:pPr>
-        <w:ind w:left="720"/>
-        <w:rPr>
-          <w:rFonts w:ascii="Courier New" w:hAnsi="Courier New" w:cs="Courier New"/>
-        </w:rPr>
-      </w:pPr>
-      <w:proofErr w:type="spellStart"/>
-      <w:r>
-        <w:rPr>
-          <w:rFonts w:ascii="Courier New" w:hAnsi="Courier New" w:cs="Courier New"/>
-        </w:rPr>
-        <w:t>Sudo</w:t>
-      </w:r>
-      <w:proofErr w:type="spellEnd"/>
-      <w:r>
-        <w:rPr>
-          <w:rFonts w:ascii="Courier New" w:hAnsi="Courier New" w:cs="Courier New"/>
-        </w:rPr>
-        <w:t xml:space="preserve"> apt-get install oracle-java8-installer</w:t>
-      </w:r>
-    </w:p>
-    <w:p>
-      <w:pPr>
-        <w:ind w:left="720"/>
-        <w:rPr>
-          <w:rFonts w:ascii="Courier New" w:hAnsi="Courier New" w:cs="Courier New"/>
-        </w:rPr>
-      </w:pPr>
-      <w:r>
-        <w:rPr>
-          <w:rFonts w:ascii="Courier New" w:hAnsi="Courier New" w:cs="Courier New"/>
-        </w:rPr>
-        <w:t>Java-version</w:t>
-      </w:r>
     </w:p>
     <w:sectPr>
       <w:pgSz w:w="11906" w:h="16838"/>

</xml_diff>

<commit_message>
Bug fix getting report results
</commit_message>
<xml_diff>
--- a/Documents/Enterprise Setup Guide.docx
+++ b/Documents/Enterprise Setup Guide.docx
@@ -608,6 +608,30 @@
         </w:rPr>
         <w:t>8team/java</w:t>
       </w:r>
+    </w:p>
+    <w:p>
+      <w:pPr>
+        <w:ind w:left="720"/>
+        <w:rPr>
+          <w:rFonts w:ascii="Courier New" w:hAnsi="Courier New" w:cs="Courier New"/>
+        </w:rPr>
+      </w:pPr>
+      <w:proofErr w:type="spellStart"/>
+      <w:r>
+        <w:rPr>
+          <w:rFonts w:ascii="Courier New" w:hAnsi="Courier New" w:cs="Courier New"/>
+        </w:rPr>
+        <w:t>Sudo</w:t>
+      </w:r>
+      <w:proofErr w:type="spellEnd"/>
+      <w:r>
+        <w:rPr>
+          <w:rFonts w:ascii="Courier New" w:hAnsi="Courier New" w:cs="Courier New"/>
+        </w:rPr>
+        <w:t xml:space="preserve"> apt-get update</w:t>
+      </w:r>
+      <w:bookmarkStart w:id="0" w:name="_GoBack"/>
+      <w:bookmarkEnd w:id="0"/>
     </w:p>
     <w:p>
       <w:pPr>
@@ -737,6 +761,7 @@
           <w:noProof/>
           <w:lang w:eastAsia="en-GB"/>
         </w:rPr>
+        <w:lastRenderedPageBreak/>
         <w:drawing>
           <wp:inline distT="0" distB="0" distL="0" distR="0" wp14:anchorId="0864C480" wp14:editId="48CD6BB7">
             <wp:extent cx="5731510" cy="3600450"/>
@@ -830,8 +855,6 @@
           </wp:inline>
         </w:drawing>
       </w:r>
-      <w:bookmarkStart w:id="0" w:name="_GoBack"/>
-      <w:bookmarkEnd w:id="0"/>
     </w:p>
     <w:sectPr>
       <w:pgSz w:w="11906" w:h="16838"/>

</xml_diff>

<commit_message>
Expanded Config.xsd and added War Artifact for deploying to Tomcat
</commit_message>
<xml_diff>
--- a/Documents/Enterprise Setup Guide.docx
+++ b/Documents/Enterprise Setup Guide.docx
@@ -56,8 +56,13 @@
         <w:pStyle w:val="Heading2"/>
       </w:pPr>
       <w:r>
-        <w:t>Setting Up Apache</w:t>
-      </w:r>
+        <w:t xml:space="preserve">Setting Up </w:t>
+      </w:r>
+      <w:r>
+        <w:t>Tomcat7</w:t>
+      </w:r>
+      <w:bookmarkStart w:id="0" w:name="_GoBack"/>
+      <w:bookmarkEnd w:id="0"/>
     </w:p>
     <w:p>
       <w:r>
@@ -407,7 +412,10 @@
         <w:pStyle w:val="Heading2"/>
       </w:pPr>
       <w:r>
-        <w:t>Connecting to Local SQL Server</w:t>
+        <w:t>Installing</w:t>
+      </w:r>
+      <w:r>
+        <w:t xml:space="preserve"> Local SQL Server</w:t>
       </w:r>
     </w:p>
     <w:p>
@@ -515,9 +523,14 @@
       <w:r>
         <w:t xml:space="preserve"> from </w:t>
       </w:r>
-      <w:r>
-        <w:t>http://www.chiark.greenend.org.uk/~sgtatham/putty/download.html</w:t>
-      </w:r>
+      <w:hyperlink r:id="rId8" w:history="1">
+        <w:r>
+          <w:rPr>
+            <w:rStyle w:val="Hyperlink"/>
+          </w:rPr>
+          <w:t>http://www.chiark.greenend.org.uk/~sgtatham/putty/download.html</w:t>
+        </w:r>
+      </w:hyperlink>
     </w:p>
     <w:p>
       <w:pPr>
@@ -630,8 +643,12 @@
         </w:rPr>
         <w:t xml:space="preserve"> apt-get update</w:t>
       </w:r>
-      <w:bookmarkStart w:id="0" w:name="_GoBack"/>
-      <w:bookmarkEnd w:id="0"/>
+      <w:r>
+        <w:rPr>
+          <w:rFonts w:ascii="Courier New" w:hAnsi="Courier New" w:cs="Courier New"/>
+        </w:rPr>
+        <w:t xml:space="preserve">   &lt;- must be run after adding a repo</w:t>
+      </w:r>
     </w:p>
     <w:p>
       <w:pPr>
@@ -668,193 +685,2738 @@
         </w:rPr>
         <w:t>Java-version</w:t>
       </w:r>
-    </w:p>
-    <w:p>
-      <w:pPr>
-        <w:ind w:left="720"/>
-        <w:rPr>
-          <w:rFonts w:ascii="Courier New" w:hAnsi="Courier New" w:cs="Courier New"/>
-        </w:rPr>
-      </w:pPr>
-    </w:p>
-    <w:p>
-      <w:pPr>
-        <w:ind w:left="720"/>
-        <w:rPr>
-          <w:rFonts w:ascii="Courier New" w:hAnsi="Courier New" w:cs="Courier New"/>
-        </w:rPr>
-      </w:pPr>
-    </w:p>
-    <w:p>
-      <w:pPr>
-        <w:ind w:left="720"/>
-        <w:rPr>
-          <w:rFonts w:ascii="Courier New" w:hAnsi="Courier New" w:cs="Courier New"/>
-        </w:rPr>
-      </w:pPr>
-    </w:p>
-    <w:p>
-      <w:pPr>
-        <w:ind w:left="720"/>
-        <w:rPr>
-          <w:rFonts w:ascii="Courier New" w:hAnsi="Courier New" w:cs="Courier New"/>
-        </w:rPr>
-      </w:pPr>
-      <w:r>
-        <w:rPr>
-          <w:rFonts w:ascii="Courier New" w:hAnsi="Courier New" w:cs="Courier New"/>
-        </w:rPr>
+      <w:r>
+        <w:rPr>
+          <w:rFonts w:ascii="Courier New" w:hAnsi="Courier New" w:cs="Courier New"/>
+        </w:rPr>
+        <w:tab/>
+        <w:t>&lt;- to test installed version</w:t>
+      </w:r>
+    </w:p>
+    <w:p>
+      <w:pPr>
+        <w:ind w:left="720"/>
+        <w:rPr>
+          <w:rFonts w:ascii="Courier New" w:hAnsi="Courier New" w:cs="Courier New"/>
+        </w:rPr>
+      </w:pPr>
+    </w:p>
+    <w:p>
+      <w:pPr>
+        <w:ind w:left="720"/>
+        <w:rPr>
+          <w:rFonts w:ascii="Courier New" w:hAnsi="Courier New" w:cs="Courier New"/>
+        </w:rPr>
+      </w:pPr>
+    </w:p>
+    <w:p>
+      <w:pPr>
+        <w:pStyle w:val="NoSpacing"/>
+      </w:pPr>
+      <w:r>
         <w:t xml:space="preserve">- for Oracle Java 8: </w:t>
       </w:r>
-      <w:hyperlink r:id="rId8" w:history="1">
+      <w:hyperlink r:id="rId9" w:history="1">
+        <w:r>
+          <w:rPr>
+            <w:rStyle w:val="Hyperlink"/>
+            <w:color w:val="auto"/>
+            <w:u w:val="none"/>
+          </w:rPr>
+          <w:t>http://www.webupd8.org/2012/09/install-oracle-java-8-in-ubuntu-via-ppa.html</w:t>
+        </w:r>
+      </w:hyperlink>
+    </w:p>
+    <w:p>
+      <w:pPr>
+        <w:pStyle w:val="NoSpacing"/>
+      </w:pPr>
+    </w:p>
+    <w:p>
+      <w:pPr>
+        <w:pStyle w:val="NoSpacing"/>
+      </w:pPr>
+      <w:hyperlink r:id="rId10" w:history="1">
+        <w:r>
+          <w:rPr>
+            <w:rStyle w:val="Hyperlink"/>
+            <w:color w:val="auto"/>
+            <w:u w:val="none"/>
+          </w:rPr>
+          <w:t>http://www.webupd8.org/2015/02/install-oracle-java-9-in-ubuntu-linux.html</w:t>
+        </w:r>
+      </w:hyperlink>
+    </w:p>
+    <w:p>
+      <w:pPr>
+        <w:ind w:left="720"/>
+        <w:rPr>
+          <w:rFonts w:ascii="Courier New" w:hAnsi="Courier New" w:cs="Courier New"/>
+        </w:rPr>
+      </w:pPr>
+    </w:p>
+    <w:p>
+      <w:pPr>
+        <w:pStyle w:val="Heading2"/>
+      </w:pPr>
+      <w:r>
+        <w:t>Installing Tomcat</w:t>
+      </w:r>
+    </w:p>
+    <w:p>
+      <w:r>
+        <w:t xml:space="preserve">See </w:t>
+      </w:r>
+      <w:hyperlink r:id="rId11" w:history="1">
+        <w:r>
+          <w:rPr>
+            <w:rStyle w:val="Hyperlink"/>
+          </w:rPr>
+          <w:t>https://www.digitalocean.com/community/tutorials/how-to-install-apache-tomcat-7-on-ubuntu-14-04-via-apt-get</w:t>
+        </w:r>
+      </w:hyperlink>
+    </w:p>
+    <w:p>
+      <w:r>
+        <w:t>To install Tomcat:</w:t>
+      </w:r>
+    </w:p>
+    <w:p>
+      <w:pPr>
+        <w:ind w:left="720"/>
+        <w:rPr>
+          <w:rFonts w:ascii="Courier New" w:hAnsi="Courier New" w:cs="Courier New"/>
+        </w:rPr>
+      </w:pPr>
+      <w:proofErr w:type="spellStart"/>
+      <w:r>
+        <w:rPr>
+          <w:rFonts w:ascii="Courier New" w:hAnsi="Courier New" w:cs="Courier New"/>
+        </w:rPr>
+        <w:t>Sudo</w:t>
+      </w:r>
+      <w:proofErr w:type="spellEnd"/>
+      <w:r>
+        <w:rPr>
+          <w:rFonts w:ascii="Courier New" w:hAnsi="Courier New" w:cs="Courier New"/>
+        </w:rPr>
+        <w:t xml:space="preserve"> apt-get update</w:t>
+      </w:r>
+    </w:p>
+    <w:p>
+      <w:pPr>
+        <w:ind w:left="720"/>
+        <w:rPr>
+          <w:rFonts w:ascii="Courier New" w:hAnsi="Courier New" w:cs="Courier New"/>
+        </w:rPr>
+      </w:pPr>
+      <w:proofErr w:type="spellStart"/>
+      <w:r>
+        <w:rPr>
+          <w:rFonts w:ascii="Courier New" w:hAnsi="Courier New" w:cs="Courier New"/>
+        </w:rPr>
+        <w:t>Sudo</w:t>
+      </w:r>
+      <w:proofErr w:type="spellEnd"/>
+      <w:r>
+        <w:rPr>
+          <w:rFonts w:ascii="Courier New" w:hAnsi="Courier New" w:cs="Courier New"/>
+        </w:rPr>
+        <w:t xml:space="preserve"> apt-get install tomcat7</w:t>
+      </w:r>
+    </w:p>
+    <w:p>
+      <w:pPr>
+        <w:ind w:left="720"/>
+        <w:rPr>
+          <w:rFonts w:ascii="Courier New" w:hAnsi="Courier New" w:cs="Courier New"/>
+        </w:rPr>
+      </w:pPr>
+      <w:proofErr w:type="spellStart"/>
+      <w:r>
+        <w:rPr>
+          <w:rFonts w:ascii="Courier New" w:hAnsi="Courier New" w:cs="Courier New"/>
+        </w:rPr>
+        <w:t>sudo</w:t>
+      </w:r>
+      <w:proofErr w:type="spellEnd"/>
+      <w:r>
+        <w:rPr>
+          <w:rFonts w:ascii="Courier New" w:hAnsi="Courier New" w:cs="Courier New"/>
+        </w:rPr>
+        <w:t xml:space="preserve"> apt-get install tomcat7-admin</w:t>
+      </w:r>
+      <w:r>
+        <w:rPr>
+          <w:rFonts w:ascii="Courier New" w:hAnsi="Courier New" w:cs="Courier New"/>
+        </w:rPr>
+        <w:t xml:space="preserve">   &lt;-web management</w:t>
+      </w:r>
+    </w:p>
+    <w:p/>
+    <w:p>
+      <w:r>
+        <w:t xml:space="preserve">Tomcat requires the </w:t>
+      </w:r>
+      <w:proofErr w:type="spellStart"/>
+      <w:r>
+        <w:t>Java_Home</w:t>
+      </w:r>
+      <w:proofErr w:type="spellEnd"/>
+      <w:r>
+        <w:t xml:space="preserve"> environment variable to be set:</w:t>
+      </w:r>
+    </w:p>
+    <w:p>
+      <w:pPr>
+        <w:ind w:left="720"/>
+        <w:rPr>
+          <w:rFonts w:ascii="Courier New" w:hAnsi="Courier New" w:cs="Courier New"/>
+        </w:rPr>
+      </w:pPr>
+      <w:proofErr w:type="spellStart"/>
+      <w:r>
+        <w:rPr>
+          <w:rFonts w:ascii="Courier New" w:hAnsi="Courier New" w:cs="Courier New"/>
+        </w:rPr>
+        <w:t>Sudo</w:t>
+      </w:r>
+      <w:proofErr w:type="spellEnd"/>
+      <w:r>
+        <w:rPr>
+          <w:rFonts w:ascii="Courier New" w:hAnsi="Courier New" w:cs="Courier New"/>
+        </w:rPr>
+        <w:t xml:space="preserve"> </w:t>
+      </w:r>
+      <w:proofErr w:type="spellStart"/>
+      <w:r>
+        <w:rPr>
+          <w:rFonts w:ascii="Courier New" w:hAnsi="Courier New" w:cs="Courier New"/>
+        </w:rPr>
+        <w:t>nano</w:t>
+      </w:r>
+      <w:proofErr w:type="spellEnd"/>
+      <w:r>
+        <w:rPr>
+          <w:rFonts w:ascii="Courier New" w:hAnsi="Courier New" w:cs="Courier New"/>
+        </w:rPr>
+        <w:t xml:space="preserve"> /</w:t>
+      </w:r>
+      <w:proofErr w:type="spellStart"/>
+      <w:r>
+        <w:rPr>
+          <w:rFonts w:ascii="Courier New" w:hAnsi="Courier New" w:cs="Courier New"/>
+        </w:rPr>
+        <w:t>etc</w:t>
+      </w:r>
+      <w:proofErr w:type="spellEnd"/>
+      <w:r>
+        <w:rPr>
+          <w:rFonts w:ascii="Courier New" w:hAnsi="Courier New" w:cs="Courier New"/>
+        </w:rPr>
+        <w:t>/</w:t>
+      </w:r>
+      <w:r>
+        <w:rPr>
+          <w:rFonts w:ascii="Courier New" w:hAnsi="Courier New" w:cs="Courier New"/>
+        </w:rPr>
+        <w:t>default/tomcat7</w:t>
+      </w:r>
+      <w:r>
+        <w:rPr>
+          <w:rFonts w:ascii="Courier New" w:hAnsi="Courier New" w:cs="Courier New"/>
+        </w:rPr>
+        <w:tab/>
+      </w:r>
+      <w:r>
+        <w:rPr>
+          <w:rFonts w:ascii="Courier New" w:hAnsi="Courier New" w:cs="Courier New"/>
+        </w:rPr>
+        <w:t xml:space="preserve"> </w:t>
+      </w:r>
+      <w:r>
+        <w:rPr>
+          <w:rFonts w:ascii="Courier New" w:hAnsi="Courier New" w:cs="Courier New"/>
+        </w:rPr>
+        <w:t>&lt;- to edit the settings</w:t>
+      </w:r>
+    </w:p>
+    <w:p>
+      <w:pPr>
+        <w:ind w:left="720"/>
+        <w:rPr>
+          <w:rFonts w:ascii="Courier New" w:hAnsi="Courier New" w:cs="Courier New"/>
+        </w:rPr>
+      </w:pPr>
+      <w:r>
+        <w:rPr>
+          <w:rFonts w:ascii="Courier New" w:hAnsi="Courier New" w:cs="Courier New"/>
+        </w:rPr>
+        <w:t>JAVA_HOME=/</w:t>
+      </w:r>
+      <w:proofErr w:type="spellStart"/>
+      <w:r>
+        <w:rPr>
+          <w:rFonts w:ascii="Courier New" w:hAnsi="Courier New" w:cs="Courier New"/>
+        </w:rPr>
+        <w:t>usr</w:t>
+      </w:r>
+      <w:proofErr w:type="spellEnd"/>
+      <w:r>
+        <w:rPr>
+          <w:rFonts w:ascii="Courier New" w:hAnsi="Courier New" w:cs="Courier New"/>
+        </w:rPr>
+        <w:t>/lib/</w:t>
+      </w:r>
+      <w:proofErr w:type="spellStart"/>
+      <w:r>
+        <w:rPr>
+          <w:rFonts w:ascii="Courier New" w:hAnsi="Courier New" w:cs="Courier New"/>
+        </w:rPr>
+        <w:t>jvm</w:t>
+      </w:r>
+      <w:proofErr w:type="spellEnd"/>
+      <w:r>
+        <w:rPr>
+          <w:rFonts w:ascii="Courier New" w:hAnsi="Courier New" w:cs="Courier New"/>
+        </w:rPr>
+        <w:t>/java-8-o</w:t>
+      </w:r>
+      <w:proofErr w:type="gramStart"/>
+      <w:r>
+        <w:rPr>
+          <w:rFonts w:ascii="Courier New" w:hAnsi="Courier New" w:cs="Courier New"/>
+        </w:rPr>
+        <w:t>racle  &lt;</w:t>
+      </w:r>
+      <w:proofErr w:type="gramEnd"/>
+      <w:r>
+        <w:rPr>
+          <w:rFonts w:ascii="Courier New" w:hAnsi="Courier New" w:cs="Courier New"/>
+        </w:rPr>
+        <w:t>- add this line</w:t>
+      </w:r>
+    </w:p>
+    <w:p>
+      <w:pPr>
+        <w:ind w:left="720"/>
+        <w:rPr>
+          <w:rFonts w:ascii="Courier New" w:hAnsi="Courier New" w:cs="Courier New"/>
+        </w:rPr>
+      </w:pPr>
+      <w:r>
+        <w:rPr>
+          <w:rFonts w:ascii="Courier New" w:hAnsi="Courier New" w:cs="Courier New"/>
+        </w:rPr>
+        <w:t>AUTHBIND=yes   &lt;-add this line</w:t>
+      </w:r>
+    </w:p>
+    <w:p>
+      <w:pPr>
+        <w:ind w:left="720"/>
+        <w:rPr>
+          <w:rFonts w:ascii="Courier New" w:hAnsi="Courier New" w:cs="Courier New"/>
+        </w:rPr>
+      </w:pPr>
+      <w:proofErr w:type="spellStart"/>
+      <w:r>
+        <w:rPr>
+          <w:rFonts w:ascii="Courier New" w:hAnsi="Courier New" w:cs="Courier New"/>
+        </w:rPr>
+        <w:t>Ctrl+O</w:t>
+      </w:r>
+      <w:proofErr w:type="spellEnd"/>
+      <w:r>
+        <w:rPr>
+          <w:rFonts w:ascii="Courier New" w:hAnsi="Courier New" w:cs="Courier New"/>
+        </w:rPr>
+        <w:t xml:space="preserve"> to save the change</w:t>
+      </w:r>
+    </w:p>
+    <w:p>
+      <w:pPr>
+        <w:ind w:left="720"/>
+        <w:rPr>
+          <w:rFonts w:ascii="Courier New" w:hAnsi="Courier New" w:cs="Courier New"/>
+        </w:rPr>
+      </w:pPr>
+      <w:proofErr w:type="spellStart"/>
+      <w:r>
+        <w:rPr>
+          <w:rFonts w:ascii="Courier New" w:hAnsi="Courier New" w:cs="Courier New"/>
+        </w:rPr>
+        <w:t>Ctrl+X</w:t>
+      </w:r>
+      <w:proofErr w:type="spellEnd"/>
+      <w:r>
+        <w:rPr>
+          <w:rFonts w:ascii="Courier New" w:hAnsi="Courier New" w:cs="Courier New"/>
+        </w:rPr>
+        <w:t xml:space="preserve"> to exit </w:t>
+      </w:r>
+      <w:proofErr w:type="spellStart"/>
+      <w:r>
+        <w:rPr>
+          <w:rFonts w:ascii="Courier New" w:hAnsi="Courier New" w:cs="Courier New"/>
+        </w:rPr>
+        <w:t>nano</w:t>
+      </w:r>
+      <w:proofErr w:type="spellEnd"/>
+    </w:p>
+    <w:p/>
+    <w:p>
+      <w:r>
+        <w:t>Also set up the user details for the Tomcat web manager:</w:t>
+      </w:r>
+    </w:p>
+    <w:p>
+      <w:pPr>
+        <w:ind w:left="720"/>
+        <w:rPr>
+          <w:rFonts w:ascii="Courier New" w:hAnsi="Courier New" w:cs="Courier New"/>
+        </w:rPr>
+      </w:pPr>
+      <w:proofErr w:type="spellStart"/>
+      <w:r>
+        <w:rPr>
+          <w:rFonts w:ascii="Courier New" w:hAnsi="Courier New" w:cs="Courier New"/>
+        </w:rPr>
+        <w:lastRenderedPageBreak/>
+        <w:t>Sudo</w:t>
+      </w:r>
+      <w:proofErr w:type="spellEnd"/>
+      <w:r>
+        <w:rPr>
+          <w:rFonts w:ascii="Courier New" w:hAnsi="Courier New" w:cs="Courier New"/>
+        </w:rPr>
+        <w:t xml:space="preserve"> </w:t>
+      </w:r>
+      <w:proofErr w:type="spellStart"/>
+      <w:r>
+        <w:rPr>
+          <w:rFonts w:ascii="Courier New" w:hAnsi="Courier New" w:cs="Courier New"/>
+        </w:rPr>
+        <w:t>nano</w:t>
+      </w:r>
+      <w:proofErr w:type="spellEnd"/>
+      <w:r>
+        <w:rPr>
+          <w:rFonts w:ascii="Courier New" w:hAnsi="Courier New" w:cs="Courier New"/>
+        </w:rPr>
+        <w:t xml:space="preserve"> /</w:t>
+      </w:r>
+      <w:proofErr w:type="spellStart"/>
+      <w:r>
+        <w:rPr>
+          <w:rFonts w:ascii="Courier New" w:hAnsi="Courier New" w:cs="Courier New"/>
+        </w:rPr>
+        <w:t>etc</w:t>
+      </w:r>
+      <w:proofErr w:type="spellEnd"/>
+      <w:r>
+        <w:rPr>
+          <w:rFonts w:ascii="Courier New" w:hAnsi="Courier New" w:cs="Courier New"/>
+        </w:rPr>
+        <w:t>/tomcat7/tomcat-users/xml</w:t>
+      </w:r>
+    </w:p>
+    <w:p>
+      <w:pPr>
+        <w:ind w:left="720"/>
+        <w:rPr>
+          <w:rFonts w:ascii="Courier New" w:hAnsi="Courier New" w:cs="Courier New"/>
+        </w:rPr>
+      </w:pPr>
+      <w:r>
+        <w:rPr>
+          <w:rFonts w:ascii="Courier New" w:hAnsi="Courier New" w:cs="Courier New"/>
+        </w:rPr>
+        <w:t>&lt;user username</w:t>
+      </w:r>
+      <w:proofErr w:type="gramStart"/>
+      <w:r>
+        <w:rPr>
+          <w:rFonts w:ascii="Courier New" w:hAnsi="Courier New" w:cs="Courier New"/>
+        </w:rPr>
+        <w:t>=”admin</w:t>
+      </w:r>
+      <w:proofErr w:type="gramEnd"/>
+      <w:r>
+        <w:rPr>
+          <w:rFonts w:ascii="Courier New" w:hAnsi="Courier New" w:cs="Courier New"/>
+        </w:rPr>
+        <w:t>” password =”xxx” roles=”manager-</w:t>
+      </w:r>
+      <w:proofErr w:type="spellStart"/>
+      <w:r>
+        <w:rPr>
+          <w:rFonts w:ascii="Courier New" w:hAnsi="Courier New" w:cs="Courier New"/>
+        </w:rPr>
+        <w:t>gui,admin</w:t>
+      </w:r>
+      <w:proofErr w:type="spellEnd"/>
+      <w:r>
+        <w:rPr>
+          <w:rFonts w:ascii="Courier New" w:hAnsi="Courier New" w:cs="Courier New"/>
+        </w:rPr>
+        <w:t>-</w:t>
+      </w:r>
+      <w:proofErr w:type="spellStart"/>
+      <w:r>
+        <w:rPr>
+          <w:rFonts w:ascii="Courier New" w:hAnsi="Courier New" w:cs="Courier New"/>
+        </w:rPr>
+        <w:t>gui</w:t>
+      </w:r>
+      <w:proofErr w:type="spellEnd"/>
+      <w:r>
+        <w:rPr>
+          <w:rFonts w:ascii="Courier New" w:hAnsi="Courier New" w:cs="Courier New"/>
+        </w:rPr>
+        <w:t>”/&gt;   &lt;-add this</w:t>
+      </w:r>
+    </w:p>
+    <w:p>
+      <w:pPr>
+        <w:ind w:left="720"/>
+        <w:rPr>
+          <w:rFonts w:ascii="Courier New" w:hAnsi="Courier New" w:cs="Courier New"/>
+        </w:rPr>
+      </w:pPr>
+      <w:proofErr w:type="spellStart"/>
+      <w:r>
+        <w:rPr>
+          <w:rFonts w:ascii="Courier New" w:hAnsi="Courier New" w:cs="Courier New"/>
+        </w:rPr>
+        <w:t>Ctrl+O</w:t>
+      </w:r>
+      <w:proofErr w:type="spellEnd"/>
+      <w:r>
+        <w:rPr>
+          <w:rFonts w:ascii="Courier New" w:hAnsi="Courier New" w:cs="Courier New"/>
+        </w:rPr>
+        <w:t xml:space="preserve"> to save</w:t>
+      </w:r>
+    </w:p>
+    <w:p>
+      <w:pPr>
+        <w:ind w:left="720"/>
+        <w:rPr>
+          <w:rFonts w:ascii="Courier New" w:hAnsi="Courier New" w:cs="Courier New"/>
+        </w:rPr>
+      </w:pPr>
+      <w:proofErr w:type="spellStart"/>
+      <w:r>
+        <w:rPr>
+          <w:rFonts w:ascii="Courier New" w:hAnsi="Courier New" w:cs="Courier New"/>
+        </w:rPr>
+        <w:t>Ctrl+X</w:t>
+      </w:r>
+      <w:proofErr w:type="spellEnd"/>
+      <w:r>
+        <w:rPr>
+          <w:rFonts w:ascii="Courier New" w:hAnsi="Courier New" w:cs="Courier New"/>
+        </w:rPr>
+        <w:t xml:space="preserve"> to exit </w:t>
+      </w:r>
+      <w:proofErr w:type="spellStart"/>
+      <w:r>
+        <w:rPr>
+          <w:rFonts w:ascii="Courier New" w:hAnsi="Courier New" w:cs="Courier New"/>
+        </w:rPr>
+        <w:t>nano</w:t>
+      </w:r>
+      <w:proofErr w:type="spellEnd"/>
+    </w:p>
+    <w:p>
+      <w:pPr>
+        <w:ind w:left="720"/>
+        <w:rPr>
+          <w:rFonts w:ascii="Courier New" w:hAnsi="Courier New" w:cs="Courier New"/>
+        </w:rPr>
+      </w:pPr>
+      <w:proofErr w:type="spellStart"/>
+      <w:r>
+        <w:rPr>
+          <w:rFonts w:ascii="Courier New" w:hAnsi="Courier New" w:cs="Courier New"/>
+        </w:rPr>
+        <w:t>Sudo</w:t>
+      </w:r>
+      <w:proofErr w:type="spellEnd"/>
+      <w:r>
+        <w:rPr>
+          <w:rFonts w:ascii="Courier New" w:hAnsi="Courier New" w:cs="Courier New"/>
+        </w:rPr>
+        <w:t xml:space="preserve"> service tomcat7 restart</w:t>
+      </w:r>
+    </w:p>
+    <w:p>
+      <w:pPr>
+        <w:ind w:left="720"/>
+        <w:rPr>
+          <w:rFonts w:ascii="Courier New" w:hAnsi="Courier New" w:cs="Courier New"/>
+        </w:rPr>
+      </w:pPr>
+      <w:r>
+        <w:rPr>
+          <w:rFonts w:ascii="Courier New" w:hAnsi="Courier New" w:cs="Courier New"/>
+        </w:rPr>
+        <w:t>Open browser and go to 10.11.87.69:8080 and you should see the Tomcat page</w:t>
+      </w:r>
+    </w:p>
+    <w:p>
+      <w:r>
+        <w:t>Tomcat defaults to using port 8080, so we need to change that:</w:t>
+      </w:r>
+    </w:p>
+    <w:p>
+      <w:pPr>
+        <w:ind w:left="720"/>
+        <w:rPr>
+          <w:rFonts w:ascii="Courier New" w:hAnsi="Courier New" w:cs="Courier New"/>
+        </w:rPr>
+      </w:pPr>
+      <w:proofErr w:type="spellStart"/>
+      <w:r>
+        <w:rPr>
+          <w:rFonts w:ascii="Courier New" w:hAnsi="Courier New" w:cs="Courier New"/>
+        </w:rPr>
+        <w:t>Sudo</w:t>
+      </w:r>
+      <w:proofErr w:type="spellEnd"/>
+      <w:r>
+        <w:rPr>
+          <w:rFonts w:ascii="Courier New" w:hAnsi="Courier New" w:cs="Courier New"/>
+        </w:rPr>
+        <w:t xml:space="preserve"> </w:t>
+      </w:r>
+      <w:proofErr w:type="spellStart"/>
+      <w:r>
+        <w:rPr>
+          <w:rFonts w:ascii="Courier New" w:hAnsi="Courier New" w:cs="Courier New"/>
+        </w:rPr>
+        <w:t>nano</w:t>
+      </w:r>
+      <w:proofErr w:type="spellEnd"/>
+      <w:r>
+        <w:rPr>
+          <w:rFonts w:ascii="Courier New" w:hAnsi="Courier New" w:cs="Courier New"/>
+        </w:rPr>
+        <w:t xml:space="preserve"> /</w:t>
+      </w:r>
+      <w:proofErr w:type="spellStart"/>
+      <w:r>
+        <w:rPr>
+          <w:rFonts w:ascii="Courier New" w:hAnsi="Courier New" w:cs="Courier New"/>
+        </w:rPr>
+        <w:t>etc</w:t>
+      </w:r>
+      <w:proofErr w:type="spellEnd"/>
+      <w:r>
+        <w:rPr>
+          <w:rFonts w:ascii="Courier New" w:hAnsi="Courier New" w:cs="Courier New"/>
+        </w:rPr>
+        <w:t>/tomcat7/server.xml</w:t>
+      </w:r>
+    </w:p>
+    <w:p>
+      <w:pPr>
+        <w:ind w:left="720"/>
+        <w:rPr>
+          <w:rFonts w:ascii="Courier New" w:hAnsi="Courier New" w:cs="Courier New"/>
+        </w:rPr>
+      </w:pPr>
+      <w:r>
+        <w:rPr>
+          <w:rFonts w:ascii="Courier New" w:hAnsi="Courier New" w:cs="Courier New"/>
+        </w:rPr>
+        <w:t>Change 8080 to 80 in the Connector XML element</w:t>
+      </w:r>
+    </w:p>
+    <w:p>
+      <w:pPr>
+        <w:ind w:left="720"/>
+        <w:rPr>
+          <w:rFonts w:ascii="Courier New" w:hAnsi="Courier New" w:cs="Courier New"/>
+        </w:rPr>
+      </w:pPr>
+      <w:proofErr w:type="spellStart"/>
+      <w:r>
+        <w:rPr>
+          <w:rFonts w:ascii="Courier New" w:hAnsi="Courier New" w:cs="Courier New"/>
+        </w:rPr>
+        <w:t>Ctrl+O</w:t>
+      </w:r>
+      <w:proofErr w:type="spellEnd"/>
+    </w:p>
+    <w:p>
+      <w:pPr>
+        <w:ind w:left="720"/>
+        <w:rPr>
+          <w:rFonts w:ascii="Courier New" w:hAnsi="Courier New" w:cs="Courier New"/>
+        </w:rPr>
+      </w:pPr>
+      <w:proofErr w:type="spellStart"/>
+      <w:r>
+        <w:rPr>
+          <w:rFonts w:ascii="Courier New" w:hAnsi="Courier New" w:cs="Courier New"/>
+        </w:rPr>
+        <w:t>Ctrl+X</w:t>
+      </w:r>
+      <w:proofErr w:type="spellEnd"/>
+    </w:p>
+    <w:p>
+      <w:pPr>
+        <w:ind w:left="720"/>
+        <w:rPr>
+          <w:rFonts w:ascii="Courier New" w:hAnsi="Courier New" w:cs="Courier New"/>
+        </w:rPr>
+      </w:pPr>
+      <w:proofErr w:type="spellStart"/>
+      <w:r>
+        <w:rPr>
+          <w:rFonts w:ascii="Courier New" w:hAnsi="Courier New" w:cs="Courier New"/>
+        </w:rPr>
+        <w:t>Sudo</w:t>
+      </w:r>
+      <w:proofErr w:type="spellEnd"/>
+      <w:r>
+        <w:rPr>
+          <w:rFonts w:ascii="Courier New" w:hAnsi="Courier New" w:cs="Courier New"/>
+        </w:rPr>
+        <w:t xml:space="preserve"> touch /</w:t>
+      </w:r>
+      <w:proofErr w:type="spellStart"/>
+      <w:r>
+        <w:rPr>
+          <w:rFonts w:ascii="Courier New" w:hAnsi="Courier New" w:cs="Courier New"/>
+        </w:rPr>
+        <w:t>etc</w:t>
+      </w:r>
+      <w:proofErr w:type="spellEnd"/>
+      <w:r>
+        <w:rPr>
+          <w:rFonts w:ascii="Courier New" w:hAnsi="Courier New" w:cs="Courier New"/>
+        </w:rPr>
+        <w:t>/</w:t>
+      </w:r>
+      <w:proofErr w:type="spellStart"/>
+      <w:r>
+        <w:rPr>
+          <w:rFonts w:ascii="Courier New" w:hAnsi="Courier New" w:cs="Courier New"/>
+        </w:rPr>
+        <w:t>authbind</w:t>
+      </w:r>
+      <w:proofErr w:type="spellEnd"/>
+      <w:r>
+        <w:rPr>
+          <w:rFonts w:ascii="Courier New" w:hAnsi="Courier New" w:cs="Courier New"/>
+        </w:rPr>
+        <w:t>/</w:t>
+      </w:r>
+      <w:proofErr w:type="spellStart"/>
+      <w:r>
+        <w:rPr>
+          <w:rFonts w:ascii="Courier New" w:hAnsi="Courier New" w:cs="Courier New"/>
+        </w:rPr>
+        <w:t>byport</w:t>
+      </w:r>
+      <w:proofErr w:type="spellEnd"/>
+      <w:r>
+        <w:rPr>
+          <w:rFonts w:ascii="Courier New" w:hAnsi="Courier New" w:cs="Courier New"/>
+        </w:rPr>
+        <w:t>/80</w:t>
+      </w:r>
+    </w:p>
+    <w:p>
+      <w:pPr>
+        <w:ind w:left="720"/>
+        <w:rPr>
+          <w:rFonts w:ascii="Courier New" w:hAnsi="Courier New" w:cs="Courier New"/>
+        </w:rPr>
+      </w:pPr>
+      <w:proofErr w:type="spellStart"/>
+      <w:r>
+        <w:rPr>
+          <w:rFonts w:ascii="Courier New" w:hAnsi="Courier New" w:cs="Courier New"/>
+        </w:rPr>
+        <w:t>Sudo</w:t>
+      </w:r>
+      <w:proofErr w:type="spellEnd"/>
+      <w:r>
+        <w:rPr>
+          <w:rFonts w:ascii="Courier New" w:hAnsi="Courier New" w:cs="Courier New"/>
+        </w:rPr>
+        <w:t xml:space="preserve"> </w:t>
+      </w:r>
+      <w:proofErr w:type="spellStart"/>
+      <w:r>
+        <w:rPr>
+          <w:rFonts w:ascii="Courier New" w:hAnsi="Courier New" w:cs="Courier New"/>
+        </w:rPr>
+        <w:t>chmod</w:t>
+      </w:r>
+      <w:proofErr w:type="spellEnd"/>
+      <w:r>
+        <w:rPr>
+          <w:rFonts w:ascii="Courier New" w:hAnsi="Courier New" w:cs="Courier New"/>
+        </w:rPr>
+        <w:t xml:space="preserve"> 500 /</w:t>
+      </w:r>
+      <w:proofErr w:type="spellStart"/>
+      <w:r>
+        <w:rPr>
+          <w:rFonts w:ascii="Courier New" w:hAnsi="Courier New" w:cs="Courier New"/>
+        </w:rPr>
+        <w:t>etc</w:t>
+      </w:r>
+      <w:proofErr w:type="spellEnd"/>
+      <w:r>
+        <w:rPr>
+          <w:rFonts w:ascii="Courier New" w:hAnsi="Courier New" w:cs="Courier New"/>
+        </w:rPr>
+        <w:t>/</w:t>
+      </w:r>
+      <w:proofErr w:type="spellStart"/>
+      <w:r>
+        <w:rPr>
+          <w:rFonts w:ascii="Courier New" w:hAnsi="Courier New" w:cs="Courier New"/>
+        </w:rPr>
+        <w:t>authbind</w:t>
+      </w:r>
+      <w:proofErr w:type="spellEnd"/>
+      <w:r>
+        <w:rPr>
+          <w:rFonts w:ascii="Courier New" w:hAnsi="Courier New" w:cs="Courier New"/>
+        </w:rPr>
+        <w:t>/</w:t>
+      </w:r>
+      <w:proofErr w:type="spellStart"/>
+      <w:r>
+        <w:rPr>
+          <w:rFonts w:ascii="Courier New" w:hAnsi="Courier New" w:cs="Courier New"/>
+        </w:rPr>
+        <w:t>byport</w:t>
+      </w:r>
+      <w:proofErr w:type="spellEnd"/>
+      <w:r>
+        <w:rPr>
+          <w:rFonts w:ascii="Courier New" w:hAnsi="Courier New" w:cs="Courier New"/>
+        </w:rPr>
+        <w:t>/80</w:t>
+      </w:r>
+    </w:p>
+    <w:p>
+      <w:pPr>
+        <w:ind w:left="720"/>
+        <w:rPr>
+          <w:rFonts w:ascii="Courier New" w:hAnsi="Courier New" w:cs="Courier New"/>
+        </w:rPr>
+      </w:pPr>
+      <w:proofErr w:type="spellStart"/>
+      <w:r>
+        <w:rPr>
+          <w:rFonts w:ascii="Courier New" w:hAnsi="Courier New" w:cs="Courier New"/>
+        </w:rPr>
+        <w:t>Sudo</w:t>
+      </w:r>
+      <w:proofErr w:type="spellEnd"/>
+      <w:r>
+        <w:rPr>
+          <w:rFonts w:ascii="Courier New" w:hAnsi="Courier New" w:cs="Courier New"/>
+        </w:rPr>
+        <w:t xml:space="preserve"> </w:t>
+      </w:r>
+      <w:proofErr w:type="spellStart"/>
+      <w:r>
+        <w:rPr>
+          <w:rFonts w:ascii="Courier New" w:hAnsi="Courier New" w:cs="Courier New"/>
+        </w:rPr>
+        <w:t>chown</w:t>
+      </w:r>
+      <w:proofErr w:type="spellEnd"/>
+      <w:r>
+        <w:rPr>
+          <w:rFonts w:ascii="Courier New" w:hAnsi="Courier New" w:cs="Courier New"/>
+        </w:rPr>
+        <w:t xml:space="preserve"> tomcat7 /</w:t>
+      </w:r>
+      <w:proofErr w:type="spellStart"/>
+      <w:r>
+        <w:rPr>
+          <w:rFonts w:ascii="Courier New" w:hAnsi="Courier New" w:cs="Courier New"/>
+        </w:rPr>
+        <w:t>etc</w:t>
+      </w:r>
+      <w:proofErr w:type="spellEnd"/>
+      <w:r>
+        <w:rPr>
+          <w:rFonts w:ascii="Courier New" w:hAnsi="Courier New" w:cs="Courier New"/>
+        </w:rPr>
+        <w:t>/</w:t>
+      </w:r>
+      <w:proofErr w:type="spellStart"/>
+      <w:r>
+        <w:rPr>
+          <w:rFonts w:ascii="Courier New" w:hAnsi="Courier New" w:cs="Courier New"/>
+        </w:rPr>
+        <w:t>authbind</w:t>
+      </w:r>
+      <w:proofErr w:type="spellEnd"/>
+      <w:r>
+        <w:rPr>
+          <w:rFonts w:ascii="Courier New" w:hAnsi="Courier New" w:cs="Courier New"/>
+        </w:rPr>
+        <w:t>/</w:t>
+      </w:r>
+      <w:proofErr w:type="spellStart"/>
+      <w:r>
+        <w:rPr>
+          <w:rFonts w:ascii="Courier New" w:hAnsi="Courier New" w:cs="Courier New"/>
+        </w:rPr>
+        <w:t>byport</w:t>
+      </w:r>
+      <w:proofErr w:type="spellEnd"/>
+      <w:r>
+        <w:rPr>
+          <w:rFonts w:ascii="Courier New" w:hAnsi="Courier New" w:cs="Courier New"/>
+        </w:rPr>
+        <w:t>/80</w:t>
+      </w:r>
+    </w:p>
+    <w:p>
+      <w:pPr>
+        <w:ind w:left="720"/>
+        <w:rPr>
+          <w:rFonts w:ascii="Courier New" w:hAnsi="Courier New" w:cs="Courier New"/>
+        </w:rPr>
+      </w:pPr>
+      <w:proofErr w:type="spellStart"/>
+      <w:r>
+        <w:rPr>
+          <w:rFonts w:ascii="Courier New" w:hAnsi="Courier New" w:cs="Courier New"/>
+        </w:rPr>
+        <w:t>Sudo</w:t>
+      </w:r>
+      <w:proofErr w:type="spellEnd"/>
+      <w:r>
+        <w:rPr>
+          <w:rFonts w:ascii="Courier New" w:hAnsi="Courier New" w:cs="Courier New"/>
+        </w:rPr>
+        <w:t xml:space="preserve"> service tomcat7 restart</w:t>
+      </w:r>
+    </w:p>
+    <w:p>
+      <w:pPr>
+        <w:ind w:left="720"/>
+        <w:rPr>
+          <w:rFonts w:ascii="Courier New" w:hAnsi="Courier New" w:cs="Courier New"/>
+        </w:rPr>
+      </w:pPr>
+      <w:r>
+        <w:rPr>
+          <w:rFonts w:ascii="Courier New" w:hAnsi="Courier New" w:cs="Courier New"/>
+        </w:rPr>
+        <w:t>Open browser and go to 10.11.87.69 and you should see the Tomcat page</w:t>
+      </w:r>
+    </w:p>
+    <w:p>
+      <w:pPr>
+        <w:ind w:left="720"/>
+        <w:rPr>
+          <w:rFonts w:ascii="Courier New" w:hAnsi="Courier New" w:cs="Courier New"/>
+        </w:rPr>
+      </w:pPr>
+    </w:p>
+    <w:p>
+      <w:pPr>
+        <w:ind w:left="720"/>
+        <w:rPr>
+          <w:rFonts w:ascii="Courier New" w:hAnsi="Courier New" w:cs="Courier New"/>
+        </w:rPr>
+      </w:pPr>
+    </w:p>
+    <w:p/>
+    <w:p/>
+    <w:p/>
+    <w:p>
+      <w:r>
+        <w:t>To check Tomcat status:</w:t>
+      </w:r>
+    </w:p>
+    <w:p>
+      <w:pPr>
+        <w:ind w:left="720"/>
+        <w:rPr>
+          <w:rFonts w:ascii="Courier New" w:hAnsi="Courier New" w:cs="Courier New"/>
+        </w:rPr>
+      </w:pPr>
+      <w:proofErr w:type="spellStart"/>
+      <w:r>
+        <w:rPr>
+          <w:rFonts w:ascii="Courier New" w:hAnsi="Courier New" w:cs="Courier New"/>
+        </w:rPr>
+        <w:t>Sudo</w:t>
+      </w:r>
+      <w:proofErr w:type="spellEnd"/>
+      <w:r>
+        <w:rPr>
+          <w:rFonts w:ascii="Courier New" w:hAnsi="Courier New" w:cs="Courier New"/>
+        </w:rPr>
+        <w:t xml:space="preserve"> service tomcat7 status</w:t>
+      </w:r>
+    </w:p>
+    <w:p>
+      <w:r>
+        <w:t xml:space="preserve">To </w:t>
+      </w:r>
+      <w:r>
+        <w:t xml:space="preserve">start, stop or </w:t>
+      </w:r>
+      <w:r>
+        <w:t>restart Tomcat:</w:t>
+      </w:r>
+    </w:p>
+    <w:p>
+      <w:pPr>
+        <w:ind w:left="720"/>
+        <w:rPr>
+          <w:rFonts w:ascii="Courier New" w:hAnsi="Courier New" w:cs="Courier New"/>
+        </w:rPr>
+      </w:pPr>
+      <w:proofErr w:type="spellStart"/>
+      <w:r>
+        <w:rPr>
+          <w:rFonts w:ascii="Courier New" w:hAnsi="Courier New" w:cs="Courier New"/>
+        </w:rPr>
+        <w:t>Sudo</w:t>
+      </w:r>
+      <w:proofErr w:type="spellEnd"/>
+      <w:r>
+        <w:rPr>
+          <w:rFonts w:ascii="Courier New" w:hAnsi="Courier New" w:cs="Courier New"/>
+        </w:rPr>
+        <w:t xml:space="preserve"> service tomcat7 </w:t>
+      </w:r>
+      <w:r>
+        <w:rPr>
+          <w:rFonts w:ascii="Courier New" w:hAnsi="Courier New" w:cs="Courier New"/>
+        </w:rPr>
+        <w:t>stop</w:t>
+      </w:r>
+    </w:p>
+    <w:p>
+      <w:pPr>
+        <w:ind w:left="720"/>
+        <w:rPr>
+          <w:rFonts w:ascii="Courier New" w:hAnsi="Courier New" w:cs="Courier New"/>
+        </w:rPr>
+      </w:pPr>
+      <w:proofErr w:type="spellStart"/>
+      <w:r>
+        <w:rPr>
+          <w:rFonts w:ascii="Courier New" w:hAnsi="Courier New" w:cs="Courier New"/>
+        </w:rPr>
+        <w:t>Sudo</w:t>
+      </w:r>
+      <w:proofErr w:type="spellEnd"/>
+      <w:r>
+        <w:rPr>
+          <w:rFonts w:ascii="Courier New" w:hAnsi="Courier New" w:cs="Courier New"/>
+        </w:rPr>
+        <w:t xml:space="preserve"> service tomcat7 start</w:t>
+      </w:r>
+    </w:p>
+    <w:p>
+      <w:pPr>
+        <w:ind w:left="720"/>
+        <w:rPr>
+          <w:rFonts w:ascii="Courier New" w:hAnsi="Courier New" w:cs="Courier New"/>
+        </w:rPr>
+      </w:pPr>
+      <w:proofErr w:type="spellStart"/>
+      <w:r>
+        <w:rPr>
+          <w:rFonts w:ascii="Courier New" w:hAnsi="Courier New" w:cs="Courier New"/>
+        </w:rPr>
+        <w:t>Sudo</w:t>
+      </w:r>
+      <w:proofErr w:type="spellEnd"/>
+      <w:r>
+        <w:rPr>
+          <w:rFonts w:ascii="Courier New" w:hAnsi="Courier New" w:cs="Courier New"/>
+        </w:rPr>
+        <w:t xml:space="preserve"> service tomcat7 restart</w:t>
+      </w:r>
+    </w:p>
+    <w:p>
+      <w:pPr>
+        <w:ind w:left="720"/>
+        <w:rPr>
+          <w:rFonts w:ascii="Courier New" w:hAnsi="Courier New" w:cs="Courier New"/>
+        </w:rPr>
+      </w:pPr>
+    </w:p>
+    <w:p>
+      <w:pPr>
+        <w:pStyle w:val="Heading2"/>
+        <w:rPr>
+          <w:strike/>
+        </w:rPr>
+      </w:pPr>
+      <w:r>
+        <w:rPr>
+          <w:strike/>
+        </w:rPr>
+        <w:t>Installing Apache</w:t>
+      </w:r>
+    </w:p>
+    <w:p>
+      <w:pPr>
+        <w:rPr>
+          <w:strike/>
+        </w:rPr>
+      </w:pPr>
+      <w:r>
+        <w:rPr>
+          <w:strike/>
+        </w:rPr>
+        <w:t>See</w:t>
+      </w:r>
+      <w:r>
+        <w:rPr>
+          <w:strike/>
+        </w:rPr>
+        <w:t xml:space="preserve"> </w:t>
+      </w:r>
+      <w:hyperlink r:id="rId12" w:history="1">
+        <w:r>
+          <w:rPr>
+            <w:rStyle w:val="Hyperlink"/>
+            <w:strike/>
+          </w:rPr>
+          <w:t>https://help.ubuntu.com/lts/serverguide/httpd.html</w:t>
+        </w:r>
+      </w:hyperlink>
+    </w:p>
+    <w:p>
+      <w:pPr>
+        <w:rPr>
+          <w:strike/>
+        </w:rPr>
+      </w:pPr>
+      <w:r>
+        <w:rPr>
+          <w:strike/>
+        </w:rPr>
+        <w:lastRenderedPageBreak/>
+        <w:t>In PUTTY:</w:t>
+      </w:r>
+    </w:p>
+    <w:p>
+      <w:pPr>
+        <w:ind w:left="720"/>
+        <w:rPr>
+          <w:strike/>
+        </w:rPr>
+      </w:pPr>
+      <w:proofErr w:type="spellStart"/>
+      <w:r>
+        <w:rPr>
+          <w:strike/>
+        </w:rPr>
+        <w:t>Sudo</w:t>
+      </w:r>
+      <w:proofErr w:type="spellEnd"/>
+      <w:r>
+        <w:rPr>
+          <w:strike/>
+        </w:rPr>
+        <w:t xml:space="preserve"> apt=get install apache2</w:t>
+      </w:r>
+    </w:p>
+    <w:p>
+      <w:pPr>
+        <w:rPr>
+          <w:strike/>
+        </w:rPr>
+      </w:pPr>
+      <w:r>
+        <w:rPr>
+          <w:strike/>
+        </w:rPr>
+        <w:t>To start, stop Apache:</w:t>
+      </w:r>
+    </w:p>
+    <w:p>
+      <w:pPr>
+        <w:ind w:left="720"/>
+        <w:rPr>
+          <w:rFonts w:ascii="Courier New" w:hAnsi="Courier New" w:cs="Courier New"/>
+          <w:strike/>
+        </w:rPr>
+      </w:pPr>
+      <w:proofErr w:type="spellStart"/>
+      <w:r>
+        <w:rPr>
+          <w:rFonts w:ascii="Courier New" w:hAnsi="Courier New" w:cs="Courier New"/>
+          <w:strike/>
+        </w:rPr>
+        <w:t>Sudo</w:t>
+      </w:r>
+      <w:proofErr w:type="spellEnd"/>
+      <w:r>
+        <w:rPr>
+          <w:rFonts w:ascii="Courier New" w:hAnsi="Courier New" w:cs="Courier New"/>
+          <w:strike/>
+        </w:rPr>
+        <w:t xml:space="preserve"> service apache2 status</w:t>
+      </w:r>
+    </w:p>
+    <w:p>
+      <w:pPr>
+        <w:ind w:left="720"/>
+        <w:rPr>
+          <w:rFonts w:ascii="Courier New" w:hAnsi="Courier New" w:cs="Courier New"/>
+          <w:strike/>
+        </w:rPr>
+      </w:pPr>
+      <w:proofErr w:type="spellStart"/>
+      <w:r>
+        <w:rPr>
+          <w:rFonts w:ascii="Courier New" w:hAnsi="Courier New" w:cs="Courier New"/>
+          <w:strike/>
+        </w:rPr>
+        <w:t>Sudo</w:t>
+      </w:r>
+      <w:proofErr w:type="spellEnd"/>
+      <w:r>
+        <w:rPr>
+          <w:rFonts w:ascii="Courier New" w:hAnsi="Courier New" w:cs="Courier New"/>
+          <w:strike/>
+        </w:rPr>
+        <w:t xml:space="preserve"> service apache2 start</w:t>
+      </w:r>
+    </w:p>
+    <w:p>
+      <w:pPr>
+        <w:ind w:left="720"/>
+        <w:rPr>
+          <w:rFonts w:ascii="Courier New" w:hAnsi="Courier New" w:cs="Courier New"/>
+          <w:strike/>
+        </w:rPr>
+      </w:pPr>
+      <w:proofErr w:type="spellStart"/>
+      <w:r>
+        <w:rPr>
+          <w:rFonts w:ascii="Courier New" w:hAnsi="Courier New" w:cs="Courier New"/>
+          <w:strike/>
+        </w:rPr>
+        <w:t>Sudo</w:t>
+      </w:r>
+      <w:proofErr w:type="spellEnd"/>
+      <w:r>
+        <w:rPr>
+          <w:rFonts w:ascii="Courier New" w:hAnsi="Courier New" w:cs="Courier New"/>
+          <w:strike/>
+        </w:rPr>
+        <w:t xml:space="preserve"> service apache2 stop</w:t>
+      </w:r>
+    </w:p>
+    <w:p>
+      <w:pPr>
+        <w:ind w:left="720"/>
+        <w:rPr>
+          <w:rFonts w:ascii="Courier New" w:hAnsi="Courier New" w:cs="Courier New"/>
+          <w:strike/>
+        </w:rPr>
+      </w:pPr>
+      <w:proofErr w:type="spellStart"/>
+      <w:r>
+        <w:rPr>
+          <w:rFonts w:ascii="Courier New" w:hAnsi="Courier New" w:cs="Courier New"/>
+          <w:strike/>
+        </w:rPr>
+        <w:t>Sudo</w:t>
+      </w:r>
+      <w:proofErr w:type="spellEnd"/>
+      <w:r>
+        <w:rPr>
+          <w:rFonts w:ascii="Courier New" w:hAnsi="Courier New" w:cs="Courier New"/>
+          <w:strike/>
+        </w:rPr>
+        <w:t xml:space="preserve"> service apache2 restart</w:t>
+      </w:r>
+    </w:p>
+    <w:p>
+      <w:pPr>
+        <w:ind w:left="720"/>
+        <w:rPr>
+          <w:rFonts w:ascii="Courier New" w:hAnsi="Courier New" w:cs="Courier New"/>
+          <w:strike/>
+        </w:rPr>
+      </w:pPr>
+      <w:r>
+        <w:rPr>
+          <w:rFonts w:ascii="Courier New" w:hAnsi="Courier New" w:cs="Courier New"/>
+          <w:strike/>
+        </w:rPr>
+        <w:t>Open browser and go to 10.11.87.69 and you should see the Apache2 page</w:t>
+      </w:r>
+    </w:p>
+    <w:p>
+      <w:pPr>
+        <w:pStyle w:val="Heading2"/>
+      </w:pPr>
+    </w:p>
+    <w:p>
+      <w:pPr>
+        <w:pStyle w:val="Heading2"/>
+        <w:rPr>
+          <w:strike/>
+        </w:rPr>
+      </w:pPr>
+      <w:r>
+        <w:rPr>
+          <w:strike/>
+        </w:rPr>
+        <w:t xml:space="preserve">Setting up Apache &amp; Tomcat </w:t>
+      </w:r>
+    </w:p>
+    <w:p>
+      <w:pPr>
+        <w:rPr>
+          <w:strike/>
+        </w:rPr>
+      </w:pPr>
+      <w:r>
+        <w:rPr>
+          <w:strike/>
+        </w:rPr>
+        <w:t>$CATALINA_HOME/</w:t>
+      </w:r>
+      <w:proofErr w:type="spellStart"/>
+      <w:r>
+        <w:rPr>
+          <w:strike/>
+        </w:rPr>
+        <w:t>conf</w:t>
+      </w:r>
+      <w:proofErr w:type="spellEnd"/>
+      <w:r>
+        <w:rPr>
+          <w:strike/>
+        </w:rPr>
+        <w:t>/context.xml</w:t>
+      </w:r>
+    </w:p>
+    <w:p/>
+    <w:p/>
+    <w:p>
+      <w:pPr>
+        <w:pStyle w:val="Heading2"/>
+      </w:pPr>
+      <w:r>
+        <w:t xml:space="preserve">Installing </w:t>
+      </w:r>
+      <w:proofErr w:type="spellStart"/>
+      <w:r>
+        <w:t>RabbitMQ</w:t>
+      </w:r>
+      <w:proofErr w:type="spellEnd"/>
+    </w:p>
+    <w:p>
+      <w:r>
+        <w:t xml:space="preserve">See </w:t>
+      </w:r>
+      <w:hyperlink r:id="rId13" w:history="1">
+        <w:r>
+          <w:rPr>
+            <w:rStyle w:val="Hyperlink"/>
+          </w:rPr>
+          <w:t>https://www.rabbitmq.com/install-debian.html</w:t>
+        </w:r>
+      </w:hyperlink>
+    </w:p>
+    <w:p>
+      <w:r>
+        <w:t xml:space="preserve">Note, </w:t>
+      </w:r>
+      <w:proofErr w:type="spellStart"/>
+      <w:r>
+        <w:t>RabbitMQ</w:t>
+      </w:r>
+      <w:proofErr w:type="spellEnd"/>
+      <w:r>
+        <w:t xml:space="preserve"> logs are found in /</w:t>
+      </w:r>
+      <w:proofErr w:type="spellStart"/>
+      <w:r>
+        <w:t>var</w:t>
+      </w:r>
+      <w:proofErr w:type="spellEnd"/>
+      <w:r>
+        <w:t>/log/</w:t>
+      </w:r>
+      <w:proofErr w:type="spellStart"/>
+      <w:r>
+        <w:t>rabbitmq</w:t>
+      </w:r>
+      <w:proofErr w:type="spellEnd"/>
+      <w:r>
+        <w:t>/</w:t>
+      </w:r>
+    </w:p>
+    <w:p>
+      <w:r>
+        <w:t xml:space="preserve">By </w:t>
+      </w:r>
+      <w:proofErr w:type="gramStart"/>
+      <w:r>
+        <w:t>default</w:t>
+      </w:r>
+      <w:proofErr w:type="gramEnd"/>
+      <w:r>
+        <w:t xml:space="preserve"> </w:t>
+      </w:r>
+      <w:proofErr w:type="spellStart"/>
+      <w:r>
+        <w:t>RabbitMQ</w:t>
+      </w:r>
+      <w:proofErr w:type="spellEnd"/>
+      <w:r>
+        <w:t xml:space="preserve"> creates a user called “guest” but restricts it to the local host. The below steps change this user, to allow remote connections too.</w:t>
+      </w:r>
+    </w:p>
+    <w:p>
+      <w:r>
+        <w:t>In PUTTY:</w:t>
+      </w:r>
+    </w:p>
+    <w:p>
+      <w:pPr>
+        <w:ind w:left="720"/>
+        <w:rPr>
+          <w:rFonts w:ascii="Courier New" w:hAnsi="Courier New" w:cs="Courier New"/>
+        </w:rPr>
+      </w:pPr>
+      <w:proofErr w:type="spellStart"/>
+      <w:r>
+        <w:rPr>
+          <w:rFonts w:ascii="Courier New" w:hAnsi="Courier New" w:cs="Courier New"/>
+        </w:rPr>
+        <w:t>Sudo</w:t>
+      </w:r>
+      <w:proofErr w:type="spellEnd"/>
+      <w:r>
+        <w:rPr>
+          <w:rFonts w:ascii="Courier New" w:hAnsi="Courier New" w:cs="Courier New"/>
+        </w:rPr>
+        <w:t xml:space="preserve"> apt-get install </w:t>
+      </w:r>
+      <w:proofErr w:type="spellStart"/>
+      <w:r>
+        <w:rPr>
+          <w:rFonts w:ascii="Courier New" w:hAnsi="Courier New" w:cs="Courier New"/>
+        </w:rPr>
+        <w:t>rabbitmq</w:t>
+      </w:r>
+      <w:proofErr w:type="spellEnd"/>
+      <w:r>
+        <w:rPr>
+          <w:rFonts w:ascii="Courier New" w:hAnsi="Courier New" w:cs="Courier New"/>
+        </w:rPr>
+        <w:t>-server</w:t>
+      </w:r>
+    </w:p>
+    <w:p>
+      <w:pPr>
+        <w:ind w:left="720"/>
+        <w:rPr>
+          <w:rFonts w:ascii="Courier New" w:hAnsi="Courier New" w:cs="Courier New"/>
+        </w:rPr>
+      </w:pPr>
+      <w:proofErr w:type="spellStart"/>
+      <w:r>
+        <w:rPr>
+          <w:rFonts w:ascii="Courier New" w:hAnsi="Courier New" w:cs="Courier New"/>
+        </w:rPr>
+        <w:t>Sudo</w:t>
+      </w:r>
+      <w:proofErr w:type="spellEnd"/>
+      <w:r>
+        <w:rPr>
+          <w:rFonts w:ascii="Courier New" w:hAnsi="Courier New" w:cs="Courier New"/>
+        </w:rPr>
+        <w:t xml:space="preserve"> </w:t>
+      </w:r>
+      <w:proofErr w:type="spellStart"/>
+      <w:r>
+        <w:rPr>
+          <w:rFonts w:ascii="Courier New" w:hAnsi="Courier New" w:cs="Courier New"/>
+        </w:rPr>
+        <w:t>nano</w:t>
+      </w:r>
+      <w:proofErr w:type="spellEnd"/>
+      <w:r>
+        <w:rPr>
+          <w:rFonts w:ascii="Courier New" w:hAnsi="Courier New" w:cs="Courier New"/>
+        </w:rPr>
+        <w:t xml:space="preserve"> </w:t>
+      </w:r>
+      <w:proofErr w:type="gramStart"/>
+      <w:r>
+        <w:rPr>
+          <w:rFonts w:ascii="Courier New" w:hAnsi="Courier New" w:cs="Courier New"/>
+        </w:rPr>
+        <w:t>/</w:t>
+      </w:r>
+      <w:proofErr w:type="spellStart"/>
+      <w:r>
+        <w:rPr>
+          <w:rFonts w:ascii="Courier New" w:hAnsi="Courier New" w:cs="Courier New"/>
+        </w:rPr>
+        <w:t>etc</w:t>
+      </w:r>
+      <w:proofErr w:type="spellEnd"/>
+      <w:r>
+        <w:rPr>
+          <w:rFonts w:ascii="Courier New" w:hAnsi="Courier New" w:cs="Courier New"/>
+        </w:rPr>
+        <w:t>/</w:t>
+      </w:r>
+      <w:proofErr w:type="spellStart"/>
+      <w:r>
+        <w:rPr>
+          <w:rFonts w:ascii="Courier New" w:hAnsi="Courier New" w:cs="Courier New"/>
+        </w:rPr>
+        <w:t>rabbitmq</w:t>
+      </w:r>
+      <w:proofErr w:type="spellEnd"/>
+      <w:r>
+        <w:rPr>
+          <w:rFonts w:ascii="Courier New" w:hAnsi="Courier New" w:cs="Courier New"/>
+        </w:rPr>
+        <w:t>/</w:t>
+      </w:r>
+      <w:proofErr w:type="spellStart"/>
+      <w:r>
+        <w:rPr>
+          <w:rFonts w:ascii="Courier New" w:hAnsi="Courier New" w:cs="Courier New"/>
+        </w:rPr>
+        <w:t>rabbit.config</w:t>
+      </w:r>
+      <w:proofErr w:type="spellEnd"/>
+      <w:r>
+        <w:rPr>
+          <w:rFonts w:ascii="Courier New" w:hAnsi="Courier New" w:cs="Courier New"/>
+        </w:rPr>
+        <w:t xml:space="preserve">  &lt;</w:t>
+      </w:r>
+      <w:proofErr w:type="gramEnd"/>
+      <w:r>
+        <w:rPr>
+          <w:rFonts w:ascii="Courier New" w:hAnsi="Courier New" w:cs="Courier New"/>
+        </w:rPr>
+        <w:t xml:space="preserve">- to create a </w:t>
+      </w:r>
+      <w:proofErr w:type="spellStart"/>
+      <w:r>
+        <w:rPr>
+          <w:rFonts w:ascii="Courier New" w:hAnsi="Courier New" w:cs="Courier New"/>
+        </w:rPr>
+        <w:t>config</w:t>
+      </w:r>
+      <w:proofErr w:type="spellEnd"/>
+      <w:r>
+        <w:rPr>
+          <w:rFonts w:ascii="Courier New" w:hAnsi="Courier New" w:cs="Courier New"/>
+        </w:rPr>
+        <w:t xml:space="preserve"> file</w:t>
+      </w:r>
+    </w:p>
+    <w:p>
+      <w:pPr>
+        <w:ind w:left="720"/>
+        <w:rPr>
+          <w:rFonts w:ascii="Courier New" w:hAnsi="Courier New" w:cs="Courier New"/>
+        </w:rPr>
+      </w:pPr>
+      <w:r>
+        <w:rPr>
+          <w:rFonts w:ascii="Courier New" w:hAnsi="Courier New" w:cs="Courier New"/>
+        </w:rPr>
+        <w:t>[{rabbit, [{</w:t>
+      </w:r>
+      <w:proofErr w:type="spellStart"/>
+      <w:r>
+        <w:rPr>
+          <w:rFonts w:ascii="Courier New" w:hAnsi="Courier New" w:cs="Courier New"/>
+        </w:rPr>
+        <w:t>loopback_users</w:t>
+      </w:r>
+      <w:proofErr w:type="spellEnd"/>
+      <w:r>
+        <w:rPr>
+          <w:rFonts w:ascii="Courier New" w:hAnsi="Courier New" w:cs="Courier New"/>
+        </w:rPr>
+        <w:t>, []}]}].</w:t>
+      </w:r>
+      <w:r>
+        <w:rPr>
+          <w:rFonts w:ascii="Courier New" w:hAnsi="Courier New" w:cs="Courier New"/>
+        </w:rPr>
+        <w:t xml:space="preserve">   &lt;- add this, </w:t>
+      </w:r>
+      <w:proofErr w:type="gramStart"/>
+      <w:r>
+        <w:rPr>
+          <w:rFonts w:ascii="Courier New" w:hAnsi="Courier New" w:cs="Courier New"/>
+        </w:rPr>
+        <w:t>including .</w:t>
+      </w:r>
+      <w:proofErr w:type="gramEnd"/>
+    </w:p>
+    <w:p>
+      <w:pPr>
+        <w:ind w:left="720"/>
+        <w:rPr>
+          <w:rFonts w:ascii="Courier New" w:hAnsi="Courier New" w:cs="Courier New"/>
+        </w:rPr>
+      </w:pPr>
+      <w:proofErr w:type="spellStart"/>
+      <w:r>
+        <w:rPr>
+          <w:rFonts w:ascii="Courier New" w:hAnsi="Courier New" w:cs="Courier New"/>
+        </w:rPr>
+        <w:t>Ctrl+O</w:t>
+      </w:r>
+      <w:proofErr w:type="spellEnd"/>
+    </w:p>
+    <w:p>
+      <w:pPr>
+        <w:ind w:left="720"/>
+        <w:rPr>
+          <w:rFonts w:ascii="Courier New" w:hAnsi="Courier New" w:cs="Courier New"/>
+        </w:rPr>
+      </w:pPr>
+      <w:proofErr w:type="spellStart"/>
+      <w:r>
+        <w:rPr>
+          <w:rFonts w:ascii="Courier New" w:hAnsi="Courier New" w:cs="Courier New"/>
+        </w:rPr>
+        <w:t>Ctrl+X</w:t>
+      </w:r>
+      <w:proofErr w:type="spellEnd"/>
+    </w:p>
+    <w:p>
+      <w:pPr>
+        <w:ind w:left="720"/>
+        <w:rPr>
+          <w:rFonts w:ascii="Courier New" w:hAnsi="Courier New" w:cs="Courier New"/>
+        </w:rPr>
+      </w:pPr>
+      <w:proofErr w:type="spellStart"/>
+      <w:r>
+        <w:rPr>
+          <w:rFonts w:ascii="Courier New" w:hAnsi="Courier New" w:cs="Courier New"/>
+        </w:rPr>
+        <w:t>Sudo</w:t>
+      </w:r>
+      <w:proofErr w:type="spellEnd"/>
+      <w:r>
+        <w:rPr>
+          <w:rFonts w:ascii="Courier New" w:hAnsi="Courier New" w:cs="Courier New"/>
+        </w:rPr>
+        <w:t xml:space="preserve"> service </w:t>
+      </w:r>
+      <w:proofErr w:type="spellStart"/>
+      <w:r>
+        <w:rPr>
+          <w:rFonts w:ascii="Courier New" w:hAnsi="Courier New" w:cs="Courier New"/>
+        </w:rPr>
+        <w:t>rabbitmq</w:t>
+      </w:r>
+      <w:proofErr w:type="spellEnd"/>
+      <w:r>
+        <w:rPr>
+          <w:rFonts w:ascii="Courier New" w:hAnsi="Courier New" w:cs="Courier New"/>
+        </w:rPr>
+        <w:t>-server restart</w:t>
+      </w:r>
+    </w:p>
+    <w:p>
+      <w:pPr>
+        <w:ind w:left="720"/>
+        <w:rPr>
+          <w:rFonts w:ascii="Courier New" w:hAnsi="Courier New" w:cs="Courier New"/>
+        </w:rPr>
+      </w:pPr>
+    </w:p>
+    <w:p>
+      <w:r>
+        <w:t>To stop, start and restart:</w:t>
+      </w:r>
+    </w:p>
+    <w:p>
+      <w:pPr>
+        <w:ind w:left="720"/>
+        <w:rPr>
+          <w:rFonts w:ascii="Courier New" w:hAnsi="Courier New" w:cs="Courier New"/>
+        </w:rPr>
+      </w:pPr>
+      <w:proofErr w:type="spellStart"/>
+      <w:r>
+        <w:rPr>
+          <w:rFonts w:ascii="Courier New" w:hAnsi="Courier New" w:cs="Courier New"/>
+        </w:rPr>
+        <w:t>Sudo</w:t>
+      </w:r>
+      <w:proofErr w:type="spellEnd"/>
+      <w:r>
+        <w:rPr>
+          <w:rFonts w:ascii="Courier New" w:hAnsi="Courier New" w:cs="Courier New"/>
+        </w:rPr>
+        <w:t xml:space="preserve"> service </w:t>
+      </w:r>
+      <w:proofErr w:type="spellStart"/>
+      <w:r>
+        <w:rPr>
+          <w:rFonts w:ascii="Courier New" w:hAnsi="Courier New" w:cs="Courier New"/>
+        </w:rPr>
+        <w:t>rabbitmq</w:t>
+      </w:r>
+      <w:proofErr w:type="spellEnd"/>
+      <w:r>
+        <w:rPr>
+          <w:rFonts w:ascii="Courier New" w:hAnsi="Courier New" w:cs="Courier New"/>
+        </w:rPr>
+        <w:t xml:space="preserve">-server </w:t>
+      </w:r>
+      <w:r>
+        <w:rPr>
+          <w:rFonts w:ascii="Courier New" w:hAnsi="Courier New" w:cs="Courier New"/>
+        </w:rPr>
+        <w:t>status</w:t>
+      </w:r>
+    </w:p>
+    <w:p>
+      <w:pPr>
+        <w:ind w:left="720"/>
+        <w:rPr>
+          <w:rFonts w:ascii="Courier New" w:hAnsi="Courier New" w:cs="Courier New"/>
+        </w:rPr>
+      </w:pPr>
+      <w:proofErr w:type="spellStart"/>
+      <w:r>
+        <w:rPr>
+          <w:rFonts w:ascii="Courier New" w:hAnsi="Courier New" w:cs="Courier New"/>
+        </w:rPr>
+        <w:t>Sudo</w:t>
+      </w:r>
+      <w:proofErr w:type="spellEnd"/>
+      <w:r>
+        <w:rPr>
+          <w:rFonts w:ascii="Courier New" w:hAnsi="Courier New" w:cs="Courier New"/>
+        </w:rPr>
+        <w:t xml:space="preserve"> service </w:t>
+      </w:r>
+      <w:proofErr w:type="spellStart"/>
+      <w:r>
+        <w:rPr>
+          <w:rFonts w:ascii="Courier New" w:hAnsi="Courier New" w:cs="Courier New"/>
+        </w:rPr>
+        <w:t>rabbitmq</w:t>
+      </w:r>
+      <w:proofErr w:type="spellEnd"/>
+      <w:r>
+        <w:rPr>
+          <w:rFonts w:ascii="Courier New" w:hAnsi="Courier New" w:cs="Courier New"/>
+        </w:rPr>
+        <w:t>-server start</w:t>
+      </w:r>
+    </w:p>
+    <w:p>
+      <w:pPr>
+        <w:ind w:left="720"/>
+        <w:rPr>
+          <w:rFonts w:ascii="Courier New" w:hAnsi="Courier New" w:cs="Courier New"/>
+        </w:rPr>
+      </w:pPr>
+      <w:proofErr w:type="spellStart"/>
+      <w:r>
+        <w:rPr>
+          <w:rFonts w:ascii="Courier New" w:hAnsi="Courier New" w:cs="Courier New"/>
+        </w:rPr>
+        <w:t>Sudo</w:t>
+      </w:r>
+      <w:proofErr w:type="spellEnd"/>
+      <w:r>
+        <w:rPr>
+          <w:rFonts w:ascii="Courier New" w:hAnsi="Courier New" w:cs="Courier New"/>
+        </w:rPr>
+        <w:t xml:space="preserve"> service </w:t>
+      </w:r>
+      <w:proofErr w:type="spellStart"/>
+      <w:r>
+        <w:rPr>
+          <w:rFonts w:ascii="Courier New" w:hAnsi="Courier New" w:cs="Courier New"/>
+        </w:rPr>
+        <w:t>rabbitmq</w:t>
+      </w:r>
+      <w:proofErr w:type="spellEnd"/>
+      <w:r>
+        <w:rPr>
+          <w:rFonts w:ascii="Courier New" w:hAnsi="Courier New" w:cs="Courier New"/>
+        </w:rPr>
+        <w:t>-server stop</w:t>
+      </w:r>
+    </w:p>
+    <w:p>
+      <w:pPr>
+        <w:ind w:left="720"/>
+        <w:rPr>
+          <w:rFonts w:ascii="Courier New" w:hAnsi="Courier New" w:cs="Courier New"/>
+        </w:rPr>
+      </w:pPr>
+      <w:proofErr w:type="spellStart"/>
+      <w:r>
+        <w:rPr>
+          <w:rFonts w:ascii="Courier New" w:hAnsi="Courier New" w:cs="Courier New"/>
+        </w:rPr>
+        <w:t>Sudo</w:t>
+      </w:r>
+      <w:proofErr w:type="spellEnd"/>
+      <w:r>
+        <w:rPr>
+          <w:rFonts w:ascii="Courier New" w:hAnsi="Courier New" w:cs="Courier New"/>
+        </w:rPr>
+        <w:t xml:space="preserve"> service </w:t>
+      </w:r>
+      <w:proofErr w:type="spellStart"/>
+      <w:r>
+        <w:rPr>
+          <w:rFonts w:ascii="Courier New" w:hAnsi="Courier New" w:cs="Courier New"/>
+        </w:rPr>
+        <w:t>rabbitmq</w:t>
+      </w:r>
+      <w:proofErr w:type="spellEnd"/>
+      <w:r>
+        <w:rPr>
+          <w:rFonts w:ascii="Courier New" w:hAnsi="Courier New" w:cs="Courier New"/>
+        </w:rPr>
+        <w:t>-server restart</w:t>
+      </w:r>
+    </w:p>
+    <w:p/>
+    <w:p/>
+    <w:p>
+      <w:pPr>
+        <w:ind w:left="720"/>
+        <w:rPr>
+          <w:rFonts w:ascii="Courier New" w:hAnsi="Courier New" w:cs="Courier New"/>
+        </w:rPr>
+      </w:pPr>
+    </w:p>
+    <w:p>
+      <w:pPr>
+        <w:pStyle w:val="Heading2"/>
+      </w:pPr>
+      <w:r>
+        <w:t>Deploying to Web Server</w:t>
+      </w:r>
+    </w:p>
+    <w:p>
+      <w:r>
+        <w:t xml:space="preserve">Download PUTTY SFTP client from </w:t>
+      </w:r>
+      <w:hyperlink r:id="rId14" w:history="1">
+        <w:r>
+          <w:rPr>
+            <w:rStyle w:val="Hyperlink"/>
+          </w:rPr>
+          <w:t>http://www.chiark.greenend.org.uk/~sgtatham/putty/download.html</w:t>
+        </w:r>
+      </w:hyperlink>
+    </w:p>
+    <w:p>
+      <w:r>
+        <w:t>Run PSFTP</w:t>
+      </w:r>
+    </w:p>
+    <w:p>
+      <w:pPr>
+        <w:ind w:left="720"/>
+        <w:rPr>
+          <w:rFonts w:ascii="Courier New" w:hAnsi="Courier New" w:cs="Courier New"/>
+        </w:rPr>
+      </w:pPr>
+      <w:r>
+        <w:rPr>
+          <w:rFonts w:ascii="Courier New" w:hAnsi="Courier New" w:cs="Courier New"/>
+        </w:rPr>
+        <w:t>Open 10.11.87.69</w:t>
+      </w:r>
+    </w:p>
+    <w:p>
+      <w:pPr>
+        <w:ind w:left="720"/>
+        <w:rPr>
+          <w:rFonts w:ascii="Courier New" w:hAnsi="Courier New" w:cs="Courier New"/>
+        </w:rPr>
+      </w:pPr>
+      <w:r>
+        <w:rPr>
+          <w:rFonts w:ascii="Courier New" w:hAnsi="Courier New" w:cs="Courier New"/>
+        </w:rPr>
+        <w:t>Enter username and password</w:t>
+      </w:r>
+    </w:p>
+    <w:p>
+      <w:pPr>
+        <w:ind w:left="720"/>
+        <w:rPr>
+          <w:rFonts w:ascii="Courier New" w:hAnsi="Courier New" w:cs="Courier New"/>
+        </w:rPr>
+      </w:pPr>
+      <w:r>
+        <w:rPr>
+          <w:rFonts w:ascii="Courier New" w:hAnsi="Courier New" w:cs="Courier New"/>
+        </w:rPr>
+        <w:t>Put &lt;path&gt;</w:t>
+      </w:r>
+      <w:proofErr w:type="gramStart"/>
+      <w:r>
+        <w:rPr>
+          <w:rFonts w:ascii="Courier New" w:hAnsi="Courier New" w:cs="Courier New"/>
+        </w:rPr>
+        <w:t>enterprise-</w:t>
+      </w:r>
+      <w:proofErr w:type="spellStart"/>
+      <w:r>
+        <w:rPr>
+          <w:rFonts w:ascii="Courier New" w:hAnsi="Courier New" w:cs="Courier New"/>
+        </w:rPr>
+        <w:t>web.war</w:t>
+      </w:r>
+      <w:proofErr w:type="spellEnd"/>
+      <w:r>
+        <w:rPr>
+          <w:rFonts w:ascii="Courier New" w:hAnsi="Courier New" w:cs="Courier New"/>
+        </w:rPr>
+        <w:t xml:space="preserve">  &lt;</w:t>
+      </w:r>
+      <w:proofErr w:type="gramEnd"/>
+      <w:r>
+        <w:rPr>
+          <w:rFonts w:ascii="Courier New" w:hAnsi="Courier New" w:cs="Courier New"/>
+        </w:rPr>
+        <w:t>-to copy to server</w:t>
+      </w:r>
+    </w:p>
+    <w:p>
+      <w:pPr>
+        <w:ind w:left="720"/>
+        <w:rPr>
+          <w:rFonts w:ascii="Courier New" w:hAnsi="Courier New" w:cs="Courier New"/>
+        </w:rPr>
+      </w:pPr>
+      <w:r>
+        <w:rPr>
+          <w:rFonts w:ascii="Courier New" w:hAnsi="Courier New" w:cs="Courier New"/>
+        </w:rPr>
+        <w:t xml:space="preserve">Exit   </w:t>
+      </w:r>
+    </w:p>
+    <w:p>
+      <w:r>
+        <w:t>Run PUTTY</w:t>
+      </w:r>
+    </w:p>
+    <w:p>
+      <w:pPr>
+        <w:ind w:left="720"/>
+        <w:rPr>
+          <w:rFonts w:ascii="Courier New" w:hAnsi="Courier New" w:cs="Courier New"/>
+        </w:rPr>
+      </w:pPr>
+      <w:proofErr w:type="spellStart"/>
+      <w:r>
+        <w:rPr>
+          <w:rFonts w:ascii="Courier New" w:hAnsi="Courier New" w:cs="Courier New"/>
+        </w:rPr>
+        <w:t>Sudo</w:t>
+      </w:r>
+      <w:proofErr w:type="spellEnd"/>
+      <w:r>
+        <w:rPr>
+          <w:rFonts w:ascii="Courier New" w:hAnsi="Courier New" w:cs="Courier New"/>
+        </w:rPr>
+        <w:t xml:space="preserve"> </w:t>
+      </w:r>
+      <w:proofErr w:type="spellStart"/>
+      <w:r>
+        <w:rPr>
+          <w:rFonts w:ascii="Courier New" w:hAnsi="Courier New" w:cs="Courier New"/>
+        </w:rPr>
+        <w:t>su</w:t>
+      </w:r>
+      <w:proofErr w:type="spellEnd"/>
+      <w:r>
+        <w:rPr>
+          <w:rFonts w:ascii="Courier New" w:hAnsi="Courier New" w:cs="Courier New"/>
+        </w:rPr>
+        <w:t xml:space="preserve">    &lt;- to </w:t>
+      </w:r>
+      <w:proofErr w:type="spellStart"/>
+      <w:r>
+        <w:rPr>
+          <w:rFonts w:ascii="Courier New" w:hAnsi="Courier New" w:cs="Courier New"/>
+        </w:rPr>
+        <w:t>got</w:t>
+      </w:r>
+      <w:proofErr w:type="spellEnd"/>
+      <w:r>
+        <w:rPr>
+          <w:rFonts w:ascii="Courier New" w:hAnsi="Courier New" w:cs="Courier New"/>
+        </w:rPr>
+        <w:t xml:space="preserve"> into super user mode</w:t>
+      </w:r>
+    </w:p>
+    <w:p>
+      <w:pPr>
+        <w:ind w:left="720"/>
+        <w:rPr>
+          <w:rFonts w:ascii="Courier New" w:hAnsi="Courier New" w:cs="Courier New"/>
+        </w:rPr>
+      </w:pPr>
+      <w:r>
+        <w:rPr>
+          <w:rFonts w:ascii="Courier New" w:hAnsi="Courier New" w:cs="Courier New"/>
+        </w:rPr>
+        <w:t>mv</w:t>
+      </w:r>
+      <w:r>
+        <w:rPr>
+          <w:rFonts w:ascii="Courier New" w:hAnsi="Courier New" w:cs="Courier New"/>
+        </w:rPr>
+        <w:t xml:space="preserve"> enterprise-</w:t>
+      </w:r>
+      <w:proofErr w:type="spellStart"/>
+      <w:r>
+        <w:rPr>
+          <w:rFonts w:ascii="Courier New" w:hAnsi="Courier New" w:cs="Courier New"/>
+        </w:rPr>
+        <w:t>web.war</w:t>
+      </w:r>
+      <w:proofErr w:type="spellEnd"/>
+      <w:r>
+        <w:rPr>
+          <w:rFonts w:ascii="Courier New" w:hAnsi="Courier New" w:cs="Courier New"/>
+        </w:rPr>
+        <w:t xml:space="preserve"> /</w:t>
+      </w:r>
+      <w:proofErr w:type="spellStart"/>
+      <w:r>
+        <w:rPr>
+          <w:rFonts w:ascii="Courier New" w:hAnsi="Courier New" w:cs="Courier New"/>
+        </w:rPr>
+        <w:t>var</w:t>
+      </w:r>
+      <w:proofErr w:type="spellEnd"/>
+      <w:r>
+        <w:rPr>
+          <w:rFonts w:ascii="Courier New" w:hAnsi="Courier New" w:cs="Courier New"/>
+        </w:rPr>
+        <w:t>/lib/tomcat7/</w:t>
+      </w:r>
+      <w:proofErr w:type="spellStart"/>
+      <w:r>
+        <w:rPr>
+          <w:rFonts w:ascii="Courier New" w:hAnsi="Courier New" w:cs="Courier New"/>
+        </w:rPr>
+        <w:t>webapps</w:t>
+      </w:r>
+      <w:proofErr w:type="spellEnd"/>
+      <w:r>
+        <w:rPr>
+          <w:rFonts w:ascii="Courier New" w:hAnsi="Courier New" w:cs="Courier New"/>
+        </w:rPr>
+        <w:t>/</w:t>
+      </w:r>
+      <w:proofErr w:type="spellStart"/>
+      <w:r>
+        <w:rPr>
+          <w:rFonts w:ascii="Courier New" w:hAnsi="Courier New" w:cs="Courier New"/>
+        </w:rPr>
+        <w:t>ROOT.war</w:t>
+      </w:r>
+      <w:proofErr w:type="spellEnd"/>
+    </w:p>
+    <w:p>
+      <w:pPr>
+        <w:ind w:left="720"/>
+        <w:rPr>
+          <w:rFonts w:ascii="Courier New" w:hAnsi="Courier New" w:cs="Courier New"/>
+        </w:rPr>
+      </w:pPr>
+      <w:r>
+        <w:rPr>
+          <w:rFonts w:ascii="Courier New" w:hAnsi="Courier New" w:cs="Courier New"/>
+        </w:rPr>
+        <w:t>exit   &lt;- exit super user mode</w:t>
+      </w:r>
+    </w:p>
+    <w:p>
+      <w:pPr>
+        <w:ind w:left="720"/>
+        <w:rPr>
+          <w:rFonts w:ascii="Courier New" w:hAnsi="Courier New" w:cs="Courier New"/>
+        </w:rPr>
+      </w:pPr>
+      <w:proofErr w:type="spellStart"/>
+      <w:r>
+        <w:rPr>
+          <w:rFonts w:ascii="Courier New" w:hAnsi="Courier New" w:cs="Courier New"/>
+        </w:rPr>
+        <w:t>sudo</w:t>
+      </w:r>
+      <w:proofErr w:type="spellEnd"/>
+      <w:r>
+        <w:rPr>
+          <w:rFonts w:ascii="Courier New" w:hAnsi="Courier New" w:cs="Courier New"/>
+        </w:rPr>
+        <w:t xml:space="preserve"> service tomcat7 restart</w:t>
+      </w:r>
+    </w:p>
+    <w:p>
+      <w:pPr>
+        <w:ind w:left="720"/>
+        <w:rPr>
+          <w:rFonts w:ascii="Courier New" w:hAnsi="Courier New" w:cs="Courier New"/>
+          <w:strike/>
+        </w:rPr>
+      </w:pPr>
+      <w:proofErr w:type="spellStart"/>
+      <w:r>
+        <w:rPr>
+          <w:rFonts w:ascii="Courier New" w:hAnsi="Courier New" w:cs="Courier New"/>
+          <w:strike/>
+        </w:rPr>
+        <w:t>Sudo</w:t>
+      </w:r>
+      <w:proofErr w:type="spellEnd"/>
+      <w:r>
+        <w:rPr>
+          <w:rFonts w:ascii="Courier New" w:hAnsi="Courier New" w:cs="Courier New"/>
+          <w:strike/>
+        </w:rPr>
+        <w:t xml:space="preserve"> cd /</w:t>
+      </w:r>
+      <w:proofErr w:type="spellStart"/>
+      <w:r>
+        <w:rPr>
+          <w:rFonts w:ascii="Courier New" w:hAnsi="Courier New" w:cs="Courier New"/>
+          <w:strike/>
+        </w:rPr>
+        <w:t>var</w:t>
+      </w:r>
+      <w:proofErr w:type="spellEnd"/>
+      <w:r>
+        <w:rPr>
+          <w:rFonts w:ascii="Courier New" w:hAnsi="Courier New" w:cs="Courier New"/>
+          <w:strike/>
+        </w:rPr>
+        <w:t>/lib/tomcat7/</w:t>
+      </w:r>
+      <w:proofErr w:type="spellStart"/>
+      <w:r>
+        <w:rPr>
+          <w:rFonts w:ascii="Courier New" w:hAnsi="Courier New" w:cs="Courier New"/>
+          <w:strike/>
+        </w:rPr>
+        <w:t>conf</w:t>
+      </w:r>
+      <w:proofErr w:type="spellEnd"/>
+      <w:r>
+        <w:rPr>
+          <w:rFonts w:ascii="Courier New" w:hAnsi="Courier New" w:cs="Courier New"/>
+          <w:strike/>
+        </w:rPr>
+        <w:t>/</w:t>
+      </w:r>
+      <w:r>
+        <w:rPr>
+          <w:rFonts w:ascii="Courier New" w:hAnsi="Courier New" w:cs="Courier New"/>
+          <w:strike/>
+        </w:rPr>
+        <w:t>Catalina/localhost</w:t>
+      </w:r>
+    </w:p>
+    <w:p>
+      <w:pPr>
+        <w:ind w:left="720"/>
+        <w:rPr>
+          <w:rFonts w:ascii="Courier New" w:hAnsi="Courier New" w:cs="Courier New"/>
+          <w:strike/>
+        </w:rPr>
+      </w:pPr>
+      <w:proofErr w:type="spellStart"/>
+      <w:r>
+        <w:rPr>
+          <w:rFonts w:ascii="Courier New" w:hAnsi="Courier New" w:cs="Courier New"/>
+          <w:strike/>
+        </w:rPr>
+        <w:t>Sudo</w:t>
+      </w:r>
+      <w:proofErr w:type="spellEnd"/>
+      <w:r>
+        <w:rPr>
+          <w:rFonts w:ascii="Courier New" w:hAnsi="Courier New" w:cs="Courier New"/>
+          <w:strike/>
+        </w:rPr>
+        <w:t xml:space="preserve"> </w:t>
+      </w:r>
+      <w:proofErr w:type="spellStart"/>
+      <w:r>
+        <w:rPr>
+          <w:rFonts w:ascii="Courier New" w:hAnsi="Courier New" w:cs="Courier New"/>
+          <w:strike/>
+        </w:rPr>
+        <w:t>nano</w:t>
+      </w:r>
+      <w:proofErr w:type="spellEnd"/>
+      <w:r>
+        <w:rPr>
+          <w:rFonts w:ascii="Courier New" w:hAnsi="Courier New" w:cs="Courier New"/>
+          <w:strike/>
+        </w:rPr>
+        <w:t xml:space="preserve"> enterprise-web_war.xml   &lt;- create new file</w:t>
+      </w:r>
+    </w:p>
+    <w:p>
+      <w:pPr>
+        <w:ind w:left="720"/>
+        <w:rPr>
+          <w:rFonts w:ascii="Courier New" w:hAnsi="Courier New" w:cs="Courier New"/>
+          <w:strike/>
+        </w:rPr>
+      </w:pPr>
+      <w:proofErr w:type="gramStart"/>
+      <w:r>
+        <w:rPr>
+          <w:rFonts w:ascii="Courier New" w:hAnsi="Courier New" w:cs="Courier New"/>
+          <w:strike/>
+        </w:rPr>
+        <w:t>&lt;?xml</w:t>
+      </w:r>
+      <w:proofErr w:type="gramEnd"/>
+      <w:r>
+        <w:rPr>
+          <w:rFonts w:ascii="Courier New" w:hAnsi="Courier New" w:cs="Courier New"/>
+          <w:strike/>
+        </w:rPr>
+        <w:t xml:space="preserve"> version=”1.0” encoding=”UTF-8”?&gt;   &lt;- add this</w:t>
+      </w:r>
+    </w:p>
+    <w:p>
+      <w:pPr>
+        <w:ind w:left="720"/>
+        <w:rPr>
+          <w:rFonts w:ascii="Courier New" w:hAnsi="Courier New" w:cs="Courier New"/>
+          <w:strike/>
+        </w:rPr>
+      </w:pPr>
+      <w:r>
+        <w:rPr>
+          <w:rFonts w:ascii="Courier New" w:hAnsi="Courier New" w:cs="Courier New"/>
+          <w:strike/>
+        </w:rPr>
+        <w:t>&lt;Context path=”/”/&gt;    &lt;- add this line too</w:t>
+      </w:r>
+    </w:p>
+    <w:p>
+      <w:pPr>
+        <w:ind w:left="720"/>
+        <w:rPr>
+          <w:rFonts w:ascii="Courier New" w:hAnsi="Courier New" w:cs="Courier New"/>
+          <w:strike/>
+        </w:rPr>
+      </w:pPr>
+      <w:proofErr w:type="spellStart"/>
+      <w:r>
+        <w:rPr>
+          <w:rFonts w:ascii="Courier New" w:hAnsi="Courier New" w:cs="Courier New"/>
+          <w:strike/>
+        </w:rPr>
+        <w:t>Ctrl+O</w:t>
+      </w:r>
+      <w:proofErr w:type="spellEnd"/>
+    </w:p>
+    <w:p>
+      <w:pPr>
+        <w:ind w:left="720"/>
+        <w:rPr>
+          <w:rFonts w:ascii="Courier New" w:hAnsi="Courier New" w:cs="Courier New"/>
+          <w:strike/>
+        </w:rPr>
+      </w:pPr>
+      <w:proofErr w:type="spellStart"/>
+      <w:r>
+        <w:rPr>
+          <w:rFonts w:ascii="Courier New" w:hAnsi="Courier New" w:cs="Courier New"/>
+          <w:strike/>
+        </w:rPr>
+        <w:t>Ctrl+X</w:t>
+      </w:r>
+      <w:proofErr w:type="spellEnd"/>
+    </w:p>
+    <w:p>
+      <w:pPr>
+        <w:ind w:left="720"/>
+      </w:pPr>
+    </w:p>
+    <w:p>
+      <w:pPr>
+        <w:ind w:left="720"/>
+      </w:pPr>
+    </w:p>
+    <w:p>
+      <w:pPr>
+        <w:pStyle w:val="Heading2"/>
+      </w:pPr>
+      <w:r>
+        <w:t xml:space="preserve">Useful </w:t>
+      </w:r>
+      <w:r>
+        <w:t xml:space="preserve">Ubuntu </w:t>
+      </w:r>
+      <w:r>
+        <w:t>Commands</w:t>
+      </w:r>
+    </w:p>
+    <w:p>
+      <w:pPr>
+        <w:ind w:left="720"/>
+        <w:rPr>
+          <w:rFonts w:ascii="Courier New" w:hAnsi="Courier New" w:cs="Courier New"/>
+        </w:rPr>
+      </w:pPr>
+      <w:proofErr w:type="spellStart"/>
+      <w:r>
+        <w:rPr>
+          <w:rFonts w:ascii="Courier New" w:hAnsi="Courier New" w:cs="Courier New"/>
+        </w:rPr>
+        <w:t>Sudo</w:t>
+      </w:r>
+      <w:proofErr w:type="spellEnd"/>
+      <w:r>
+        <w:rPr>
+          <w:rFonts w:ascii="Courier New" w:hAnsi="Courier New" w:cs="Courier New"/>
+        </w:rPr>
+        <w:t xml:space="preserve"> </w:t>
+      </w:r>
+      <w:proofErr w:type="spellStart"/>
+      <w:r>
+        <w:rPr>
+          <w:rFonts w:ascii="Courier New" w:hAnsi="Courier New" w:cs="Courier New"/>
+        </w:rPr>
+        <w:t>netstat</w:t>
+      </w:r>
+      <w:proofErr w:type="spellEnd"/>
+      <w:r>
+        <w:rPr>
+          <w:rFonts w:ascii="Courier New" w:hAnsi="Courier New" w:cs="Courier New"/>
+        </w:rPr>
+        <w:t xml:space="preserve"> -</w:t>
+      </w:r>
+      <w:proofErr w:type="spellStart"/>
+      <w:r>
+        <w:rPr>
+          <w:rFonts w:ascii="Courier New" w:hAnsi="Courier New" w:cs="Courier New"/>
+        </w:rPr>
+        <w:t>tulpn</w:t>
+      </w:r>
+      <w:proofErr w:type="spellEnd"/>
+      <w:r>
+        <w:rPr>
+          <w:rFonts w:ascii="Courier New" w:hAnsi="Courier New" w:cs="Courier New"/>
+        </w:rPr>
+        <w:t xml:space="preserve">    &lt;- to see what processes are open on what port</w:t>
+      </w:r>
+    </w:p>
+    <w:p>
+      <w:pPr>
+        <w:ind w:left="720"/>
+        <w:rPr>
+          <w:rFonts w:ascii="Courier New" w:hAnsi="Courier New" w:cs="Courier New"/>
+        </w:rPr>
+      </w:pPr>
+      <w:r>
+        <w:rPr>
+          <w:rFonts w:ascii="Courier New" w:hAnsi="Courier New" w:cs="Courier New"/>
+        </w:rPr>
+        <w:t>$CATALINA_BASE is /</w:t>
+      </w:r>
+      <w:proofErr w:type="spellStart"/>
+      <w:r>
+        <w:rPr>
+          <w:rFonts w:ascii="Courier New" w:hAnsi="Courier New" w:cs="Courier New"/>
+        </w:rPr>
+        <w:t>var</w:t>
+      </w:r>
+      <w:proofErr w:type="spellEnd"/>
+      <w:r>
+        <w:rPr>
+          <w:rFonts w:ascii="Courier New" w:hAnsi="Courier New" w:cs="Courier New"/>
+        </w:rPr>
+        <w:t>/lib/tomcat7</w:t>
+      </w:r>
+    </w:p>
+    <w:p>
+      <w:pPr>
+        <w:ind w:left="720"/>
+        <w:rPr>
+          <w:rFonts w:ascii="Courier New" w:hAnsi="Courier New" w:cs="Courier New"/>
+        </w:rPr>
+      </w:pPr>
+      <w:r>
+        <w:rPr>
+          <w:rFonts w:ascii="Courier New" w:hAnsi="Courier New" w:cs="Courier New"/>
+        </w:rPr>
+        <w:t>Tomcat logs are in /</w:t>
+      </w:r>
+      <w:proofErr w:type="spellStart"/>
+      <w:r>
+        <w:rPr>
+          <w:rFonts w:ascii="Courier New" w:hAnsi="Courier New" w:cs="Courier New"/>
+        </w:rPr>
+        <w:t>var</w:t>
+      </w:r>
+      <w:proofErr w:type="spellEnd"/>
+      <w:r>
+        <w:rPr>
+          <w:rFonts w:ascii="Courier New" w:hAnsi="Courier New" w:cs="Courier New"/>
+        </w:rPr>
+        <w:t>/log/tomcat7</w:t>
+      </w:r>
+    </w:p>
+    <w:p>
+      <w:pPr>
+        <w:ind w:left="720"/>
+        <w:rPr>
+          <w:rFonts w:ascii="Courier New" w:hAnsi="Courier New" w:cs="Courier New"/>
+        </w:rPr>
+      </w:pPr>
+      <w:proofErr w:type="spellStart"/>
+      <w:r>
+        <w:rPr>
+          <w:rFonts w:ascii="Courier New" w:hAnsi="Courier New" w:cs="Courier New"/>
+        </w:rPr>
+        <w:t>Sudo</w:t>
+      </w:r>
+      <w:proofErr w:type="spellEnd"/>
+      <w:r>
+        <w:rPr>
+          <w:rFonts w:ascii="Courier New" w:hAnsi="Courier New" w:cs="Courier New"/>
+        </w:rPr>
+        <w:t xml:space="preserve"> </w:t>
+      </w:r>
+      <w:proofErr w:type="spellStart"/>
+      <w:r>
+        <w:rPr>
+          <w:rFonts w:ascii="Courier New" w:hAnsi="Courier New" w:cs="Courier New"/>
+        </w:rPr>
+        <w:t>nano</w:t>
+      </w:r>
+      <w:proofErr w:type="spellEnd"/>
+      <w:r>
+        <w:rPr>
+          <w:rFonts w:ascii="Courier New" w:hAnsi="Courier New" w:cs="Courier New"/>
+        </w:rPr>
+        <w:t xml:space="preserve"> /</w:t>
+      </w:r>
+      <w:proofErr w:type="spellStart"/>
+      <w:r>
+        <w:rPr>
+          <w:rFonts w:ascii="Courier New" w:hAnsi="Courier New" w:cs="Courier New"/>
+        </w:rPr>
+        <w:t>var</w:t>
+      </w:r>
+      <w:proofErr w:type="spellEnd"/>
+      <w:r>
+        <w:rPr>
+          <w:rFonts w:ascii="Courier New" w:hAnsi="Courier New" w:cs="Courier New"/>
+        </w:rPr>
+        <w:t>/log/tomcat7/</w:t>
+      </w:r>
+      <w:proofErr w:type="spellStart"/>
+      <w:r>
+        <w:rPr>
+          <w:rFonts w:ascii="Courier New" w:hAnsi="Courier New" w:cs="Courier New"/>
+        </w:rPr>
+        <w:t>catalina.out</w:t>
+      </w:r>
+      <w:proofErr w:type="spellEnd"/>
+    </w:p>
+    <w:p/>
+    <w:p>
+      <w:r>
+        <w:t>To edit DNS settings:</w:t>
+      </w:r>
+    </w:p>
+    <w:p>
+      <w:pPr>
+        <w:ind w:left="720"/>
+        <w:rPr>
+          <w:rFonts w:ascii="Courier New" w:hAnsi="Courier New" w:cs="Courier New"/>
+        </w:rPr>
+      </w:pPr>
+      <w:proofErr w:type="spellStart"/>
+      <w:r>
+        <w:rPr>
+          <w:rFonts w:ascii="Courier New" w:hAnsi="Courier New" w:cs="Courier New"/>
+        </w:rPr>
+        <w:t>Sudo</w:t>
+      </w:r>
+      <w:proofErr w:type="spellEnd"/>
+      <w:r>
+        <w:rPr>
+          <w:rFonts w:ascii="Courier New" w:hAnsi="Courier New" w:cs="Courier New"/>
+        </w:rPr>
+        <w:t xml:space="preserve"> </w:t>
+      </w:r>
+      <w:proofErr w:type="spellStart"/>
+      <w:r>
+        <w:rPr>
+          <w:rFonts w:ascii="Courier New" w:hAnsi="Courier New" w:cs="Courier New"/>
+        </w:rPr>
+        <w:t>nano</w:t>
+      </w:r>
+      <w:proofErr w:type="spellEnd"/>
+      <w:r>
+        <w:rPr>
+          <w:rFonts w:ascii="Courier New" w:hAnsi="Courier New" w:cs="Courier New"/>
+        </w:rPr>
+        <w:t xml:space="preserve"> /</w:t>
+      </w:r>
+      <w:proofErr w:type="spellStart"/>
+      <w:r>
+        <w:rPr>
+          <w:rFonts w:ascii="Courier New" w:hAnsi="Courier New" w:cs="Courier New"/>
+        </w:rPr>
+        <w:t>etc</w:t>
+      </w:r>
+      <w:proofErr w:type="spellEnd"/>
+      <w:r>
+        <w:rPr>
+          <w:rFonts w:ascii="Courier New" w:hAnsi="Courier New" w:cs="Courier New"/>
+        </w:rPr>
+        <w:t>/network/interfaces</w:t>
+      </w:r>
+    </w:p>
+    <w:p>
+      <w:pPr>
+        <w:ind w:left="720"/>
+        <w:rPr>
+          <w:rFonts w:ascii="Courier New" w:hAnsi="Courier New" w:cs="Courier New"/>
+        </w:rPr>
+      </w:pPr>
+      <w:proofErr w:type="spellStart"/>
+      <w:r>
+        <w:rPr>
+          <w:rFonts w:ascii="Courier New" w:hAnsi="Courier New" w:cs="Courier New"/>
+        </w:rPr>
+        <w:lastRenderedPageBreak/>
+        <w:t>dns-nameservers</w:t>
+      </w:r>
+      <w:proofErr w:type="spellEnd"/>
+      <w:r>
+        <w:rPr>
+          <w:rFonts w:ascii="Courier New" w:hAnsi="Courier New" w:cs="Courier New"/>
+        </w:rPr>
+        <w:t xml:space="preserve"> </w:t>
+      </w:r>
+      <w:proofErr w:type="spellStart"/>
+      <w:r>
+        <w:rPr>
+          <w:rFonts w:ascii="Courier New" w:hAnsi="Courier New" w:cs="Courier New"/>
+        </w:rPr>
+        <w:t>x.x.x.x</w:t>
+      </w:r>
+      <w:proofErr w:type="spellEnd"/>
+      <w:r>
+        <w:rPr>
+          <w:rFonts w:ascii="Courier New" w:hAnsi="Courier New" w:cs="Courier New"/>
+        </w:rPr>
+        <w:t xml:space="preserve"> </w:t>
+      </w:r>
+      <w:proofErr w:type="spellStart"/>
+      <w:r>
+        <w:rPr>
+          <w:rFonts w:ascii="Courier New" w:hAnsi="Courier New" w:cs="Courier New"/>
+        </w:rPr>
+        <w:t>y.y.</w:t>
+      </w:r>
+      <w:proofErr w:type="gramStart"/>
+      <w:r>
+        <w:rPr>
+          <w:rFonts w:ascii="Courier New" w:hAnsi="Courier New" w:cs="Courier New"/>
+        </w:rPr>
+        <w:t>y.y</w:t>
+      </w:r>
+      <w:proofErr w:type="spellEnd"/>
+      <w:proofErr w:type="gramEnd"/>
+      <w:r>
+        <w:rPr>
+          <w:rFonts w:ascii="Courier New" w:hAnsi="Courier New" w:cs="Courier New"/>
+        </w:rPr>
+        <w:tab/>
+      </w:r>
+      <w:r>
+        <w:rPr>
+          <w:rFonts w:ascii="Courier New" w:hAnsi="Courier New" w:cs="Courier New"/>
+        </w:rPr>
+        <w:tab/>
+        <w:t>&lt;- add this line</w:t>
+      </w:r>
+    </w:p>
+    <w:p>
+      <w:pPr>
+        <w:ind w:left="720"/>
+        <w:rPr>
+          <w:rFonts w:ascii="Courier New" w:hAnsi="Courier New" w:cs="Courier New"/>
+        </w:rPr>
+      </w:pPr>
+      <w:proofErr w:type="spellStart"/>
+      <w:r>
+        <w:rPr>
+          <w:rFonts w:ascii="Courier New" w:hAnsi="Courier New" w:cs="Courier New"/>
+        </w:rPr>
+        <w:t>Sudo</w:t>
+      </w:r>
+      <w:proofErr w:type="spellEnd"/>
+      <w:r>
+        <w:rPr>
+          <w:rFonts w:ascii="Courier New" w:hAnsi="Courier New" w:cs="Courier New"/>
+        </w:rPr>
+        <w:t xml:space="preserve"> </w:t>
+      </w:r>
+      <w:proofErr w:type="spellStart"/>
+      <w:r>
+        <w:rPr>
+          <w:rFonts w:ascii="Courier New" w:hAnsi="Courier New" w:cs="Courier New"/>
+        </w:rPr>
+        <w:t>ifdown</w:t>
+      </w:r>
+      <w:proofErr w:type="spellEnd"/>
+      <w:r>
+        <w:rPr>
+          <w:rFonts w:ascii="Courier New" w:hAnsi="Courier New" w:cs="Courier New"/>
+        </w:rPr>
+        <w:t xml:space="preserve"> eth0 &amp;&amp; </w:t>
+      </w:r>
+      <w:proofErr w:type="spellStart"/>
+      <w:r>
+        <w:rPr>
+          <w:rFonts w:ascii="Courier New" w:hAnsi="Courier New" w:cs="Courier New"/>
+        </w:rPr>
+        <w:t>sudo</w:t>
+      </w:r>
+      <w:proofErr w:type="spellEnd"/>
+      <w:r>
+        <w:rPr>
+          <w:rFonts w:ascii="Courier New" w:hAnsi="Courier New" w:cs="Courier New"/>
+        </w:rPr>
+        <w:t xml:space="preserve"> </w:t>
+      </w:r>
+      <w:proofErr w:type="spellStart"/>
+      <w:r>
+        <w:rPr>
+          <w:rFonts w:ascii="Courier New" w:hAnsi="Courier New" w:cs="Courier New"/>
+        </w:rPr>
+        <w:t>ifup</w:t>
+      </w:r>
+      <w:proofErr w:type="spellEnd"/>
+      <w:r>
+        <w:rPr>
+          <w:rFonts w:ascii="Courier New" w:hAnsi="Courier New" w:cs="Courier New"/>
+        </w:rPr>
+        <w:t xml:space="preserve"> eth0</w:t>
+      </w:r>
+      <w:r>
+        <w:rPr>
+          <w:rFonts w:ascii="Courier New" w:hAnsi="Courier New" w:cs="Courier New"/>
+        </w:rPr>
+        <w:t xml:space="preserve">    &lt;- to reload DNS settings</w:t>
+      </w:r>
+    </w:p>
+    <w:p>
+      <w:pPr>
+        <w:ind w:left="720"/>
+        <w:rPr>
+          <w:rFonts w:ascii="Courier New" w:hAnsi="Courier New" w:cs="Courier New"/>
+        </w:rPr>
+      </w:pPr>
+      <w:r>
+        <w:rPr>
+          <w:rFonts w:ascii="Courier New" w:hAnsi="Courier New" w:cs="Courier New"/>
+        </w:rPr>
+        <w:t xml:space="preserve">Host </w:t>
+      </w:r>
+      <w:hyperlink r:id="rId15" w:history="1">
         <w:r>
           <w:rPr>
             <w:rStyle w:val="Hyperlink"/>
             <w:rFonts w:ascii="Courier New" w:hAnsi="Courier New" w:cs="Courier New"/>
           </w:rPr>
-          <w:t>http://www.webupd8.org/2012/09/install-oracle-java-8-in-ubuntu-via-ppa.html</w:t>
+          <w:t>www.google.com</w:t>
         </w:r>
       </w:hyperlink>
-    </w:p>
-    <w:p>
-      <w:pPr>
-        <w:ind w:left="720"/>
-        <w:rPr>
-          <w:rFonts w:ascii="Courier New" w:hAnsi="Courier New" w:cs="Courier New"/>
-        </w:rPr>
-      </w:pPr>
-    </w:p>
-    <w:p>
-      <w:pPr>
-        <w:ind w:left="720"/>
-        <w:rPr>
-          <w:rFonts w:ascii="Courier New" w:hAnsi="Courier New" w:cs="Courier New"/>
-        </w:rPr>
-      </w:pPr>
-      <w:hyperlink r:id="rId9" w:history="1">
-        <w:r>
-          <w:rPr>
-            <w:rStyle w:val="Hyperlink"/>
-            <w:rFonts w:ascii="Courier New" w:hAnsi="Courier New" w:cs="Courier New"/>
-          </w:rPr>
-          <w:t>http://www.webupd8.org/2015/02/install-oracle-java-9-in-ubuntu-linux.html</w:t>
-        </w:r>
-      </w:hyperlink>
-    </w:p>
-    <w:p>
-      <w:pPr>
-        <w:ind w:left="720"/>
-        <w:rPr>
-          <w:rFonts w:ascii="Courier New" w:hAnsi="Courier New" w:cs="Courier New"/>
-        </w:rPr>
-      </w:pPr>
-    </w:p>
-    <w:p>
-      <w:pPr>
-        <w:ind w:left="720"/>
-        <w:rPr>
-          <w:rFonts w:ascii="Courier New" w:hAnsi="Courier New" w:cs="Courier New"/>
-        </w:rPr>
-      </w:pPr>
-      <w:r>
-        <w:rPr>
-          <w:noProof/>
-          <w:lang w:eastAsia="en-GB"/>
-        </w:rPr>
-        <w:lastRenderedPageBreak/>
-        <w:drawing>
-          <wp:inline distT="0" distB="0" distL="0" distR="0" wp14:anchorId="0864C480" wp14:editId="48CD6BB7">
-            <wp:extent cx="5731510" cy="3600450"/>
-            <wp:effectExtent l="0" t="0" r="2540" b="0"/>
-            <wp:docPr id="1" name="Picture 1"/>
-            <wp:cNvGraphicFramePr>
-              <a:graphicFrameLocks xmlns:a="http://schemas.openxmlformats.org/drawingml/2006/main" noChangeAspect="1"/>
-            </wp:cNvGraphicFramePr>
-            <a:graphic xmlns:a="http://schemas.openxmlformats.org/drawingml/2006/main">
-              <a:graphicData uri="http://schemas.openxmlformats.org/drawingml/2006/picture">
-                <pic:pic xmlns:pic="http://schemas.openxmlformats.org/drawingml/2006/picture">
-                  <pic:nvPicPr>
-                    <pic:cNvPr id="1" name=""/>
-                    <pic:cNvPicPr/>
-                  </pic:nvPicPr>
-                  <pic:blipFill>
-                    <a:blip r:embed="rId10"/>
-                    <a:stretch>
-                      <a:fillRect/>
-                    </a:stretch>
-                  </pic:blipFill>
-                  <pic:spPr>
-                    <a:xfrm>
-                      <a:off x="0" y="0"/>
-                      <a:ext cx="5731510" cy="3600450"/>
-                    </a:xfrm>
-                    <a:prstGeom prst="rect">
-                      <a:avLst/>
-                    </a:prstGeom>
-                  </pic:spPr>
-                </pic:pic>
-              </a:graphicData>
-            </a:graphic>
-          </wp:inline>
-        </w:drawing>
-      </w:r>
-    </w:p>
-    <w:p>
-      <w:pPr>
-        <w:ind w:left="720"/>
-        <w:rPr>
-          <w:rFonts w:ascii="Courier New" w:hAnsi="Courier New" w:cs="Courier New"/>
-        </w:rPr>
-      </w:pPr>
-    </w:p>
-    <w:p>
-      <w:pPr>
-        <w:ind w:left="720"/>
-        <w:rPr>
-          <w:rFonts w:ascii="Courier New" w:hAnsi="Courier New" w:cs="Courier New"/>
-        </w:rPr>
-      </w:pPr>
-      <w:r>
-        <w:rPr>
-          <w:noProof/>
-          <w:lang w:eastAsia="en-GB"/>
-        </w:rPr>
-        <w:drawing>
-          <wp:inline distT="0" distB="0" distL="0" distR="0" wp14:anchorId="3F11C130" wp14:editId="64EA6572">
-            <wp:extent cx="5731510" cy="3600450"/>
-            <wp:effectExtent l="0" t="0" r="2540" b="0"/>
-            <wp:docPr id="3" name="Picture 3"/>
-            <wp:cNvGraphicFramePr>
-              <a:graphicFrameLocks xmlns:a="http://schemas.openxmlformats.org/drawingml/2006/main" noChangeAspect="1"/>
-            </wp:cNvGraphicFramePr>
-            <a:graphic xmlns:a="http://schemas.openxmlformats.org/drawingml/2006/main">
-              <a:graphicData uri="http://schemas.openxmlformats.org/drawingml/2006/picture">
-                <pic:pic xmlns:pic="http://schemas.openxmlformats.org/drawingml/2006/picture">
-                  <pic:nvPicPr>
-                    <pic:cNvPr id="1" name=""/>
-                    <pic:cNvPicPr/>
-                  </pic:nvPicPr>
-                  <pic:blipFill>
-                    <a:blip r:embed="rId11"/>
-                    <a:stretch>
-                      <a:fillRect/>
-                    </a:stretch>
-                  </pic:blipFill>
-                  <pic:spPr>
-                    <a:xfrm>
-                      <a:off x="0" y="0"/>
-                      <a:ext cx="5731510" cy="3600450"/>
-                    </a:xfrm>
-                    <a:prstGeom prst="rect">
-                      <a:avLst/>
-                    </a:prstGeom>
-                  </pic:spPr>
-                </pic:pic>
-              </a:graphicData>
-            </a:graphic>
-          </wp:inline>
-        </w:drawing>
-      </w:r>
+      <w:r>
+        <w:rPr>
+          <w:rFonts w:ascii="Courier New" w:hAnsi="Courier New" w:cs="Courier New"/>
+        </w:rPr>
+        <w:tab/>
+      </w:r>
+      <w:r>
+        <w:rPr>
+          <w:rFonts w:ascii="Courier New" w:hAnsi="Courier New" w:cs="Courier New"/>
+        </w:rPr>
+        <w:tab/>
+      </w:r>
+      <w:r>
+        <w:rPr>
+          <w:rFonts w:ascii="Courier New" w:hAnsi="Courier New" w:cs="Courier New"/>
+        </w:rPr>
+        <w:tab/>
+      </w:r>
+      <w:r>
+        <w:rPr>
+          <w:rFonts w:ascii="Courier New" w:hAnsi="Courier New" w:cs="Courier New"/>
+        </w:rPr>
+        <w:tab/>
+        <w:t>&lt;- to test DNS</w:t>
+      </w:r>
+    </w:p>
+    <w:p/>
+    <w:p>
+      <w:pPr>
+        <w:ind w:left="720"/>
+        <w:rPr>
+          <w:rFonts w:ascii="Courier New" w:hAnsi="Courier New" w:cs="Courier New"/>
+        </w:rPr>
+      </w:pPr>
+    </w:p>
+    <w:p/>
+    <w:p>
+      <w:pPr>
+        <w:ind w:left="720"/>
+        <w:rPr>
+          <w:rFonts w:ascii="Courier New" w:hAnsi="Courier New" w:cs="Courier New"/>
+        </w:rPr>
+      </w:pPr>
     </w:p>
     <w:sectPr>
       <w:pgSz w:w="11906" w:h="16838"/>
@@ -1630,6 +4192,27 @@
       <w:szCs w:val="24"/>
     </w:rPr>
   </w:style>
+  <w:style w:type="paragraph" w:styleId="NoSpacing">
+    <w:name w:val="No Spacing"/>
+    <w:uiPriority w:val="1"/>
+    <w:qFormat/>
+    <w:rsid w:val="002D3A55"/>
+    <w:pPr>
+      <w:spacing w:after="0" w:line="240" w:lineRule="auto"/>
+    </w:pPr>
+  </w:style>
+  <w:style w:type="character" w:styleId="FollowedHyperlink">
+    <w:name w:val="FollowedHyperlink"/>
+    <w:basedOn w:val="DefaultParagraphFont"/>
+    <w:uiPriority w:val="99"/>
+    <w:semiHidden/>
+    <w:unhideWhenUsed/>
+    <w:rsid w:val="000D048B"/>
+    <w:rPr>
+      <w:color w:val="954F72" w:themeColor="followedHyperlink"/>
+      <w:u w:val="single"/>
+    </w:rPr>
+  </w:style>
 </w:styles>
 </file>
 

</xml_diff>

<commit_message>
Changed config back to Azure
</commit_message>
<xml_diff>
--- a/Documents/Enterprise Setup Guide.docx
+++ b/Documents/Enterprise Setup Guide.docx
@@ -61,8 +61,6 @@
       <w:r>
         <w:t>Tomcat7</w:t>
       </w:r>
-      <w:bookmarkStart w:id="0" w:name="_GoBack"/>
-      <w:bookmarkEnd w:id="0"/>
     </w:p>
     <w:p>
       <w:r>
@@ -358,8 +356,33 @@
         <w:t>”</w:t>
       </w:r>
     </w:p>
+    <w:p>
+      <w:r>
+        <w:t xml:space="preserve">To manually run the </w:t>
+      </w:r>
+      <w:proofErr w:type="spellStart"/>
+      <w:r>
+        <w:t>TypeScript</w:t>
+      </w:r>
+      <w:proofErr w:type="spellEnd"/>
+      <w:r>
+        <w:t xml:space="preserve"> compiler, from the command line, simply navigate to the root of the web folder and type:</w:t>
+      </w:r>
+    </w:p>
+    <w:p>
+      <w:pPr>
+        <w:ind w:left="720"/>
+        <w:rPr>
+          <w:rFonts w:ascii="Courier New" w:hAnsi="Courier New" w:cs="Courier New"/>
+        </w:rPr>
+      </w:pPr>
+      <w:proofErr w:type="spellStart"/>
+      <w:r>
+        <w:t>tsc</w:t>
+      </w:r>
+      <w:proofErr w:type="spellEnd"/>
+    </w:p>
     <w:p/>
-    <w:p/>
     <w:p>
       <w:pPr>
         <w:pStyle w:val="Heading2"/>
@@ -383,7 +406,12 @@
       </w:r>
       <w:proofErr w:type="spellEnd"/>
       <w:r>
-        <w:t>\.idea folder</w:t>
+        <w:t>\.idea fol</w:t>
+      </w:r>
+      <w:bookmarkStart w:id="0" w:name="_GoBack"/>
+      <w:bookmarkEnd w:id="0"/>
+      <w:r>
+        <w:t>der</w:t>
       </w:r>
     </w:p>
     <w:p>
@@ -482,6 +510,7 @@
     <w:p>
       <w:proofErr w:type="gramStart"/>
       <w:r>
+        <w:lastRenderedPageBreak/>
         <w:t>jdbc:jtds</w:t>
       </w:r>
       <w:proofErr w:type="gramEnd"/>
@@ -499,7 +528,6 @@
         <w:pStyle w:val="Heading1"/>
       </w:pPr>
       <w:r>
-        <w:lastRenderedPageBreak/>
         <w:t>Ubuntu</w:t>
       </w:r>
     </w:p>
@@ -1023,6 +1051,7 @@
         <w:rPr>
           <w:rFonts w:ascii="Courier New" w:hAnsi="Courier New" w:cs="Courier New"/>
         </w:rPr>
+        <w:lastRenderedPageBreak/>
         <w:t>Ctrl+O</w:t>
       </w:r>
       <w:proofErr w:type="spellEnd"/>
@@ -1081,7 +1110,6 @@
         <w:rPr>
           <w:rFonts w:ascii="Courier New" w:hAnsi="Courier New" w:cs="Courier New"/>
         </w:rPr>
-        <w:lastRenderedPageBreak/>
         <w:t>Sudo</w:t>
       </w:r>
       <w:proofErr w:type="spellEnd"/>
@@ -1740,6 +1768,7 @@
         <w:rPr>
           <w:rFonts w:ascii="Courier New" w:hAnsi="Courier New" w:cs="Courier New"/>
         </w:rPr>
+        <w:lastRenderedPageBreak/>
         <w:t>Sudo</w:t>
       </w:r>
       <w:proofErr w:type="spellEnd"/>
@@ -1810,7 +1839,6 @@
         <w:rPr>
           <w:strike/>
         </w:rPr>
-        <w:lastRenderedPageBreak/>
         <w:t>In PUTTY:</w:t>
       </w:r>
     </w:p>
@@ -2413,6 +2441,7 @@
         <w:rPr>
           <w:rFonts w:ascii="Courier New" w:hAnsi="Courier New" w:cs="Courier New"/>
         </w:rPr>
+        <w:lastRenderedPageBreak/>
         <w:t>Sudo</w:t>
       </w:r>
       <w:proofErr w:type="spellEnd"/>
@@ -3228,7 +3257,6 @@
         <w:rPr>
           <w:rFonts w:ascii="Courier New" w:hAnsi="Courier New" w:cs="Courier New"/>
         </w:rPr>
-        <w:lastRenderedPageBreak/>
         <w:t>dns-nameservers</w:t>
       </w:r>
       <w:proofErr w:type="spellEnd"/>

</xml_diff>

<commit_message>
Web server now supports external config file
</commit_message>
<xml_diff>
--- a/Documents/Enterprise Setup Guide.docx
+++ b/Documents/Enterprise Setup Guide.docx
@@ -580,6 +580,160 @@
         <w:pStyle w:val="Heading2"/>
       </w:pPr>
       <w:r>
+        <w:t xml:space="preserve">Create </w:t>
+      </w:r>
+      <w:proofErr w:type="spellStart"/>
+      <w:r>
+        <w:t>Config</w:t>
+      </w:r>
+      <w:proofErr w:type="spellEnd"/>
+      <w:r>
+        <w:t xml:space="preserve"> Folder</w:t>
+      </w:r>
+    </w:p>
+    <w:p>
+      <w:r>
+        <w:t xml:space="preserve">In </w:t>
+      </w:r>
+      <w:proofErr w:type="spellStart"/>
+      <w:r>
+        <w:t>PuTTY</w:t>
+      </w:r>
+      <w:proofErr w:type="spellEnd"/>
+      <w:r>
+        <w:t>:</w:t>
+      </w:r>
+    </w:p>
+    <w:p>
+      <w:pPr>
+        <w:ind w:left="720"/>
+        <w:rPr>
+          <w:rFonts w:ascii="Courier New" w:hAnsi="Courier New" w:cs="Courier New"/>
+        </w:rPr>
+      </w:pPr>
+      <w:r>
+        <w:rPr>
+          <w:rFonts w:ascii="Courier New" w:hAnsi="Courier New" w:cs="Courier New"/>
+        </w:rPr>
+        <w:t>Cd /</w:t>
+      </w:r>
+      <w:proofErr w:type="spellStart"/>
+      <w:r>
+        <w:rPr>
+          <w:rFonts w:ascii="Courier New" w:hAnsi="Courier New" w:cs="Courier New"/>
+        </w:rPr>
+        <w:t>etc</w:t>
+      </w:r>
+      <w:proofErr w:type="spellEnd"/>
+    </w:p>
+    <w:p>
+      <w:pPr>
+        <w:ind w:left="720"/>
+        <w:rPr>
+          <w:rFonts w:ascii="Courier New" w:hAnsi="Courier New" w:cs="Courier New"/>
+        </w:rPr>
+      </w:pPr>
+      <w:r>
+        <w:rPr>
+          <w:rFonts w:ascii="Courier New" w:hAnsi="Courier New" w:cs="Courier New"/>
+        </w:rPr>
+        <w:t>Cd endeavour     &lt;- to test if folder is already there</w:t>
+      </w:r>
+    </w:p>
+    <w:p>
+      <w:pPr>
+        <w:ind w:left="720"/>
+        <w:rPr>
+          <w:rFonts w:ascii="Courier New" w:hAnsi="Courier New" w:cs="Courier New"/>
+        </w:rPr>
+      </w:pPr>
+      <w:proofErr w:type="spellStart"/>
+      <w:r>
+        <w:rPr>
+          <w:rFonts w:ascii="Courier New" w:hAnsi="Courier New" w:cs="Courier New"/>
+        </w:rPr>
+        <w:t>Sudo</w:t>
+      </w:r>
+      <w:proofErr w:type="spellEnd"/>
+      <w:r>
+        <w:rPr>
+          <w:rFonts w:ascii="Courier New" w:hAnsi="Courier New" w:cs="Courier New"/>
+        </w:rPr>
+        <w:t xml:space="preserve"> </w:t>
+      </w:r>
+      <w:proofErr w:type="spellStart"/>
+      <w:r>
+        <w:rPr>
+          <w:rFonts w:ascii="Courier New" w:hAnsi="Courier New" w:cs="Courier New"/>
+        </w:rPr>
+        <w:t>su</w:t>
+      </w:r>
+      <w:proofErr w:type="spellEnd"/>
+    </w:p>
+    <w:p>
+      <w:pPr>
+        <w:ind w:left="720"/>
+        <w:rPr>
+          <w:rFonts w:ascii="Courier New" w:hAnsi="Courier New" w:cs="Courier New"/>
+        </w:rPr>
+      </w:pPr>
+      <w:proofErr w:type="spellStart"/>
+      <w:r>
+        <w:rPr>
+          <w:rFonts w:ascii="Courier New" w:hAnsi="Courier New" w:cs="Courier New"/>
+        </w:rPr>
+        <w:t>Mkdir</w:t>
+      </w:r>
+      <w:proofErr w:type="spellEnd"/>
+      <w:r>
+        <w:rPr>
+          <w:rFonts w:ascii="Courier New" w:hAnsi="Courier New" w:cs="Courier New"/>
+        </w:rPr>
+        <w:t xml:space="preserve"> endeavour      &lt;- to create folder</w:t>
+      </w:r>
+    </w:p>
+    <w:p>
+      <w:pPr>
+        <w:ind w:left="720"/>
+        <w:rPr>
+          <w:rFonts w:ascii="Courier New" w:hAnsi="Courier New" w:cs="Courier New"/>
+        </w:rPr>
+      </w:pPr>
+      <w:r>
+        <w:rPr>
+          <w:rFonts w:ascii="Courier New" w:hAnsi="Courier New" w:cs="Courier New"/>
+        </w:rPr>
+        <w:t>Cd endeavour</w:t>
+      </w:r>
+    </w:p>
+    <w:p>
+      <w:pPr>
+        <w:ind w:left="720"/>
+        <w:rPr>
+          <w:rFonts w:ascii="Courier New" w:hAnsi="Courier New" w:cs="Courier New"/>
+        </w:rPr>
+      </w:pPr>
+      <w:proofErr w:type="spellStart"/>
+      <w:r>
+        <w:rPr>
+          <w:rFonts w:ascii="Courier New" w:hAnsi="Courier New" w:cs="Courier New"/>
+        </w:rPr>
+        <w:t>Mkdir</w:t>
+      </w:r>
+      <w:proofErr w:type="spellEnd"/>
+      <w:r>
+        <w:rPr>
+          <w:rFonts w:ascii="Courier New" w:hAnsi="Courier New" w:cs="Courier New"/>
+        </w:rPr>
+        <w:t xml:space="preserve"> enterprise-web</w:t>
+      </w:r>
+    </w:p>
+    <w:p/>
+    <w:p>
+      <w:pPr>
+        <w:pStyle w:val="Heading2"/>
+      </w:pPr>
+      <w:r>
         <w:t>Installing Java 8</w:t>
       </w:r>
     </w:p>
@@ -858,6 +1012,7 @@
     <w:p/>
     <w:p>
       <w:r>
+        <w:lastRenderedPageBreak/>
         <w:t xml:space="preserve">Tomcat requires the </w:t>
       </w:r>
       <w:proofErr w:type="spellStart"/>
@@ -1010,7 +1165,87 @@
         <w:rPr>
           <w:rFonts w:ascii="Courier New" w:hAnsi="Courier New" w:cs="Courier New"/>
         </w:rPr>
-        <w:t>Change the max memory setting in the JAVA_OPTS line</w:t>
+        <w:t>Find the JAVA_OPTS line…</w:t>
+      </w:r>
+    </w:p>
+    <w:p>
+      <w:pPr>
+        <w:ind w:left="720"/>
+        <w:rPr>
+          <w:rFonts w:ascii="Courier New" w:hAnsi="Courier New" w:cs="Courier New"/>
+        </w:rPr>
+      </w:pPr>
+      <w:r>
+        <w:rPr>
+          <w:rFonts w:ascii="Courier New" w:hAnsi="Courier New" w:cs="Courier New"/>
+        </w:rPr>
+        <w:t xml:space="preserve">Change the max memory setting </w:t>
+      </w:r>
+      <w:r>
+        <w:rPr>
+          <w:rFonts w:ascii="Courier New" w:hAnsi="Courier New" w:cs="Courier New"/>
+        </w:rPr>
+        <w:t>to something bigger</w:t>
+      </w:r>
+    </w:p>
+    <w:p>
+      <w:pPr>
+        <w:ind w:left="720"/>
+        <w:rPr>
+          <w:rFonts w:ascii="Courier New" w:hAnsi="Courier New" w:cs="Courier New"/>
+        </w:rPr>
+      </w:pPr>
+      <w:r>
+        <w:rPr>
+          <w:rFonts w:ascii="Courier New" w:hAnsi="Courier New" w:cs="Courier New"/>
+        </w:rPr>
+        <w:t>-Dlogback.configurationFile=/etc/endeavour/enterprise-web/logback.xml</w:t>
+      </w:r>
+      <w:r>
+        <w:rPr>
+          <w:rFonts w:ascii="Courier New" w:hAnsi="Courier New" w:cs="Courier New"/>
+        </w:rPr>
+        <w:t xml:space="preserve">   &lt;- add this line to JAVA_OPTS</w:t>
+      </w:r>
+    </w:p>
+    <w:p>
+      <w:pPr>
+        <w:ind w:left="720"/>
+        <w:rPr>
+          <w:rFonts w:ascii="Courier New" w:hAnsi="Courier New" w:cs="Courier New"/>
+        </w:rPr>
+      </w:pPr>
+      <w:r>
+        <w:rPr>
+          <w:rFonts w:ascii="Courier New" w:hAnsi="Courier New" w:cs="Courier New"/>
+        </w:rPr>
+        <w:t>-Denterprise.configurationFile=/etc/endeavour/enterprise-web/config.xml</w:t>
+      </w:r>
+      <w:r>
+        <w:rPr>
+          <w:rFonts w:ascii="Courier New" w:hAnsi="Courier New" w:cs="Courier New"/>
+        </w:rPr>
+        <w:t xml:space="preserve">   &lt;- add this line </w:t>
+      </w:r>
+      <w:proofErr w:type="spellStart"/>
+      <w:r>
+        <w:rPr>
+          <w:rFonts w:ascii="Courier New" w:hAnsi="Courier New" w:cs="Courier New"/>
+        </w:rPr>
+        <w:t>too</w:t>
+      </w:r>
+      <w:r>
+        <w:rPr>
+          <w:rFonts w:ascii="Courier New" w:hAnsi="Courier New" w:cs="Courier New"/>
+        </w:rPr>
+        <w:t>cd</w:t>
+      </w:r>
+      <w:proofErr w:type="spellEnd"/>
+      <w:r>
+        <w:rPr>
+          <w:rFonts w:ascii="Courier New" w:hAnsi="Courier New" w:cs="Courier New"/>
+        </w:rPr>
+        <w:t xml:space="preserve"> /</w:t>
       </w:r>
     </w:p>
     <w:p>
@@ -1103,7 +1338,6 @@
         <w:rPr>
           <w:rFonts w:ascii="Courier New" w:hAnsi="Courier New" w:cs="Courier New"/>
         </w:rPr>
-        <w:lastRenderedPageBreak/>
         <w:t>Sudo</w:t>
       </w:r>
       <w:proofErr w:type="spellEnd"/>
@@ -1829,7 +2063,6 @@
     </w:p>
     <w:p>
       <w:r>
-        <w:lastRenderedPageBreak/>
         <w:t xml:space="preserve">By </w:t>
       </w:r>
       <w:proofErr w:type="gramStart"/>
@@ -2270,26 +2503,39 @@
       </w:r>
     </w:p>
     <w:p/>
-    <w:p/>
-    <w:p>
-      <w:pPr>
-        <w:ind w:left="720"/>
-        <w:rPr>
-          <w:rFonts w:ascii="Courier New" w:hAnsi="Courier New" w:cs="Courier New"/>
-        </w:rPr>
-      </w:pPr>
-    </w:p>
     <w:p>
       <w:pPr>
         <w:pStyle w:val="Heading2"/>
       </w:pPr>
       <w:r>
-        <w:t>Deploying to Web Server</w:t>
-      </w:r>
-    </w:p>
-    <w:p>
-      <w:r>
-        <w:t xml:space="preserve">Download PUTTY SFTP client from </w:t>
+        <w:t xml:space="preserve">Deploying </w:t>
+      </w:r>
+      <w:proofErr w:type="spellStart"/>
+      <w:r>
+        <w:t>Config</w:t>
+      </w:r>
+      <w:proofErr w:type="spellEnd"/>
+      <w:r>
+        <w:t xml:space="preserve"> </w:t>
+      </w:r>
+      <w:r>
+        <w:t xml:space="preserve">and </w:t>
+      </w:r>
+      <w:proofErr w:type="spellStart"/>
+      <w:r>
+        <w:t>Logback</w:t>
+      </w:r>
+      <w:proofErr w:type="spellEnd"/>
+      <w:r>
+        <w:t xml:space="preserve"> files </w:t>
+      </w:r>
+      <w:r>
+        <w:t>to Web Server</w:t>
+      </w:r>
+    </w:p>
+    <w:p>
+      <w:r>
+        <w:t xml:space="preserve">Use PUTTY SFTP client from </w:t>
       </w:r>
       <w:hyperlink r:id="rId12" w:history="1">
         <w:r>
@@ -2302,6 +2548,303 @@
     </w:p>
     <w:p>
       <w:r>
+        <w:t>Run PSFRP:</w:t>
+      </w:r>
+    </w:p>
+    <w:p>
+      <w:pPr>
+        <w:ind w:left="720"/>
+        <w:rPr>
+          <w:rFonts w:ascii="Courier New" w:hAnsi="Courier New" w:cs="Courier New"/>
+        </w:rPr>
+      </w:pPr>
+      <w:r>
+        <w:rPr>
+          <w:rFonts w:ascii="Courier New" w:hAnsi="Courier New" w:cs="Courier New"/>
+        </w:rPr>
+        <w:lastRenderedPageBreak/>
+        <w:t>Open 10.11.87.69</w:t>
+      </w:r>
+    </w:p>
+    <w:p>
+      <w:pPr>
+        <w:ind w:left="720"/>
+        <w:rPr>
+          <w:rFonts w:ascii="Courier New" w:hAnsi="Courier New" w:cs="Courier New"/>
+        </w:rPr>
+      </w:pPr>
+      <w:r>
+        <w:rPr>
+          <w:rFonts w:ascii="Courier New" w:hAnsi="Courier New" w:cs="Courier New"/>
+        </w:rPr>
+        <w:t>Enter username and password</w:t>
+      </w:r>
+    </w:p>
+    <w:p>
+      <w:pPr>
+        <w:ind w:left="720"/>
+        <w:rPr>
+          <w:rFonts w:ascii="Courier New" w:hAnsi="Courier New" w:cs="Courier New"/>
+        </w:rPr>
+      </w:pPr>
+      <w:r>
+        <w:rPr>
+          <w:rFonts w:ascii="Courier New" w:hAnsi="Courier New" w:cs="Courier New"/>
+        </w:rPr>
+        <w:t>Put &lt;path&gt;</w:t>
+      </w:r>
+      <w:proofErr w:type="gramStart"/>
+      <w:r>
+        <w:rPr>
+          <w:rFonts w:ascii="Courier New" w:hAnsi="Courier New" w:cs="Courier New"/>
+        </w:rPr>
+        <w:t>config.xml</w:t>
+      </w:r>
+      <w:r>
+        <w:rPr>
+          <w:rFonts w:ascii="Courier New" w:hAnsi="Courier New" w:cs="Courier New"/>
+        </w:rPr>
+        <w:t xml:space="preserve">  &lt;</w:t>
+      </w:r>
+      <w:proofErr w:type="gramEnd"/>
+      <w:r>
+        <w:rPr>
+          <w:rFonts w:ascii="Courier New" w:hAnsi="Courier New" w:cs="Courier New"/>
+        </w:rPr>
+        <w:t>-to copy to server</w:t>
+      </w:r>
+    </w:p>
+    <w:p>
+      <w:pPr>
+        <w:ind w:left="720"/>
+        <w:rPr>
+          <w:rFonts w:ascii="Courier New" w:hAnsi="Courier New" w:cs="Courier New"/>
+        </w:rPr>
+      </w:pPr>
+      <w:r>
+        <w:rPr>
+          <w:rFonts w:ascii="Courier New" w:hAnsi="Courier New" w:cs="Courier New"/>
+        </w:rPr>
+        <w:t>Put &lt;path&gt;</w:t>
+      </w:r>
+      <w:proofErr w:type="gramStart"/>
+      <w:r>
+        <w:rPr>
+          <w:rFonts w:ascii="Courier New" w:hAnsi="Courier New" w:cs="Courier New"/>
+        </w:rPr>
+        <w:t>logback</w:t>
+      </w:r>
+      <w:r>
+        <w:rPr>
+          <w:rFonts w:ascii="Courier New" w:hAnsi="Courier New" w:cs="Courier New"/>
+        </w:rPr>
+        <w:t>.xml  &lt;</w:t>
+      </w:r>
+      <w:proofErr w:type="gramEnd"/>
+      <w:r>
+        <w:rPr>
+          <w:rFonts w:ascii="Courier New" w:hAnsi="Courier New" w:cs="Courier New"/>
+        </w:rPr>
+        <w:t>-to copy to server</w:t>
+      </w:r>
+    </w:p>
+    <w:p>
+      <w:pPr>
+        <w:ind w:left="720"/>
+        <w:rPr>
+          <w:rFonts w:ascii="Courier New" w:hAnsi="Courier New" w:cs="Courier New"/>
+        </w:rPr>
+      </w:pPr>
+      <w:r>
+        <w:rPr>
+          <w:rFonts w:ascii="Courier New" w:hAnsi="Courier New" w:cs="Courier New"/>
+        </w:rPr>
+        <w:t xml:space="preserve">Exit   </w:t>
+      </w:r>
+    </w:p>
+    <w:p>
+      <w:r>
+        <w:t xml:space="preserve">Run </w:t>
+      </w:r>
+      <w:proofErr w:type="spellStart"/>
+      <w:r>
+        <w:t>PuTTY</w:t>
+      </w:r>
+      <w:proofErr w:type="spellEnd"/>
+      <w:r>
+        <w:t>:</w:t>
+      </w:r>
+    </w:p>
+    <w:p>
+      <w:pPr>
+        <w:ind w:left="720"/>
+        <w:rPr>
+          <w:rFonts w:ascii="Courier New" w:hAnsi="Courier New" w:cs="Courier New"/>
+        </w:rPr>
+      </w:pPr>
+      <w:proofErr w:type="spellStart"/>
+      <w:r>
+        <w:rPr>
+          <w:rFonts w:ascii="Courier New" w:hAnsi="Courier New" w:cs="Courier New"/>
+        </w:rPr>
+        <w:t>Sudo</w:t>
+      </w:r>
+      <w:proofErr w:type="spellEnd"/>
+      <w:r>
+        <w:rPr>
+          <w:rFonts w:ascii="Courier New" w:hAnsi="Courier New" w:cs="Courier New"/>
+        </w:rPr>
+        <w:t xml:space="preserve"> </w:t>
+      </w:r>
+      <w:proofErr w:type="spellStart"/>
+      <w:r>
+        <w:rPr>
+          <w:rFonts w:ascii="Courier New" w:hAnsi="Courier New" w:cs="Courier New"/>
+        </w:rPr>
+        <w:t>su</w:t>
+      </w:r>
+      <w:proofErr w:type="spellEnd"/>
+    </w:p>
+    <w:p>
+      <w:pPr>
+        <w:ind w:left="720"/>
+        <w:rPr>
+          <w:rFonts w:ascii="Courier New" w:hAnsi="Courier New" w:cs="Courier New"/>
+        </w:rPr>
+      </w:pPr>
+      <w:proofErr w:type="spellStart"/>
+      <w:r>
+        <w:rPr>
+          <w:rFonts w:ascii="Courier New" w:hAnsi="Courier New" w:cs="Courier New"/>
+        </w:rPr>
+        <w:t>Mv</w:t>
+      </w:r>
+      <w:proofErr w:type="spellEnd"/>
+      <w:r>
+        <w:rPr>
+          <w:rFonts w:ascii="Courier New" w:hAnsi="Courier New" w:cs="Courier New"/>
+        </w:rPr>
+        <w:t xml:space="preserve"> config.xml /</w:t>
+      </w:r>
+      <w:proofErr w:type="spellStart"/>
+      <w:r>
+        <w:rPr>
+          <w:rFonts w:ascii="Courier New" w:hAnsi="Courier New" w:cs="Courier New"/>
+        </w:rPr>
+        <w:t>etc</w:t>
+      </w:r>
+      <w:proofErr w:type="spellEnd"/>
+      <w:r>
+        <w:rPr>
+          <w:rFonts w:ascii="Courier New" w:hAnsi="Courier New" w:cs="Courier New"/>
+        </w:rPr>
+        <w:t>/endeavour/enterprise-web</w:t>
+      </w:r>
+    </w:p>
+    <w:p>
+      <w:pPr>
+        <w:ind w:left="720"/>
+        <w:rPr>
+          <w:rFonts w:ascii="Courier New" w:hAnsi="Courier New" w:cs="Courier New"/>
+        </w:rPr>
+      </w:pPr>
+      <w:proofErr w:type="spellStart"/>
+      <w:r>
+        <w:rPr>
+          <w:rFonts w:ascii="Courier New" w:hAnsi="Courier New" w:cs="Courier New"/>
+        </w:rPr>
+        <w:t>Mv</w:t>
+      </w:r>
+      <w:proofErr w:type="spellEnd"/>
+      <w:r>
+        <w:rPr>
+          <w:rFonts w:ascii="Courier New" w:hAnsi="Courier New" w:cs="Courier New"/>
+        </w:rPr>
+        <w:t xml:space="preserve"> </w:t>
+      </w:r>
+      <w:r>
+        <w:rPr>
+          <w:rFonts w:ascii="Courier New" w:hAnsi="Courier New" w:cs="Courier New"/>
+        </w:rPr>
+        <w:t>logback</w:t>
+      </w:r>
+      <w:r>
+        <w:rPr>
+          <w:rFonts w:ascii="Courier New" w:hAnsi="Courier New" w:cs="Courier New"/>
+        </w:rPr>
+        <w:t>.xml /</w:t>
+      </w:r>
+      <w:proofErr w:type="spellStart"/>
+      <w:r>
+        <w:rPr>
+          <w:rFonts w:ascii="Courier New" w:hAnsi="Courier New" w:cs="Courier New"/>
+        </w:rPr>
+        <w:t>etc</w:t>
+      </w:r>
+      <w:proofErr w:type="spellEnd"/>
+      <w:r>
+        <w:rPr>
+          <w:rFonts w:ascii="Courier New" w:hAnsi="Courier New" w:cs="Courier New"/>
+        </w:rPr>
+        <w:t>/endeavour/enterprise-web</w:t>
+      </w:r>
+    </w:p>
+    <w:p>
+      <w:pPr>
+        <w:ind w:left="720"/>
+        <w:rPr>
+          <w:rFonts w:ascii="Courier New" w:hAnsi="Courier New" w:cs="Courier New"/>
+        </w:rPr>
+      </w:pPr>
+      <w:bookmarkStart w:id="0" w:name="_GoBack"/>
+      <w:bookmarkEnd w:id="0"/>
+      <w:r>
+        <w:rPr>
+          <w:rFonts w:ascii="Courier New" w:hAnsi="Courier New" w:cs="Courier New"/>
+        </w:rPr>
+        <w:t>Exit</w:t>
+      </w:r>
+    </w:p>
+    <w:p>
+      <w:pPr>
+        <w:ind w:left="720"/>
+        <w:rPr>
+          <w:rFonts w:ascii="Courier New" w:hAnsi="Courier New" w:cs="Courier New"/>
+        </w:rPr>
+      </w:pPr>
+    </w:p>
+    <w:p>
+      <w:pPr>
+        <w:pStyle w:val="Heading2"/>
+      </w:pPr>
+      <w:r>
+        <w:t xml:space="preserve">Deploying </w:t>
+      </w:r>
+      <w:r>
+        <w:t>War to</w:t>
+      </w:r>
+      <w:r>
+        <w:t xml:space="preserve"> Web Server</w:t>
+      </w:r>
+    </w:p>
+    <w:p>
+      <w:r>
+        <w:t xml:space="preserve">Use </w:t>
+      </w:r>
+      <w:r>
+        <w:t xml:space="preserve">PUTTY SFTP client from </w:t>
+      </w:r>
+      <w:hyperlink r:id="rId13" w:history="1">
+        <w:r>
+          <w:rPr>
+            <w:rStyle w:val="Hyperlink"/>
+          </w:rPr>
+          <w:t>http://www.chiark.greenend.org.uk/~sgtatham/putty/download.html</w:t>
+        </w:r>
+      </w:hyperlink>
+    </w:p>
+    <w:p>
+      <w:r>
         <w:t>Run PSFTP</w:t>
       </w:r>
     </w:p>
@@ -2553,16 +3096,88 @@
     <w:p>
       <w:pPr>
         <w:ind w:left="720"/>
-        <w:rPr>
-          <w:rFonts w:ascii="Courier New" w:hAnsi="Courier New" w:cs="Courier New"/>
-          <w:strike/>
-        </w:rPr>
-      </w:pPr>
-      <w:proofErr w:type="spellStart"/>
-      <w:r>
-        <w:rPr>
-          <w:rFonts w:ascii="Courier New" w:hAnsi="Courier New" w:cs="Courier New"/>
-          <w:strike/>
+      </w:pPr>
+    </w:p>
+    <w:p>
+      <w:pPr>
+        <w:ind w:left="720"/>
+      </w:pPr>
+    </w:p>
+    <w:p>
+      <w:pPr>
+        <w:pStyle w:val="Heading2"/>
+      </w:pPr>
+      <w:r>
+        <w:t>Useful Info</w:t>
+      </w:r>
+    </w:p>
+    <w:p>
+      <w:pPr>
+        <w:ind w:left="720"/>
+        <w:rPr>
+          <w:rFonts w:ascii="Courier New" w:hAnsi="Courier New" w:cs="Courier New"/>
+        </w:rPr>
+      </w:pPr>
+      <w:r>
+        <w:rPr>
+          <w:rFonts w:ascii="Courier New" w:hAnsi="Courier New" w:cs="Courier New"/>
+        </w:rPr>
+        <w:t>$CATALINA_BASE is /</w:t>
+      </w:r>
+      <w:proofErr w:type="spellStart"/>
+      <w:r>
+        <w:rPr>
+          <w:rFonts w:ascii="Courier New" w:hAnsi="Courier New" w:cs="Courier New"/>
+        </w:rPr>
+        <w:t>var</w:t>
+      </w:r>
+      <w:proofErr w:type="spellEnd"/>
+      <w:r>
+        <w:rPr>
+          <w:rFonts w:ascii="Courier New" w:hAnsi="Courier New" w:cs="Courier New"/>
+        </w:rPr>
+        <w:t>/lib/tomcat7</w:t>
+      </w:r>
+    </w:p>
+    <w:p>
+      <w:pPr>
+        <w:ind w:left="720"/>
+        <w:rPr>
+          <w:rFonts w:ascii="Courier New" w:hAnsi="Courier New" w:cs="Courier New"/>
+        </w:rPr>
+      </w:pPr>
+      <w:r>
+        <w:rPr>
+          <w:rFonts w:ascii="Courier New" w:hAnsi="Courier New" w:cs="Courier New"/>
+        </w:rPr>
+        <w:t>Tomcat logs are in /</w:t>
+      </w:r>
+      <w:proofErr w:type="spellStart"/>
+      <w:r>
+        <w:rPr>
+          <w:rFonts w:ascii="Courier New" w:hAnsi="Courier New" w:cs="Courier New"/>
+        </w:rPr>
+        <w:t>var</w:t>
+      </w:r>
+      <w:proofErr w:type="spellEnd"/>
+      <w:r>
+        <w:rPr>
+          <w:rFonts w:ascii="Courier New" w:hAnsi="Courier New" w:cs="Courier New"/>
+        </w:rPr>
+        <w:t>/log/tomcat7</w:t>
+      </w:r>
+    </w:p>
+    <w:p>
+      <w:pPr>
+        <w:ind w:left="720"/>
+        <w:rPr>
+          <w:rFonts w:ascii="Courier New" w:hAnsi="Courier New" w:cs="Courier New"/>
+        </w:rPr>
+      </w:pPr>
+      <w:proofErr w:type="spellStart"/>
+      <w:r>
+        <w:rPr>
+          <w:rFonts w:ascii="Courier New" w:hAnsi="Courier New" w:cs="Courier New"/>
         </w:rPr>
         <w:t>Sudo</w:t>
       </w:r>
@@ -2570,72 +3185,6 @@
       <w:r>
         <w:rPr>
           <w:rFonts w:ascii="Courier New" w:hAnsi="Courier New" w:cs="Courier New"/>
-          <w:strike/>
-        </w:rPr>
-        <w:t xml:space="preserve"> cd /</w:t>
-      </w:r>
-      <w:proofErr w:type="spellStart"/>
-      <w:r>
-        <w:rPr>
-          <w:rFonts w:ascii="Courier New" w:hAnsi="Courier New" w:cs="Courier New"/>
-          <w:strike/>
-        </w:rPr>
-        <w:t>var</w:t>
-      </w:r>
-      <w:proofErr w:type="spellEnd"/>
-      <w:r>
-        <w:rPr>
-          <w:rFonts w:ascii="Courier New" w:hAnsi="Courier New" w:cs="Courier New"/>
-          <w:strike/>
-        </w:rPr>
-        <w:t>/lib/tomcat7/</w:t>
-      </w:r>
-      <w:proofErr w:type="spellStart"/>
-      <w:r>
-        <w:rPr>
-          <w:rFonts w:ascii="Courier New" w:hAnsi="Courier New" w:cs="Courier New"/>
-          <w:strike/>
-        </w:rPr>
-        <w:t>conf</w:t>
-      </w:r>
-      <w:proofErr w:type="spellEnd"/>
-      <w:r>
-        <w:rPr>
-          <w:rFonts w:ascii="Courier New" w:hAnsi="Courier New" w:cs="Courier New"/>
-          <w:strike/>
-        </w:rPr>
-        <w:t>/</w:t>
-      </w:r>
-      <w:r>
-        <w:rPr>
-          <w:rFonts w:ascii="Courier New" w:hAnsi="Courier New" w:cs="Courier New"/>
-          <w:strike/>
-        </w:rPr>
-        <w:t>Catalina/localhost</w:t>
-      </w:r>
-    </w:p>
-    <w:p>
-      <w:pPr>
-        <w:ind w:left="720"/>
-        <w:rPr>
-          <w:rFonts w:ascii="Courier New" w:hAnsi="Courier New" w:cs="Courier New"/>
-          <w:strike/>
-        </w:rPr>
-      </w:pPr>
-      <w:proofErr w:type="spellStart"/>
-      <w:r>
-        <w:rPr>
-          <w:rFonts w:ascii="Courier New" w:hAnsi="Courier New" w:cs="Courier New"/>
-          <w:strike/>
-        </w:rPr>
-        <w:lastRenderedPageBreak/>
-        <w:t>Sudo</w:t>
-      </w:r>
-      <w:proofErr w:type="spellEnd"/>
-      <w:r>
-        <w:rPr>
-          <w:rFonts w:ascii="Courier New" w:hAnsi="Courier New" w:cs="Courier New"/>
-          <w:strike/>
         </w:rPr>
         <w:t xml:space="preserve"> </w:t>
       </w:r>
@@ -2643,145 +3192,6 @@
       <w:r>
         <w:rPr>
           <w:rFonts w:ascii="Courier New" w:hAnsi="Courier New" w:cs="Courier New"/>
-          <w:strike/>
-        </w:rPr>
-        <w:t>nano</w:t>
-      </w:r>
-      <w:proofErr w:type="spellEnd"/>
-      <w:r>
-        <w:rPr>
-          <w:rFonts w:ascii="Courier New" w:hAnsi="Courier New" w:cs="Courier New"/>
-          <w:strike/>
-        </w:rPr>
-        <w:t xml:space="preserve"> enterprise-web_war.xml   &lt;- create new file</w:t>
-      </w:r>
-    </w:p>
-    <w:p>
-      <w:pPr>
-        <w:ind w:left="720"/>
-        <w:rPr>
-          <w:rFonts w:ascii="Courier New" w:hAnsi="Courier New" w:cs="Courier New"/>
-          <w:strike/>
-        </w:rPr>
-      </w:pPr>
-      <w:proofErr w:type="gramStart"/>
-      <w:r>
-        <w:rPr>
-          <w:rFonts w:ascii="Courier New" w:hAnsi="Courier New" w:cs="Courier New"/>
-          <w:strike/>
-        </w:rPr>
-        <w:t>&lt;?xml</w:t>
-      </w:r>
-      <w:proofErr w:type="gramEnd"/>
-      <w:r>
-        <w:rPr>
-          <w:rFonts w:ascii="Courier New" w:hAnsi="Courier New" w:cs="Courier New"/>
-          <w:strike/>
-        </w:rPr>
-        <w:t xml:space="preserve"> version=”1.0” encoding=”UTF-8”?&gt;   &lt;- add this</w:t>
-      </w:r>
-    </w:p>
-    <w:p>
-      <w:pPr>
-        <w:ind w:left="720"/>
-        <w:rPr>
-          <w:rFonts w:ascii="Courier New" w:hAnsi="Courier New" w:cs="Courier New"/>
-          <w:strike/>
-        </w:rPr>
-      </w:pPr>
-      <w:r>
-        <w:rPr>
-          <w:rFonts w:ascii="Courier New" w:hAnsi="Courier New" w:cs="Courier New"/>
-          <w:strike/>
-        </w:rPr>
-        <w:t>&lt;Context path=”/”/&gt;    &lt;- add this line too</w:t>
-      </w:r>
-    </w:p>
-    <w:p>
-      <w:pPr>
-        <w:ind w:left="720"/>
-        <w:rPr>
-          <w:rFonts w:ascii="Courier New" w:hAnsi="Courier New" w:cs="Courier New"/>
-          <w:strike/>
-        </w:rPr>
-      </w:pPr>
-      <w:proofErr w:type="spellStart"/>
-      <w:r>
-        <w:rPr>
-          <w:rFonts w:ascii="Courier New" w:hAnsi="Courier New" w:cs="Courier New"/>
-          <w:strike/>
-        </w:rPr>
-        <w:t>Ctrl+O</w:t>
-      </w:r>
-      <w:proofErr w:type="spellEnd"/>
-    </w:p>
-    <w:p>
-      <w:pPr>
-        <w:ind w:left="720"/>
-        <w:rPr>
-          <w:rFonts w:ascii="Courier New" w:hAnsi="Courier New" w:cs="Courier New"/>
-          <w:strike/>
-        </w:rPr>
-      </w:pPr>
-      <w:proofErr w:type="spellStart"/>
-      <w:r>
-        <w:rPr>
-          <w:rFonts w:ascii="Courier New" w:hAnsi="Courier New" w:cs="Courier New"/>
-          <w:strike/>
-        </w:rPr>
-        <w:t>Ctrl+X</w:t>
-      </w:r>
-      <w:proofErr w:type="spellEnd"/>
-    </w:p>
-    <w:p>
-      <w:pPr>
-        <w:ind w:left="720"/>
-      </w:pPr>
-    </w:p>
-    <w:p>
-      <w:pPr>
-        <w:ind w:left="720"/>
-      </w:pPr>
-    </w:p>
-    <w:p>
-      <w:pPr>
-        <w:pStyle w:val="Heading2"/>
-      </w:pPr>
-      <w:r>
-        <w:t xml:space="preserve">Useful </w:t>
-      </w:r>
-      <w:r>
-        <w:t xml:space="preserve">Ubuntu </w:t>
-      </w:r>
-      <w:r>
-        <w:t>Commands</w:t>
-      </w:r>
-    </w:p>
-    <w:p>
-      <w:pPr>
-        <w:ind w:left="720"/>
-        <w:rPr>
-          <w:rFonts w:ascii="Courier New" w:hAnsi="Courier New" w:cs="Courier New"/>
-        </w:rPr>
-      </w:pPr>
-      <w:proofErr w:type="spellStart"/>
-      <w:r>
-        <w:rPr>
-          <w:rFonts w:ascii="Courier New" w:hAnsi="Courier New" w:cs="Courier New"/>
-        </w:rPr>
-        <w:t>Sudo</w:t>
-      </w:r>
-      <w:proofErr w:type="spellEnd"/>
-      <w:r>
-        <w:rPr>
-          <w:rFonts w:ascii="Courier New" w:hAnsi="Courier New" w:cs="Courier New"/>
-        </w:rPr>
-        <w:t xml:space="preserve"> </w:t>
-      </w:r>
-      <w:proofErr w:type="spellStart"/>
-      <w:r>
-        <w:rPr>
-          <w:rFonts w:ascii="Courier New" w:hAnsi="Courier New" w:cs="Courier New"/>
         </w:rPr>
         <w:t>netstat</w:t>
       </w:r>
@@ -2805,62 +3215,6 @@
           <w:rFonts w:ascii="Courier New" w:hAnsi="Courier New" w:cs="Courier New"/>
         </w:rPr>
         <w:t xml:space="preserve">    &lt;- to see what processes are open on what port</w:t>
-      </w:r>
-    </w:p>
-    <w:p>
-      <w:pPr>
-        <w:ind w:left="720"/>
-        <w:rPr>
-          <w:rFonts w:ascii="Courier New" w:hAnsi="Courier New" w:cs="Courier New"/>
-        </w:rPr>
-      </w:pPr>
-      <w:r>
-        <w:rPr>
-          <w:rFonts w:ascii="Courier New" w:hAnsi="Courier New" w:cs="Courier New"/>
-        </w:rPr>
-        <w:t>$CATALINA_BASE is /</w:t>
-      </w:r>
-      <w:proofErr w:type="spellStart"/>
-      <w:r>
-        <w:rPr>
-          <w:rFonts w:ascii="Courier New" w:hAnsi="Courier New" w:cs="Courier New"/>
-        </w:rPr>
-        <w:t>var</w:t>
-      </w:r>
-      <w:proofErr w:type="spellEnd"/>
-      <w:r>
-        <w:rPr>
-          <w:rFonts w:ascii="Courier New" w:hAnsi="Courier New" w:cs="Courier New"/>
-        </w:rPr>
-        <w:t>/lib/tomcat7</w:t>
-      </w:r>
-    </w:p>
-    <w:p>
-      <w:pPr>
-        <w:ind w:left="720"/>
-        <w:rPr>
-          <w:rFonts w:ascii="Courier New" w:hAnsi="Courier New" w:cs="Courier New"/>
-        </w:rPr>
-      </w:pPr>
-      <w:r>
-        <w:rPr>
-          <w:rFonts w:ascii="Courier New" w:hAnsi="Courier New" w:cs="Courier New"/>
-        </w:rPr>
-        <w:t>Tomcat logs are in /</w:t>
-      </w:r>
-      <w:proofErr w:type="spellStart"/>
-      <w:r>
-        <w:rPr>
-          <w:rFonts w:ascii="Courier New" w:hAnsi="Courier New" w:cs="Courier New"/>
-        </w:rPr>
-        <w:t>var</w:t>
-      </w:r>
-      <w:proofErr w:type="spellEnd"/>
-      <w:r>
-        <w:rPr>
-          <w:rFonts w:ascii="Courier New" w:hAnsi="Courier New" w:cs="Courier New"/>
-        </w:rPr>
-        <w:t>/log/tomcat7</w:t>
       </w:r>
     </w:p>
     <w:p>
@@ -2961,13 +3315,14 @@
         </w:rPr>
         <w:t>top   &lt;- to see what processes are running and mem usage</w:t>
       </w:r>
-      <w:bookmarkStart w:id="0" w:name="_GoBack"/>
-      <w:bookmarkEnd w:id="0"/>
     </w:p>
     <w:p/>
     <w:p>
-      <w:r>
-        <w:t>To edit DNS settings:</w:t>
+      <w:pPr>
+        <w:pStyle w:val="Heading2"/>
+      </w:pPr>
+      <w:r>
+        <w:t>To Edit DNS Settings</w:t>
       </w:r>
     </w:p>
     <w:p>
@@ -3168,7 +3523,7 @@
         </w:rPr>
         <w:t xml:space="preserve">Host </w:t>
       </w:r>
-      <w:hyperlink r:id="rId13" w:history="1">
+      <w:hyperlink r:id="rId14" w:history="1">
         <w:r>
           <w:rPr>
             <w:rStyle w:val="Hyperlink"/>

</xml_diff>

<commit_message>
New web server functions
</commit_message>
<xml_diff>
--- a/Documents/Enterprise Setup Guide.docx
+++ b/Documents/Enterprise Setup Guide.docx
@@ -2598,13 +2598,7 @@
         <w:rPr>
           <w:rFonts w:ascii="Courier New" w:hAnsi="Courier New" w:cs="Courier New"/>
         </w:rPr>
-        <w:t>config.xml</w:t>
-      </w:r>
-      <w:r>
-        <w:rPr>
-          <w:rFonts w:ascii="Courier New" w:hAnsi="Courier New" w:cs="Courier New"/>
-        </w:rPr>
-        <w:t xml:space="preserve">  &lt;</w:t>
+        <w:t>config.xml  &lt;</w:t>
       </w:r>
       <w:proofErr w:type="gramEnd"/>
       <w:r>
@@ -2632,99 +2626,141 @@
         <w:rPr>
           <w:rFonts w:ascii="Courier New" w:hAnsi="Courier New" w:cs="Courier New"/>
         </w:rPr>
+        <w:t>logback.xml  &lt;</w:t>
+      </w:r>
+      <w:proofErr w:type="gramEnd"/>
+      <w:r>
+        <w:rPr>
+          <w:rFonts w:ascii="Courier New" w:hAnsi="Courier New" w:cs="Courier New"/>
+        </w:rPr>
+        <w:t>-to copy to server</w:t>
+      </w:r>
+    </w:p>
+    <w:p>
+      <w:pPr>
+        <w:ind w:left="720"/>
+        <w:rPr>
+          <w:rFonts w:ascii="Courier New" w:hAnsi="Courier New" w:cs="Courier New"/>
+        </w:rPr>
+      </w:pPr>
+      <w:r>
+        <w:rPr>
+          <w:rFonts w:ascii="Courier New" w:hAnsi="Courier New" w:cs="Courier New"/>
+        </w:rPr>
+        <w:t xml:space="preserve">Exit   </w:t>
+      </w:r>
+    </w:p>
+    <w:p>
+      <w:r>
+        <w:t xml:space="preserve">Run </w:t>
+      </w:r>
+      <w:proofErr w:type="spellStart"/>
+      <w:r>
+        <w:t>PuTTY</w:t>
+      </w:r>
+      <w:proofErr w:type="spellEnd"/>
+      <w:r>
+        <w:t>:</w:t>
+      </w:r>
+    </w:p>
+    <w:p>
+      <w:pPr>
+        <w:ind w:left="720"/>
+        <w:rPr>
+          <w:rFonts w:ascii="Courier New" w:hAnsi="Courier New" w:cs="Courier New"/>
+        </w:rPr>
+      </w:pPr>
+      <w:proofErr w:type="spellStart"/>
+      <w:r>
+        <w:rPr>
+          <w:rFonts w:ascii="Courier New" w:hAnsi="Courier New" w:cs="Courier New"/>
+        </w:rPr>
+        <w:t>Sudo</w:t>
+      </w:r>
+      <w:proofErr w:type="spellEnd"/>
+      <w:r>
+        <w:rPr>
+          <w:rFonts w:ascii="Courier New" w:hAnsi="Courier New" w:cs="Courier New"/>
+        </w:rPr>
+        <w:t xml:space="preserve"> </w:t>
+      </w:r>
+      <w:proofErr w:type="spellStart"/>
+      <w:r>
+        <w:rPr>
+          <w:rFonts w:ascii="Courier New" w:hAnsi="Courier New" w:cs="Courier New"/>
+        </w:rPr>
+        <w:t>su</w:t>
+      </w:r>
+      <w:proofErr w:type="spellEnd"/>
+    </w:p>
+    <w:p>
+      <w:pPr>
+        <w:ind w:left="720"/>
+        <w:rPr>
+          <w:rFonts w:ascii="Courier New" w:hAnsi="Courier New" w:cs="Courier New"/>
+        </w:rPr>
+      </w:pPr>
+      <w:proofErr w:type="spellStart"/>
+      <w:r>
+        <w:rPr>
+          <w:rFonts w:ascii="Courier New" w:hAnsi="Courier New" w:cs="Courier New"/>
+        </w:rPr>
+        <w:t>Mv</w:t>
+      </w:r>
+      <w:proofErr w:type="spellEnd"/>
+      <w:r>
+        <w:rPr>
+          <w:rFonts w:ascii="Courier New" w:hAnsi="Courier New" w:cs="Courier New"/>
+        </w:rPr>
+        <w:t xml:space="preserve"> config.xml /</w:t>
+      </w:r>
+      <w:proofErr w:type="spellStart"/>
+      <w:r>
+        <w:rPr>
+          <w:rFonts w:ascii="Courier New" w:hAnsi="Courier New" w:cs="Courier New"/>
+        </w:rPr>
+        <w:t>etc</w:t>
+      </w:r>
+      <w:proofErr w:type="spellEnd"/>
+      <w:r>
+        <w:rPr>
+          <w:rFonts w:ascii="Courier New" w:hAnsi="Courier New" w:cs="Courier New"/>
+        </w:rPr>
+        <w:t>/endeavour/enterprise-web</w:t>
+      </w:r>
+    </w:p>
+    <w:p>
+      <w:pPr>
+        <w:ind w:left="720"/>
+        <w:rPr>
+          <w:rFonts w:ascii="Courier New" w:hAnsi="Courier New" w:cs="Courier New"/>
+        </w:rPr>
+      </w:pPr>
+      <w:proofErr w:type="spellStart"/>
+      <w:r>
+        <w:rPr>
+          <w:rFonts w:ascii="Courier New" w:hAnsi="Courier New" w:cs="Courier New"/>
+        </w:rPr>
+        <w:t>Mv</w:t>
+      </w:r>
+      <w:proofErr w:type="spellEnd"/>
+      <w:r>
+        <w:rPr>
+          <w:rFonts w:ascii="Courier New" w:hAnsi="Courier New" w:cs="Courier New"/>
+        </w:rPr>
+        <w:t xml:space="preserve"> </w:t>
+      </w:r>
+      <w:r>
+        <w:rPr>
+          <w:rFonts w:ascii="Courier New" w:hAnsi="Courier New" w:cs="Courier New"/>
+        </w:rPr>
         <w:t>logback</w:t>
       </w:r>
       <w:r>
         <w:rPr>
           <w:rFonts w:ascii="Courier New" w:hAnsi="Courier New" w:cs="Courier New"/>
         </w:rPr>
-        <w:t>.xml  &lt;</w:t>
-      </w:r>
-      <w:proofErr w:type="gramEnd"/>
-      <w:r>
-        <w:rPr>
-          <w:rFonts w:ascii="Courier New" w:hAnsi="Courier New" w:cs="Courier New"/>
-        </w:rPr>
-        <w:t>-to copy to server</w:t>
-      </w:r>
-    </w:p>
-    <w:p>
-      <w:pPr>
-        <w:ind w:left="720"/>
-        <w:rPr>
-          <w:rFonts w:ascii="Courier New" w:hAnsi="Courier New" w:cs="Courier New"/>
-        </w:rPr>
-      </w:pPr>
-      <w:r>
-        <w:rPr>
-          <w:rFonts w:ascii="Courier New" w:hAnsi="Courier New" w:cs="Courier New"/>
-        </w:rPr>
-        <w:t xml:space="preserve">Exit   </w:t>
-      </w:r>
-    </w:p>
-    <w:p>
-      <w:r>
-        <w:t xml:space="preserve">Run </w:t>
-      </w:r>
-      <w:proofErr w:type="spellStart"/>
-      <w:r>
-        <w:t>PuTTY</w:t>
-      </w:r>
-      <w:proofErr w:type="spellEnd"/>
-      <w:r>
-        <w:t>:</w:t>
-      </w:r>
-    </w:p>
-    <w:p>
-      <w:pPr>
-        <w:ind w:left="720"/>
-        <w:rPr>
-          <w:rFonts w:ascii="Courier New" w:hAnsi="Courier New" w:cs="Courier New"/>
-        </w:rPr>
-      </w:pPr>
-      <w:proofErr w:type="spellStart"/>
-      <w:r>
-        <w:rPr>
-          <w:rFonts w:ascii="Courier New" w:hAnsi="Courier New" w:cs="Courier New"/>
-        </w:rPr>
-        <w:t>Sudo</w:t>
-      </w:r>
-      <w:proofErr w:type="spellEnd"/>
-      <w:r>
-        <w:rPr>
-          <w:rFonts w:ascii="Courier New" w:hAnsi="Courier New" w:cs="Courier New"/>
-        </w:rPr>
-        <w:t xml:space="preserve"> </w:t>
-      </w:r>
-      <w:proofErr w:type="spellStart"/>
-      <w:r>
-        <w:rPr>
-          <w:rFonts w:ascii="Courier New" w:hAnsi="Courier New" w:cs="Courier New"/>
-        </w:rPr>
-        <w:t>su</w:t>
-      </w:r>
-      <w:proofErr w:type="spellEnd"/>
-    </w:p>
-    <w:p>
-      <w:pPr>
-        <w:ind w:left="720"/>
-        <w:rPr>
-          <w:rFonts w:ascii="Courier New" w:hAnsi="Courier New" w:cs="Courier New"/>
-        </w:rPr>
-      </w:pPr>
-      <w:proofErr w:type="spellStart"/>
-      <w:r>
-        <w:rPr>
-          <w:rFonts w:ascii="Courier New" w:hAnsi="Courier New" w:cs="Courier New"/>
-        </w:rPr>
-        <w:t>Mv</w:t>
-      </w:r>
-      <w:proofErr w:type="spellEnd"/>
-      <w:r>
-        <w:rPr>
-          <w:rFonts w:ascii="Courier New" w:hAnsi="Courier New" w:cs="Courier New"/>
-        </w:rPr>
-        <w:t xml:space="preserve"> config.xml /</w:t>
+        <w:t>.xml /</w:t>
       </w:r>
       <w:proofErr w:type="spellStart"/>
       <w:r>
@@ -2748,56 +2784,6 @@
           <w:rFonts w:ascii="Courier New" w:hAnsi="Courier New" w:cs="Courier New"/>
         </w:rPr>
       </w:pPr>
-      <w:proofErr w:type="spellStart"/>
-      <w:r>
-        <w:rPr>
-          <w:rFonts w:ascii="Courier New" w:hAnsi="Courier New" w:cs="Courier New"/>
-        </w:rPr>
-        <w:t>Mv</w:t>
-      </w:r>
-      <w:proofErr w:type="spellEnd"/>
-      <w:r>
-        <w:rPr>
-          <w:rFonts w:ascii="Courier New" w:hAnsi="Courier New" w:cs="Courier New"/>
-        </w:rPr>
-        <w:t xml:space="preserve"> </w:t>
-      </w:r>
-      <w:r>
-        <w:rPr>
-          <w:rFonts w:ascii="Courier New" w:hAnsi="Courier New" w:cs="Courier New"/>
-        </w:rPr>
-        <w:t>logback</w:t>
-      </w:r>
-      <w:r>
-        <w:rPr>
-          <w:rFonts w:ascii="Courier New" w:hAnsi="Courier New" w:cs="Courier New"/>
-        </w:rPr>
-        <w:t>.xml /</w:t>
-      </w:r>
-      <w:proofErr w:type="spellStart"/>
-      <w:r>
-        <w:rPr>
-          <w:rFonts w:ascii="Courier New" w:hAnsi="Courier New" w:cs="Courier New"/>
-        </w:rPr>
-        <w:t>etc</w:t>
-      </w:r>
-      <w:proofErr w:type="spellEnd"/>
-      <w:r>
-        <w:rPr>
-          <w:rFonts w:ascii="Courier New" w:hAnsi="Courier New" w:cs="Courier New"/>
-        </w:rPr>
-        <w:t>/endeavour/enterprise-web</w:t>
-      </w:r>
-    </w:p>
-    <w:p>
-      <w:pPr>
-        <w:ind w:left="720"/>
-        <w:rPr>
-          <w:rFonts w:ascii="Courier New" w:hAnsi="Courier New" w:cs="Courier New"/>
-        </w:rPr>
-      </w:pPr>
-      <w:bookmarkStart w:id="0" w:name="_GoBack"/>
-      <w:bookmarkEnd w:id="0"/>
       <w:r>
         <w:rPr>
           <w:rFonts w:ascii="Courier New" w:hAnsi="Courier New" w:cs="Courier New"/>
@@ -2847,6 +2833,9 @@
       <w:r>
         <w:t>Run PSFTP</w:t>
       </w:r>
+      <w:r>
+        <w:t>:</w:t>
+      </w:r>
     </w:p>
     <w:p>
       <w:pPr>
@@ -2936,6 +2925,9 @@
       <w:r>
         <w:t>Run PUTTY</w:t>
       </w:r>
+      <w:r>
+        <w:t>:</w:t>
+      </w:r>
     </w:p>
     <w:p>
       <w:pPr>
@@ -3094,10 +3086,97 @@
       </w:r>
     </w:p>
     <w:p>
-      <w:pPr>
-        <w:ind w:left="720"/>
-      </w:pPr>
-    </w:p>
+      <w:r>
+        <w:t>Checklist:</w:t>
+      </w:r>
+    </w:p>
+    <w:p>
+      <w:pPr>
+        <w:pStyle w:val="ListParagraph"/>
+        <w:numPr>
+          <w:ilvl w:val="0"/>
+          <w:numId w:val="2"/>
+        </w:numPr>
+      </w:pPr>
+      <w:bookmarkStart w:id="0" w:name="_GoBack"/>
+      <w:r>
+        <w:t>Check out from GitHub</w:t>
+      </w:r>
+    </w:p>
+    <w:p>
+      <w:pPr>
+        <w:pStyle w:val="ListParagraph"/>
+        <w:numPr>
+          <w:ilvl w:val="0"/>
+          <w:numId w:val="2"/>
+        </w:numPr>
+      </w:pPr>
+      <w:r>
+        <w:t xml:space="preserve">Run TSC to compile </w:t>
+      </w:r>
+      <w:proofErr w:type="spellStart"/>
+      <w:r>
+        <w:t>ts</w:t>
+      </w:r>
+      <w:proofErr w:type="spellEnd"/>
+      <w:r>
+        <w:t xml:space="preserve"> files</w:t>
+      </w:r>
+    </w:p>
+    <w:p>
+      <w:pPr>
+        <w:pStyle w:val="ListParagraph"/>
+        <w:numPr>
+          <w:ilvl w:val="0"/>
+          <w:numId w:val="2"/>
+        </w:numPr>
+      </w:pPr>
+      <w:r>
+        <w:t>Build WAR file</w:t>
+      </w:r>
+    </w:p>
+    <w:p>
+      <w:pPr>
+        <w:pStyle w:val="ListParagraph"/>
+        <w:numPr>
+          <w:ilvl w:val="0"/>
+          <w:numId w:val="2"/>
+        </w:numPr>
+      </w:pPr>
+      <w:r>
+        <w:t>PSFTP WAR file to server</w:t>
+      </w:r>
+    </w:p>
+    <w:p>
+      <w:pPr>
+        <w:pStyle w:val="ListParagraph"/>
+        <w:numPr>
+          <w:ilvl w:val="0"/>
+          <w:numId w:val="2"/>
+        </w:numPr>
+      </w:pPr>
+      <w:r>
+        <w:t xml:space="preserve">PUTTY copy WAR to </w:t>
+      </w:r>
+      <w:proofErr w:type="spellStart"/>
+      <w:r>
+        <w:t>Root.war</w:t>
+      </w:r>
+      <w:proofErr w:type="spellEnd"/>
+    </w:p>
+    <w:p>
+      <w:pPr>
+        <w:pStyle w:val="ListParagraph"/>
+        <w:numPr>
+          <w:ilvl w:val="0"/>
+          <w:numId w:val="2"/>
+        </w:numPr>
+      </w:pPr>
+      <w:r>
+        <w:t>Restart Tomcat</w:t>
+      </w:r>
+    </w:p>
+    <w:bookmarkEnd w:id="0"/>
     <w:p>
       <w:pPr>
         <w:ind w:left="720"/>
@@ -3179,6 +3258,7 @@
         <w:rPr>
           <w:rFonts w:ascii="Courier New" w:hAnsi="Courier New" w:cs="Courier New"/>
         </w:rPr>
+        <w:lastRenderedPageBreak/>
         <w:t>Sudo</w:t>
       </w:r>
       <w:proofErr w:type="spellEnd"/>
@@ -3589,16 +3669,16 @@
 <file path=word/numbering.xml><?xml version="1.0" encoding="utf-8"?>
 <w:numbering xmlns:wpc="http://schemas.microsoft.com/office/word/2010/wordprocessingCanvas" xmlns:cx="http://schemas.microsoft.com/office/drawing/2014/chartex" xmlns:cx1="http://schemas.microsoft.com/office/drawing/2015/9/8/chartex" xmlns:cx2="http://schemas.microsoft.com/office/drawing/2015/10/21/chartex" xmlns:mc="http://schemas.openxmlformats.org/markup-compatibility/2006" xmlns:o="urn:schemas-microsoft-com:office:office" xmlns:r="http://schemas.openxmlformats.org/officeDocument/2006/relationships" xmlns:m="http://schemas.openxmlformats.org/officeDocument/2006/math" xmlns:v="urn:schemas-microsoft-com:vml" xmlns:wp14="http://schemas.microsoft.com/office/word/2010/wordprocessingDrawing" xmlns:wp="http://schemas.openxmlformats.org/drawingml/2006/wordprocessingDrawing" xmlns:w10="urn:schemas-microsoft-com:office:word" xmlns:w="http://schemas.openxmlformats.org/wordprocessingml/2006/main" xmlns:w14="http://schemas.microsoft.com/office/word/2010/wordml" xmlns:w15="http://schemas.microsoft.com/office/word/2012/wordml" xmlns:w16se="http://schemas.microsoft.com/office/word/2015/wordml/symex" xmlns:wpg="http://schemas.microsoft.com/office/word/2010/wordprocessingGroup" xmlns:wpi="http://schemas.microsoft.com/office/word/2010/wordprocessingInk" xmlns:wne="http://schemas.microsoft.com/office/word/2006/wordml" xmlns:wps="http://schemas.microsoft.com/office/word/2010/wordprocessingShape" mc:Ignorable="w14 w15 w16se wp14">
   <w:abstractNum w:abstractNumId="0" w15:restartNumberingAfterBreak="0">
-    <w:nsid w:val="2DB07596"/>
+    <w:nsid w:val="1B6C3E58"/>
     <w:multiLevelType w:val="hybridMultilevel"/>
-    <w:tmpl w:val="B3764670"/>
+    <w:tmpl w:val="DAF6AA54"/>
     <w:lvl w:ilvl="0" w:tplc="08090001">
       <w:start w:val="1"/>
       <w:numFmt w:val="bullet"/>
       <w:lvlText w:val=""/>
       <w:lvlJc w:val="left"/>
       <w:pPr>
-        <w:ind w:left="720" w:hanging="360"/>
+        <w:ind w:left="1080" w:hanging="360"/>
       </w:pPr>
       <w:rPr>
         <w:rFonts w:ascii="Symbol" w:hAnsi="Symbol" w:hint="default"/>
@@ -3610,7 +3690,7 @@
       <w:lvlText w:val="o"/>
       <w:lvlJc w:val="left"/>
       <w:pPr>
-        <w:ind w:left="1440" w:hanging="360"/>
+        <w:ind w:left="1800" w:hanging="360"/>
       </w:pPr>
       <w:rPr>
         <w:rFonts w:ascii="Courier New" w:hAnsi="Courier New" w:cs="Courier New" w:hint="default"/>
@@ -3622,7 +3702,7 @@
       <w:lvlText w:val=""/>
       <w:lvlJc w:val="left"/>
       <w:pPr>
-        <w:ind w:left="2160" w:hanging="360"/>
+        <w:ind w:left="2520" w:hanging="360"/>
       </w:pPr>
       <w:rPr>
         <w:rFonts w:ascii="Wingdings" w:hAnsi="Wingdings" w:hint="default"/>
@@ -3634,7 +3714,7 @@
       <w:lvlText w:val=""/>
       <w:lvlJc w:val="left"/>
       <w:pPr>
-        <w:ind w:left="2880" w:hanging="360"/>
+        <w:ind w:left="3240" w:hanging="360"/>
       </w:pPr>
       <w:rPr>
         <w:rFonts w:ascii="Symbol" w:hAnsi="Symbol" w:hint="default"/>
@@ -3646,7 +3726,7 @@
       <w:lvlText w:val="o"/>
       <w:lvlJc w:val="left"/>
       <w:pPr>
-        <w:ind w:left="3600" w:hanging="360"/>
+        <w:ind w:left="3960" w:hanging="360"/>
       </w:pPr>
       <w:rPr>
         <w:rFonts w:ascii="Courier New" w:hAnsi="Courier New" w:cs="Courier New" w:hint="default"/>
@@ -3658,7 +3738,7 @@
       <w:lvlText w:val=""/>
       <w:lvlJc w:val="left"/>
       <w:pPr>
-        <w:ind w:left="4320" w:hanging="360"/>
+        <w:ind w:left="4680" w:hanging="360"/>
       </w:pPr>
       <w:rPr>
         <w:rFonts w:ascii="Wingdings" w:hAnsi="Wingdings" w:hint="default"/>
@@ -3670,7 +3750,7 @@
       <w:lvlText w:val=""/>
       <w:lvlJc w:val="left"/>
       <w:pPr>
-        <w:ind w:left="5040" w:hanging="360"/>
+        <w:ind w:left="5400" w:hanging="360"/>
       </w:pPr>
       <w:rPr>
         <w:rFonts w:ascii="Symbol" w:hAnsi="Symbol" w:hint="default"/>
@@ -3682,7 +3762,7 @@
       <w:lvlText w:val="o"/>
       <w:lvlJc w:val="left"/>
       <w:pPr>
-        <w:ind w:left="5760" w:hanging="360"/>
+        <w:ind w:left="6120" w:hanging="360"/>
       </w:pPr>
       <w:rPr>
         <w:rFonts w:ascii="Courier New" w:hAnsi="Courier New" w:cs="Courier New" w:hint="default"/>
@@ -3694,6 +3774,119 @@
       <w:lvlText w:val=""/>
       <w:lvlJc w:val="left"/>
       <w:pPr>
+        <w:ind w:left="6840" w:hanging="360"/>
+      </w:pPr>
+      <w:rPr>
+        <w:rFonts w:ascii="Wingdings" w:hAnsi="Wingdings" w:hint="default"/>
+      </w:rPr>
+    </w:lvl>
+  </w:abstractNum>
+  <w:abstractNum w:abstractNumId="1" w15:restartNumberingAfterBreak="0">
+    <w:nsid w:val="2DB07596"/>
+    <w:multiLevelType w:val="hybridMultilevel"/>
+    <w:tmpl w:val="B3764670"/>
+    <w:lvl w:ilvl="0" w:tplc="08090001">
+      <w:start w:val="1"/>
+      <w:numFmt w:val="bullet"/>
+      <w:lvlText w:val=""/>
+      <w:lvlJc w:val="left"/>
+      <w:pPr>
+        <w:ind w:left="720" w:hanging="360"/>
+      </w:pPr>
+      <w:rPr>
+        <w:rFonts w:ascii="Symbol" w:hAnsi="Symbol" w:hint="default"/>
+      </w:rPr>
+    </w:lvl>
+    <w:lvl w:ilvl="1" w:tplc="08090003" w:tentative="1">
+      <w:start w:val="1"/>
+      <w:numFmt w:val="bullet"/>
+      <w:lvlText w:val="o"/>
+      <w:lvlJc w:val="left"/>
+      <w:pPr>
+        <w:ind w:left="1440" w:hanging="360"/>
+      </w:pPr>
+      <w:rPr>
+        <w:rFonts w:ascii="Courier New" w:hAnsi="Courier New" w:cs="Courier New" w:hint="default"/>
+      </w:rPr>
+    </w:lvl>
+    <w:lvl w:ilvl="2" w:tplc="08090005" w:tentative="1">
+      <w:start w:val="1"/>
+      <w:numFmt w:val="bullet"/>
+      <w:lvlText w:val=""/>
+      <w:lvlJc w:val="left"/>
+      <w:pPr>
+        <w:ind w:left="2160" w:hanging="360"/>
+      </w:pPr>
+      <w:rPr>
+        <w:rFonts w:ascii="Wingdings" w:hAnsi="Wingdings" w:hint="default"/>
+      </w:rPr>
+    </w:lvl>
+    <w:lvl w:ilvl="3" w:tplc="08090001" w:tentative="1">
+      <w:start w:val="1"/>
+      <w:numFmt w:val="bullet"/>
+      <w:lvlText w:val=""/>
+      <w:lvlJc w:val="left"/>
+      <w:pPr>
+        <w:ind w:left="2880" w:hanging="360"/>
+      </w:pPr>
+      <w:rPr>
+        <w:rFonts w:ascii="Symbol" w:hAnsi="Symbol" w:hint="default"/>
+      </w:rPr>
+    </w:lvl>
+    <w:lvl w:ilvl="4" w:tplc="08090003" w:tentative="1">
+      <w:start w:val="1"/>
+      <w:numFmt w:val="bullet"/>
+      <w:lvlText w:val="o"/>
+      <w:lvlJc w:val="left"/>
+      <w:pPr>
+        <w:ind w:left="3600" w:hanging="360"/>
+      </w:pPr>
+      <w:rPr>
+        <w:rFonts w:ascii="Courier New" w:hAnsi="Courier New" w:cs="Courier New" w:hint="default"/>
+      </w:rPr>
+    </w:lvl>
+    <w:lvl w:ilvl="5" w:tplc="08090005" w:tentative="1">
+      <w:start w:val="1"/>
+      <w:numFmt w:val="bullet"/>
+      <w:lvlText w:val=""/>
+      <w:lvlJc w:val="left"/>
+      <w:pPr>
+        <w:ind w:left="4320" w:hanging="360"/>
+      </w:pPr>
+      <w:rPr>
+        <w:rFonts w:ascii="Wingdings" w:hAnsi="Wingdings" w:hint="default"/>
+      </w:rPr>
+    </w:lvl>
+    <w:lvl w:ilvl="6" w:tplc="08090001" w:tentative="1">
+      <w:start w:val="1"/>
+      <w:numFmt w:val="bullet"/>
+      <w:lvlText w:val=""/>
+      <w:lvlJc w:val="left"/>
+      <w:pPr>
+        <w:ind w:left="5040" w:hanging="360"/>
+      </w:pPr>
+      <w:rPr>
+        <w:rFonts w:ascii="Symbol" w:hAnsi="Symbol" w:hint="default"/>
+      </w:rPr>
+    </w:lvl>
+    <w:lvl w:ilvl="7" w:tplc="08090003" w:tentative="1">
+      <w:start w:val="1"/>
+      <w:numFmt w:val="bullet"/>
+      <w:lvlText w:val="o"/>
+      <w:lvlJc w:val="left"/>
+      <w:pPr>
+        <w:ind w:left="5760" w:hanging="360"/>
+      </w:pPr>
+      <w:rPr>
+        <w:rFonts w:ascii="Courier New" w:hAnsi="Courier New" w:cs="Courier New" w:hint="default"/>
+      </w:rPr>
+    </w:lvl>
+    <w:lvl w:ilvl="8" w:tplc="08090005" w:tentative="1">
+      <w:start w:val="1"/>
+      <w:numFmt w:val="bullet"/>
+      <w:lvlText w:val=""/>
+      <w:lvlJc w:val="left"/>
+      <w:pPr>
         <w:ind w:left="6480" w:hanging="360"/>
       </w:pPr>
       <w:rPr>
@@ -3702,6 +3895,9 @@
     </w:lvl>
   </w:abstractNum>
   <w:num w:numId="1">
+    <w:abstractNumId w:val="1"/>
+  </w:num>
+  <w:num w:numId="2">
     <w:abstractNumId w:val="0"/>
   </w:num>
 </w:numbering>

</xml_diff>